<commit_message>
realisation navbar + page connexion + page inscription + page gestions users + pages gestions annonces
</commit_message>
<xml_diff>
--- a/docs/Analysis/AG_DocumentationTechnique.docx
+++ b/docs/Analysis/AG_DocumentationTechnique.docx
@@ -6021,15 +6021,7 @@
         <w:t>Cette année, nous n’avions pas accès à notre énoncé jusqu’au jour précédent le début du</w:t>
       </w:r>
       <w:r>
-        <w:t xml:space="preserve"> TPI. Mon chef de projet pour le TPI est M. </w:t>
-      </w:r>
-      <w:proofErr w:type="spellStart"/>
-      <w:r>
-        <w:t>Aigroz</w:t>
-      </w:r>
-      <w:proofErr w:type="spellEnd"/>
-      <w:r>
-        <w:t>, c’est lui qui m’a four</w:t>
+        <w:t xml:space="preserve"> TPI. Mon chef de projet pour le TPI est M. Aigroz, c’est lui qui m’a four</w:t>
       </w:r>
       <w:r>
         <w:t>ni</w:t>
@@ -6232,13 +6224,8 @@
         </w:numPr>
       </w:pPr>
       <w:r>
-        <w:t xml:space="preserve">MySQL </w:t>
-      </w:r>
-      <w:proofErr w:type="spellStart"/>
-      <w:r>
-        <w:t>Workbench</w:t>
-      </w:r>
-      <w:proofErr w:type="spellEnd"/>
+        <w:t>MySQL Workbench</w:t>
+      </w:r>
     </w:p>
     <w:p>
       <w:pPr>
@@ -6968,7 +6955,7 @@
             <v:path o:extrusionok="f" gradientshapeok="t" o:connecttype="rect"/>
             <o:lock v:ext="edit" aspectratio="t"/>
           </v:shapetype>
-          <v:shape id="_x0000_i1025" type="#_x0000_t75" style="width:453pt;height:39pt">
+          <v:shape id="_x0000_i1025" type="#_x0000_t75" style="width:453.05pt;height:39.4pt">
             <v:imagedata r:id="rId8" o:title="navbar" cropbottom="55082f"/>
           </v:shape>
         </w:pict>
@@ -7831,7 +7818,7 @@
       </w:r>
       <w:r>
         <w:pict>
-          <v:shape id="_x0000_i1026" type="#_x0000_t75" style="width:453pt;height:31.5pt">
+          <v:shape id="_x0000_i1026" type="#_x0000_t75" style="width:453.05pt;height:31.9pt">
             <v:imagedata r:id="rId8" o:title="navbar" croptop="11258f" cropbottom="45835f"/>
           </v:shape>
         </w:pict>
@@ -8734,7 +8721,7 @@
       </w:r>
       <w:r>
         <w:pict>
-          <v:shape id="_x0000_i1027" type="#_x0000_t75" style="width:453pt;height:36.75pt">
+          <v:shape id="_x0000_i1027" type="#_x0000_t75" style="width:453.05pt;height:36.7pt">
             <v:imagedata r:id="rId9" o:title="navbar" croptop="20505f" cropbottom="35180f"/>
           </v:shape>
         </w:pict>
@@ -9031,7 +9018,7 @@
       </w:r>
       <w:r>
         <w:pict>
-          <v:shape id="_x0000_i1028" type="#_x0000_t75" style="width:453pt;height:244.5pt">
+          <v:shape id="_x0000_i1028" type="#_x0000_t75" style="width:453.05pt;height:244.55pt">
             <v:imagedata r:id="rId10" o:title="accueil"/>
           </v:shape>
         </w:pict>
@@ -10202,7 +10189,7 @@
       </w:r>
       <w:r>
         <w:pict>
-          <v:shape id="_x0000_i1029" type="#_x0000_t75" style="width:453pt;height:32.25pt">
+          <v:shape id="_x0000_i1029" type="#_x0000_t75" style="width:453.05pt;height:32.6pt">
             <v:imagedata r:id="rId11" o:title="accueil" croptop="10454f" cropbottom="46438f"/>
           </v:shape>
         </w:pict>
@@ -11180,7 +11167,7 @@
       </w:r>
       <w:r>
         <w:pict>
-          <v:shape id="_x0000_i1030" type="#_x0000_t75" style="width:165.75pt;height:214.5pt">
+          <v:shape id="_x0000_i1030" type="#_x0000_t75" style="width:165.75pt;height:213.95pt">
             <v:imagedata r:id="rId10" o:title="accueil" croptop="19469f" cropbottom="9101f" cropleft="2654f" cropright="47360f"/>
           </v:shape>
         </w:pict>
@@ -13236,7 +13223,7 @@
       </w:r>
       <w:r>
         <w:pict>
-          <v:shape id="_x0000_i1031" type="#_x0000_t75" style="width:453pt;height:244.5pt">
+          <v:shape id="_x0000_i1031" type="#_x0000_t75" style="width:453.05pt;height:244.55pt">
             <v:imagedata r:id="rId12" o:title="dtails_dune_annonce"/>
           </v:shape>
         </w:pict>
@@ -14126,7 +14113,7 @@
       </w:r>
       <w:r>
         <w:pict>
-          <v:shape id="_x0000_i1032" type="#_x0000_t75" style="width:453pt;height:244.5pt">
+          <v:shape id="_x0000_i1032" type="#_x0000_t75" style="width:453.05pt;height:244.55pt">
             <v:imagedata r:id="rId13" o:title="acheter_un_article_sans_compte"/>
           </v:shape>
         </w:pict>
@@ -16654,7 +16641,7 @@
       </w:r>
       <w:r>
         <w:pict>
-          <v:shape id="_x0000_i1033" type="#_x0000_t75" style="width:453pt;height:244.5pt">
+          <v:shape id="_x0000_i1033" type="#_x0000_t75" style="width:453.05pt;height:244.55pt">
             <v:imagedata r:id="rId15" o:title="inscription"/>
           </v:shape>
         </w:pict>
@@ -18422,7 +18409,7 @@
       </w:r>
       <w:r>
         <w:pict>
-          <v:shape id="_x0000_i1034" type="#_x0000_t75" style="width:453pt;height:244.5pt">
+          <v:shape id="_x0000_i1034" type="#_x0000_t75" style="width:453.05pt;height:244.55pt">
             <v:imagedata r:id="rId16" o:title="creation_dannonce"/>
           </v:shape>
         </w:pict>
@@ -18941,7 +18928,7 @@
       </w:r>
       <w:r>
         <w:pict>
-          <v:shape id="_x0000_i1035" type="#_x0000_t75" style="width:453pt;height:244.5pt">
+          <v:shape id="_x0000_i1035" type="#_x0000_t75" style="width:453.05pt;height:244.55pt">
             <v:imagedata r:id="rId17" o:title="mes_annonces"/>
           </v:shape>
         </w:pict>
@@ -19521,7 +19508,7 @@
       </w:r>
       <w:r>
         <w:pict>
-          <v:shape id="_x0000_i1036" type="#_x0000_t75" style="width:453pt;height:244.5pt">
+          <v:shape id="_x0000_i1036" type="#_x0000_t75" style="width:453.05pt;height:244.55pt">
             <v:imagedata r:id="rId18" o:title="modification_dannonce"/>
           </v:shape>
         </w:pict>
@@ -19910,7 +19897,7 @@
       </w:r>
       <w:r>
         <w:pict>
-          <v:shape id="_x0000_i1037" type="#_x0000_t75" style="width:453pt;height:244.5pt">
+          <v:shape id="_x0000_i1037" type="#_x0000_t75" style="width:453.05pt;height:244.55pt">
             <v:imagedata r:id="rId19" o:title="gestion_des_annonces"/>
           </v:shape>
         </w:pict>
@@ -20276,7 +20263,7 @@
       </w:r>
       <w:r>
         <w:pict>
-          <v:shape id="_x0000_i1038" type="#_x0000_t75" style="width:453pt;height:244.5pt">
+          <v:shape id="_x0000_i1038" type="#_x0000_t75" style="width:453.05pt;height:244.55pt">
             <v:imagedata r:id="rId20" o:title="gestion_des_annonces_changer_un_etat"/>
           </v:shape>
         </w:pict>
@@ -20815,7 +20802,7 @@
       </w:r>
       <w:r>
         <w:pict>
-          <v:shape id="_x0000_i1039" type="#_x0000_t75" style="width:453pt;height:244.5pt">
+          <v:shape id="_x0000_i1039" type="#_x0000_t75" style="width:453.05pt;height:244.55pt">
             <v:imagedata r:id="rId21" o:title="gestion_des_utilisateurs"/>
           </v:shape>
         </w:pict>
@@ -21050,7 +21037,7 @@
       </w:r>
       <w:r>
         <w:pict>
-          <v:shape id="_x0000_i1040" type="#_x0000_t75" style="width:453pt;height:438.75pt">
+          <v:shape id="_x0000_i1040" type="#_x0000_t75" style="width:453.05pt;height:438.8pt">
             <v:imagedata r:id="rId22" o:title="ModelPhysique"/>
           </v:shape>
         </w:pict>
@@ -21194,11 +21181,9 @@
             <w:tcW w:w="3020" w:type="dxa"/>
           </w:tcPr>
           <w:p>
-            <w:proofErr w:type="spellStart"/>
             <w:r>
               <w:t>nickname</w:t>
             </w:r>
-            <w:proofErr w:type="spellEnd"/>
           </w:p>
         </w:tc>
         <w:tc>
@@ -21210,15 +21195,7 @@
               <w:jc w:val="both"/>
             </w:pPr>
             <w:r>
-              <w:t xml:space="preserve">Le </w:t>
-            </w:r>
-            <w:proofErr w:type="spellStart"/>
-            <w:r>
-              <w:t>pseudonynme</w:t>
-            </w:r>
-            <w:proofErr w:type="spellEnd"/>
-            <w:r>
-              <w:t xml:space="preserve"> de la personne détenant l'annonce</w:t>
+              <w:t>Le pseudonynme de la personne détenant l'annonce</w:t>
             </w:r>
           </w:p>
         </w:tc>
@@ -21242,11 +21219,9 @@
             <w:tcW w:w="3020" w:type="dxa"/>
           </w:tcPr>
           <w:p>
-            <w:proofErr w:type="spellStart"/>
             <w:r>
               <w:t>title</w:t>
             </w:r>
-            <w:proofErr w:type="spellEnd"/>
           </w:p>
         </w:tc>
         <w:tc>
@@ -21317,11 +21292,9 @@
             <w:tcW w:w="3020" w:type="dxa"/>
           </w:tcPr>
           <w:p>
-            <w:proofErr w:type="spellStart"/>
             <w:r>
               <w:t>gender</w:t>
             </w:r>
-            <w:proofErr w:type="spellEnd"/>
           </w:p>
         </w:tc>
         <w:tc>
@@ -21500,11 +21473,9 @@
             <w:tcW w:w="3020" w:type="dxa"/>
           </w:tcPr>
           <w:p>
-            <w:proofErr w:type="spellStart"/>
             <w:r>
               <w:t>price</w:t>
             </w:r>
-            <w:proofErr w:type="spellEnd"/>
           </w:p>
         </w:tc>
         <w:tc>
@@ -21540,11 +21511,9 @@
             <w:tcW w:w="3020" w:type="dxa"/>
           </w:tcPr>
           <w:p>
-            <w:proofErr w:type="spellStart"/>
             <w:r>
               <w:t>postingDate</w:t>
             </w:r>
-            <w:proofErr w:type="spellEnd"/>
           </w:p>
         </w:tc>
         <w:tc>
@@ -21891,12 +21860,10 @@
       <w:r>
         <w:t xml:space="preserve"> Class </w:t>
       </w:r>
-      <w:proofErr w:type="spellStart"/>
       <w:r>
         <w:t>Gender</w:t>
       </w:r>
       <w:bookmarkEnd w:id="45"/>
-      <w:proofErr w:type="spellEnd"/>
     </w:p>
     <w:p>
       <w:r>
@@ -22292,11 +22259,9 @@
             <w:tcW w:w="3020" w:type="dxa"/>
           </w:tcPr>
           <w:p>
-            <w:proofErr w:type="spellStart"/>
             <w:r>
               <w:t>idAd</w:t>
             </w:r>
-            <w:proofErr w:type="spellEnd"/>
           </w:p>
         </w:tc>
         <w:tc>
@@ -22367,11 +22332,9 @@
             <w:tcW w:w="3020" w:type="dxa"/>
           </w:tcPr>
           <w:p>
-            <w:proofErr w:type="spellStart"/>
             <w:r>
               <w:t>img</w:t>
             </w:r>
-            <w:proofErr w:type="spellEnd"/>
           </w:p>
         </w:tc>
         <w:tc>
@@ -22413,12 +22376,10 @@
       <w:r>
         <w:t xml:space="preserve"> Class </w:t>
       </w:r>
-      <w:proofErr w:type="spellStart"/>
       <w:r>
         <w:t>Role</w:t>
       </w:r>
       <w:bookmarkEnd w:id="48"/>
-      <w:proofErr w:type="spellEnd"/>
     </w:p>
     <w:p>
       <w:r>
@@ -23015,11 +22976,9 @@
             <w:tcW w:w="3020" w:type="dxa"/>
           </w:tcPr>
           <w:p>
-            <w:proofErr w:type="spellStart"/>
             <w:r>
               <w:t>nickname</w:t>
             </w:r>
-            <w:proofErr w:type="spellEnd"/>
           </w:p>
         </w:tc>
         <w:tc>
@@ -23055,11 +23014,9 @@
             <w:tcW w:w="3020" w:type="dxa"/>
           </w:tcPr>
           <w:p>
-            <w:proofErr w:type="spellStart"/>
             <w:r>
               <w:t>firstname</w:t>
             </w:r>
-            <w:proofErr w:type="spellEnd"/>
           </w:p>
         </w:tc>
         <w:tc>
@@ -23092,11 +23049,9 @@
             <w:tcW w:w="3020" w:type="dxa"/>
           </w:tcPr>
           <w:p>
-            <w:proofErr w:type="spellStart"/>
             <w:r>
               <w:t>lastname</w:t>
             </w:r>
-            <w:proofErr w:type="spellEnd"/>
           </w:p>
         </w:tc>
         <w:tc>
@@ -23205,11 +23160,9 @@
             <w:tcW w:w="3020" w:type="dxa"/>
           </w:tcPr>
           <w:p>
-            <w:proofErr w:type="spellStart"/>
             <w:r>
               <w:t>role</w:t>
             </w:r>
-            <w:proofErr w:type="spellEnd"/>
           </w:p>
         </w:tc>
         <w:tc>
@@ -23242,11 +23195,9 @@
             <w:tcW w:w="3020" w:type="dxa"/>
           </w:tcPr>
           <w:p>
-            <w:proofErr w:type="spellStart"/>
             <w:r>
               <w:t>pswd</w:t>
             </w:r>
-            <w:proofErr w:type="spellEnd"/>
           </w:p>
         </w:tc>
         <w:tc>
@@ -23273,6 +23224,44 @@
           </w:p>
         </w:tc>
       </w:tr>
+      <w:tr>
+        <w:trPr>
+          <w:cnfStyle w:val="000000100000" w:firstRow="0" w:lastRow="0" w:firstColumn="0" w:lastColumn="0" w:oddVBand="0" w:evenVBand="0" w:oddHBand="1" w:evenHBand="0" w:firstRowFirstColumn="0" w:firstRowLastColumn="0" w:lastRowFirstColumn="0" w:lastRowLastColumn="0"/>
+        </w:trPr>
+        <w:tc>
+          <w:tcPr>
+            <w:tcW w:w="3020" w:type="dxa"/>
+          </w:tcPr>
+          <w:p>
+            <w:r>
+              <w:t>status</w:t>
+            </w:r>
+          </w:p>
+        </w:tc>
+        <w:tc>
+          <w:tcPr>
+            <w:tcW w:w="3021" w:type="dxa"/>
+          </w:tcPr>
+          <w:p>
+            <w:pPr>
+              <w:jc w:val="both"/>
+            </w:pPr>
+            <w:r>
+              <w:t>Le status de l’utilisateur</w:t>
+            </w:r>
+          </w:p>
+        </w:tc>
+        <w:tc>
+          <w:tcPr>
+            <w:tcW w:w="3021" w:type="dxa"/>
+          </w:tcPr>
+          <w:p>
+            <w:r>
+              <w:t>INT</w:t>
+            </w:r>
+          </w:p>
+        </w:tc>
+      </w:tr>
     </w:tbl>
     <w:p/>
     <w:p>
@@ -23293,12 +23282,10 @@
       <w:r>
         <w:t xml:space="preserve">4.3.1 </w:t>
       </w:r>
-      <w:proofErr w:type="spellStart"/>
       <w:r>
         <w:t>AdManager</w:t>
       </w:r>
       <w:bookmarkEnd w:id="53"/>
-      <w:proofErr w:type="spellEnd"/>
     </w:p>
     <w:p>
       <w:pPr>
@@ -23321,12 +23308,10 @@
         <w:t xml:space="preserve">4.3.1.1 </w:t>
       </w:r>
       <w:bookmarkEnd w:id="54"/>
-      <w:proofErr w:type="spellStart"/>
       <w:r>
         <w:t>getAds</w:t>
       </w:r>
       <w:bookmarkEnd w:id="55"/>
-      <w:proofErr w:type="spellEnd"/>
     </w:p>
     <w:p>
       <w:r>
@@ -23489,22 +23474,21 @@
       <w:r>
         <w:t xml:space="preserve"> </w:t>
       </w:r>
-      <w:proofErr w:type="spellStart"/>
       <w:r>
         <w:t>getAdById</w:t>
       </w:r>
       <w:bookmarkEnd w:id="56"/>
-      <w:proofErr w:type="spellEnd"/>
-    </w:p>
-    <w:p>
-      <w:r>
-        <w:t xml:space="preserve">Fonction récupérant les informations d'une </w:t>
-      </w:r>
-      <w:proofErr w:type="spellStart"/>
-      <w:r>
-        <w:t>annnonce</w:t>
-      </w:r>
-      <w:proofErr w:type="spellEnd"/>
+    </w:p>
+    <w:p>
+      <w:r>
+        <w:t>Fonction récupé</w:t>
+      </w:r>
+      <w:r>
+        <w:t>rant les informations d'une ann</w:t>
+      </w:r>
+      <w:r>
+        <w:t>once</w:t>
+      </w:r>
     </w:p>
     <w:tbl>
       <w:tblPr>
@@ -23662,12 +23646,10 @@
       <w:r>
         <w:t xml:space="preserve"> </w:t>
       </w:r>
-      <w:proofErr w:type="spellStart"/>
       <w:r>
         <w:t>createAd</w:t>
       </w:r>
       <w:bookmarkEnd w:id="57"/>
-      <w:proofErr w:type="spellEnd"/>
     </w:p>
     <w:p>
       <w:r>
@@ -23799,11 +23781,9 @@
             <w:pPr>
               <w:cnfStyle w:val="000000000000" w:firstRow="0" w:lastRow="0" w:firstColumn="0" w:lastColumn="0" w:oddVBand="0" w:evenVBand="0" w:oddHBand="0" w:evenHBand="0" w:firstRowFirstColumn="0" w:firstRowLastColumn="0" w:lastRowFirstColumn="0" w:lastRowLastColumn="0"/>
             </w:pPr>
-            <w:proofErr w:type="spellStart"/>
             <w:r>
               <w:t>Boolean</w:t>
             </w:r>
-            <w:proofErr w:type="spellEnd"/>
           </w:p>
         </w:tc>
         <w:tc>
@@ -23814,13 +23794,8 @@
             <w:pPr>
               <w:cnfStyle w:val="000000000000" w:firstRow="0" w:lastRow="0" w:firstColumn="0" w:lastColumn="0" w:oddVBand="0" w:evenVBand="0" w:oddHBand="0" w:evenHBand="0" w:firstRowFirstColumn="0" w:firstRowLastColumn="0" w:lastRowFirstColumn="0" w:lastRowLastColumn="0"/>
             </w:pPr>
-            <w:proofErr w:type="spellStart"/>
-            <w:r>
-              <w:t>True</w:t>
-            </w:r>
-            <w:proofErr w:type="spellEnd"/>
-            <w:r>
-              <w:t xml:space="preserve"> si OK, False si problème d'insertion</w:t>
+            <w:r>
+              <w:t>True si OK, False si problème d'insertion</w:t>
             </w:r>
           </w:p>
         </w:tc>
@@ -23839,11 +23814,9 @@
       <w:r>
         <w:t xml:space="preserve"> </w:t>
       </w:r>
-      <w:proofErr w:type="spellStart"/>
       <w:r>
         <w:t>getAdsFromUser</w:t>
       </w:r>
-      <w:proofErr w:type="spellEnd"/>
     </w:p>
     <w:p>
       <w:r>
@@ -23988,69 +23961,35 @@
             <w:r>
               <w:t>Les informations de toutes les annonces de l'utilisateur</w:t>
             </w:r>
-            <w:bookmarkStart w:id="58" w:name="_GoBack"/>
-            <w:bookmarkEnd w:id="58"/>
           </w:p>
         </w:tc>
       </w:tr>
     </w:tbl>
     <w:p/>
     <w:p>
+      <w:pPr>
+        <w:pStyle w:val="Titre4"/>
+      </w:pPr>
       <w:r>
         <w:br w:type="page"/>
       </w:r>
-    </w:p>
-    <w:p>
-      <w:pPr>
-        <w:pStyle w:val="Titre3"/>
-      </w:pPr>
-      <w:bookmarkStart w:id="59" w:name="_Toc8646536"/>
       <w:r>
         <w:lastRenderedPageBreak/>
-        <w:t xml:space="preserve">4.3.2 </w:t>
-      </w:r>
-      <w:proofErr w:type="spellStart"/>
-      <w:r>
-        <w:t>BrandManager</w:t>
-      </w:r>
-      <w:bookmarkEnd w:id="59"/>
-      <w:proofErr w:type="spellEnd"/>
-    </w:p>
-    <w:p>
-      <w:r>
-        <w:t>Cette classe contient les fonctions</w:t>
+        <w:t>4.3.1.</w:t>
+      </w:r>
+      <w:r>
+        <w:t>4</w:t>
       </w:r>
       <w:r>
         <w:t xml:space="preserve"> </w:t>
       </w:r>
       <w:r>
-        <w:t>récupérant les données concernant une marque</w:t>
-      </w:r>
-    </w:p>
-    <w:p>
-      <w:pPr>
-        <w:pStyle w:val="Titre4"/>
-      </w:pPr>
-      <w:bookmarkStart w:id="60" w:name="_Toc8646537"/>
-      <w:r>
-        <w:t>4.3.</w:t>
-      </w:r>
-      <w:r>
-        <w:t>2</w:t>
-      </w:r>
-      <w:r>
-        <w:t xml:space="preserve">.1 </w:t>
-      </w:r>
-      <w:proofErr w:type="spellStart"/>
-      <w:r>
-        <w:t>getBrandsName</w:t>
-      </w:r>
-      <w:bookmarkEnd w:id="60"/>
-      <w:proofErr w:type="spellEnd"/>
-    </w:p>
-    <w:p>
-      <w:r>
-        <w:t>Fonction récupérant les informations de toutes les annonces</w:t>
+        <w:t>getAdsUsersNickname</w:t>
+      </w:r>
+    </w:p>
+    <w:p>
+      <w:r>
+        <w:t>Fonction récupérant le pseudonyme du propriétaire de l'annonce</w:t>
       </w:r>
     </w:p>
     <w:tbl>
@@ -24125,7 +24064,7 @@
               <w:rPr>
                 <w:b w:val="0"/>
               </w:rPr>
-              <w:t>id</w:t>
+              <w:t>idAd</w:t>
             </w:r>
           </w:p>
         </w:tc>
@@ -24189,7 +24128,7 @@
               <w:cnfStyle w:val="000000000000" w:firstRow="0" w:lastRow="0" w:firstColumn="0" w:lastColumn="0" w:oddVBand="0" w:evenVBand="0" w:oddHBand="0" w:evenHBand="0" w:firstRowFirstColumn="0" w:firstRowLastColumn="0" w:lastRowFirstColumn="0" w:lastRowLastColumn="0"/>
             </w:pPr>
             <w:r>
-              <w:t>Le libellé de la marque</w:t>
+              <w:t>Le pseudonyme du propriétaire de l'annonce</w:t>
             </w:r>
           </w:p>
         </w:tc>
@@ -24199,32 +24138,22 @@
       <w:pPr>
         <w:pStyle w:val="Titre4"/>
       </w:pPr>
-      <w:bookmarkStart w:id="61" w:name="_Toc8646538"/>
-      <w:r>
-        <w:t>4.3.</w:t>
-      </w:r>
-      <w:r>
-        <w:t>2</w:t>
-      </w:r>
-      <w:r>
-        <w:t>.</w:t>
-      </w:r>
-      <w:r>
-        <w:t>2</w:t>
+      <w:r>
+        <w:t>4.3.1.</w:t>
+      </w:r>
+      <w:r>
+        <w:t>4</w:t>
       </w:r>
       <w:r>
         <w:t xml:space="preserve"> </w:t>
       </w:r>
-      <w:proofErr w:type="spellStart"/>
-      <w:r>
-        <w:t>getAllBrands</w:t>
-      </w:r>
-      <w:bookmarkEnd w:id="61"/>
-      <w:proofErr w:type="spellEnd"/>
-    </w:p>
-    <w:p>
-      <w:r>
-        <w:t>Fonction récupérant toutes les informations concernant les marques</w:t>
+      <w:r>
+        <w:t>modifyAd</w:t>
+      </w:r>
+    </w:p>
+    <w:p>
+      <w:r>
+        <w:t>Fonction récupérant le pseudonyme du propriétaire de l'annonce</w:t>
       </w:r>
     </w:p>
     <w:tbl>
@@ -24299,7 +24228,7 @@
               <w:rPr>
                 <w:b w:val="0"/>
               </w:rPr>
-              <w:t>aucun</w:t>
+              <w:t>Ad</w:t>
             </w:r>
           </w:p>
         </w:tc>
@@ -24311,6 +24240,9 @@
             <w:pPr>
               <w:cnfStyle w:val="000000100000" w:firstRow="0" w:lastRow="0" w:firstColumn="0" w:lastColumn="0" w:oddVBand="0" w:evenVBand="0" w:oddHBand="1" w:evenHBand="0" w:firstRowFirstColumn="0" w:firstRowLastColumn="0" w:lastRowFirstColumn="0" w:lastRowLastColumn="0"/>
             </w:pPr>
+            <w:r>
+              <w:t>Object Ad</w:t>
+            </w:r>
           </w:p>
         </w:tc>
         <w:tc>
@@ -24347,7 +24279,10 @@
               <w:cnfStyle w:val="000000000000" w:firstRow="0" w:lastRow="0" w:firstColumn="0" w:lastColumn="0" w:oddVBand="0" w:evenVBand="0" w:oddHBand="0" w:evenHBand="0" w:firstRowFirstColumn="0" w:firstRowLastColumn="0" w:lastRowFirstColumn="0" w:lastRowLastColumn="0"/>
             </w:pPr>
             <w:r>
-              <w:t>Tableau de Brand</w:t>
+              <w:t>B</w:t>
+            </w:r>
+            <w:r>
+              <w:t>oolean</w:t>
             </w:r>
           </w:p>
         </w:tc>
@@ -24360,7 +24295,7 @@
               <w:cnfStyle w:val="000000000000" w:firstRow="0" w:lastRow="0" w:firstColumn="0" w:lastColumn="0" w:oddVBand="0" w:evenVBand="0" w:oddHBand="0" w:evenHBand="0" w:firstRowFirstColumn="0" w:firstRowLastColumn="0" w:lastRowFirstColumn="0" w:lastRowLastColumn="0"/>
             </w:pPr>
             <w:r>
-              <w:t>les informations concernant les marques</w:t>
+              <w:t>True si OK, False si problème de modification</w:t>
             </w:r>
           </w:p>
         </w:tc>
@@ -24368,57 +24303,24 @@
     </w:tbl>
     <w:p>
       <w:pPr>
-        <w:pStyle w:val="Titre3"/>
-      </w:pPr>
-      <w:bookmarkStart w:id="62" w:name="_Toc8646539"/>
-      <w:r>
-        <w:t xml:space="preserve">4.3.3 </w:t>
-      </w:r>
-      <w:proofErr w:type="spellStart"/>
-      <w:r>
-        <w:t>CountryManager</w:t>
-      </w:r>
-      <w:bookmarkEnd w:id="62"/>
-      <w:proofErr w:type="spellEnd"/>
-    </w:p>
-    <w:p>
-      <w:r>
-        <w:t>Cette classe contient les fonctions</w:t>
+        <w:pStyle w:val="Titre4"/>
+      </w:pPr>
+      <w:r>
+        <w:t>4.3.1.</w:t>
+      </w:r>
+      <w:r>
+        <w:t>4</w:t>
       </w:r>
       <w:r>
         <w:t xml:space="preserve"> </w:t>
       </w:r>
       <w:r>
-        <w:t xml:space="preserve">récupérant </w:t>
-      </w:r>
-      <w:r>
-        <w:t>les données concernant les pays</w:t>
-      </w:r>
-    </w:p>
-    <w:p>
-      <w:pPr>
-        <w:pStyle w:val="Titre4"/>
-      </w:pPr>
-      <w:bookmarkStart w:id="63" w:name="_Toc8646540"/>
-      <w:r>
-        <w:t>4.3.</w:t>
-      </w:r>
-      <w:r>
-        <w:t>3</w:t>
-      </w:r>
-      <w:r>
-        <w:t xml:space="preserve">.1 </w:t>
-      </w:r>
-      <w:proofErr w:type="spellStart"/>
-      <w:r>
-        <w:t>getCountrysName</w:t>
-      </w:r>
-      <w:bookmarkEnd w:id="63"/>
-      <w:proofErr w:type="spellEnd"/>
-    </w:p>
-    <w:p>
-      <w:r>
-        <w:t>Fonction récupérant le label du pays en fonction de son Code ISO</w:t>
+        <w:t>modifyAdsState</w:t>
+      </w:r>
+    </w:p>
+    <w:p>
+      <w:r>
+        <w:t>Fonction récupérant le pseudonyme du propriétaire de l'annonce</w:t>
       </w:r>
     </w:p>
     <w:tbl>
@@ -24493,7 +24395,7 @@
               <w:rPr>
                 <w:b w:val="0"/>
               </w:rPr>
-              <w:t>isocode</w:t>
+              <w:t>Ad</w:t>
             </w:r>
           </w:p>
         </w:tc>
@@ -24506,7 +24408,7 @@
               <w:cnfStyle w:val="000000100000" w:firstRow="0" w:lastRow="0" w:firstColumn="0" w:lastColumn="0" w:oddVBand="0" w:evenVBand="0" w:oddHBand="1" w:evenHBand="0" w:firstRowFirstColumn="0" w:firstRowLastColumn="0" w:lastRowFirstColumn="0" w:lastRowLastColumn="0"/>
             </w:pPr>
             <w:r>
-              <w:t>STRING</w:t>
+              <w:t>Object Ad</w:t>
             </w:r>
           </w:p>
         </w:tc>
@@ -24544,7 +24446,10 @@
               <w:cnfStyle w:val="000000000000" w:firstRow="0" w:lastRow="0" w:firstColumn="0" w:lastColumn="0" w:oddVBand="0" w:evenVBand="0" w:oddHBand="0" w:evenHBand="0" w:firstRowFirstColumn="0" w:firstRowLastColumn="0" w:lastRowFirstColumn="0" w:lastRowLastColumn="0"/>
             </w:pPr>
             <w:r>
-              <w:t>STRING</w:t>
+              <w:t>B</w:t>
+            </w:r>
+            <w:r>
+              <w:t>oolean</w:t>
             </w:r>
           </w:p>
         </w:tc>
@@ -24557,45 +24462,56 @@
               <w:cnfStyle w:val="000000000000" w:firstRow="0" w:lastRow="0" w:firstColumn="0" w:lastColumn="0" w:oddVBand="0" w:evenVBand="0" w:oddHBand="0" w:evenHBand="0" w:firstRowFirstColumn="0" w:firstRowLastColumn="0" w:lastRowFirstColumn="0" w:lastRowLastColumn="0"/>
             </w:pPr>
             <w:r>
-              <w:t xml:space="preserve">Le libellé </w:t>
-            </w:r>
-            <w:r>
-              <w:t>du pays</w:t>
+              <w:t>True si OK, False si problème de modification</w:t>
             </w:r>
           </w:p>
         </w:tc>
       </w:tr>
     </w:tbl>
+    <w:p/>
+    <w:p>
+      <w:pPr>
+        <w:pStyle w:val="Titre3"/>
+      </w:pPr>
+      <w:bookmarkStart w:id="58" w:name="_Toc8646536"/>
+      <w:r>
+        <w:t>4.3.2 BrandManager</w:t>
+      </w:r>
+      <w:bookmarkEnd w:id="58"/>
+    </w:p>
+    <w:p>
+      <w:r>
+        <w:t>Cette classe contient les fonctions</w:t>
+      </w:r>
+      <w:r>
+        <w:t xml:space="preserve"> </w:t>
+      </w:r>
+      <w:r>
+        <w:t>récupérant les données concernant une marque</w:t>
+      </w:r>
+    </w:p>
     <w:p>
       <w:pPr>
         <w:pStyle w:val="Titre4"/>
       </w:pPr>
-      <w:bookmarkStart w:id="64" w:name="_Toc8646541"/>
+      <w:bookmarkStart w:id="59" w:name="_Toc8646537"/>
       <w:r>
         <w:t>4.3.</w:t>
       </w:r>
       <w:r>
-        <w:t>3</w:t>
-      </w:r>
-      <w:r>
-        <w:t>.</w:t>
-      </w:r>
-      <w:r>
         <w:t>2</w:t>
       </w:r>
       <w:r>
-        <w:t xml:space="preserve"> </w:t>
-      </w:r>
-      <w:proofErr w:type="spellStart"/>
-      <w:r>
-        <w:t>getAllCountries</w:t>
-      </w:r>
-      <w:bookmarkEnd w:id="64"/>
-      <w:proofErr w:type="spellEnd"/>
-    </w:p>
-    <w:p>
-      <w:r>
-        <w:t>Fonction récupérant toutes les informations concernant les pays</w:t>
+        <w:t xml:space="preserve">.1 </w:t>
+      </w:r>
+      <w:r>
+        <w:t>getBrandsName</w:t>
+      </w:r>
+      <w:bookmarkEnd w:id="59"/>
+    </w:p>
+    <w:p>
+      <w:r>
+        <w:t>Fonction récupérant les informations de toutes les annonces</w:t>
       </w:r>
     </w:p>
     <w:tbl>
@@ -24670,7 +24586,7 @@
               <w:rPr>
                 <w:b w:val="0"/>
               </w:rPr>
-              <w:t>aucun</w:t>
+              <w:t>id</w:t>
             </w:r>
           </w:p>
         </w:tc>
@@ -24682,6 +24598,9 @@
             <w:pPr>
               <w:cnfStyle w:val="000000100000" w:firstRow="0" w:lastRow="0" w:firstColumn="0" w:lastColumn="0" w:oddVBand="0" w:evenVBand="0" w:oddHBand="1" w:evenHBand="0" w:firstRowFirstColumn="0" w:firstRowLastColumn="0" w:lastRowFirstColumn="0" w:lastRowLastColumn="0"/>
             </w:pPr>
+            <w:r>
+              <w:t>INT</w:t>
+            </w:r>
           </w:p>
         </w:tc>
         <w:tc>
@@ -24718,10 +24637,7 @@
               <w:cnfStyle w:val="000000000000" w:firstRow="0" w:lastRow="0" w:firstColumn="0" w:lastColumn="0" w:oddVBand="0" w:evenVBand="0" w:oddHBand="0" w:evenHBand="0" w:firstRowFirstColumn="0" w:firstRowLastColumn="0" w:lastRowFirstColumn="0" w:lastRowLastColumn="0"/>
             </w:pPr>
             <w:r>
-              <w:t xml:space="preserve">Tableau de </w:t>
-            </w:r>
-            <w:r>
-              <w:t>Country</w:t>
+              <w:t>STRING</w:t>
             </w:r>
           </w:p>
         </w:tc>
@@ -24734,7 +24650,7 @@
               <w:cnfStyle w:val="000000000000" w:firstRow="0" w:lastRow="0" w:firstColumn="0" w:lastColumn="0" w:oddVBand="0" w:evenVBand="0" w:oddHBand="0" w:evenHBand="0" w:firstRowFirstColumn="0" w:firstRowLastColumn="0" w:lastRowFirstColumn="0" w:lastRowLastColumn="0"/>
             </w:pPr>
             <w:r>
-              <w:t>les informations concernant les pays</w:t>
+              <w:t>Le libellé de la marque</w:t>
             </w:r>
           </w:p>
         </w:tc>
@@ -24742,66 +24658,32 @@
     </w:tbl>
     <w:p>
       <w:pPr>
-        <w:pStyle w:val="Titre3"/>
-      </w:pPr>
-      <w:bookmarkStart w:id="65" w:name="_Toc8646542"/>
-      <w:r>
-        <w:t xml:space="preserve">4.3.4 </w:t>
-      </w:r>
-      <w:proofErr w:type="spellStart"/>
-      <w:r>
-        <w:t>GenderManager</w:t>
-      </w:r>
-      <w:bookmarkEnd w:id="65"/>
-      <w:proofErr w:type="spellEnd"/>
-    </w:p>
-    <w:p>
-      <w:r>
-        <w:t>Cette classe contient les fonctions</w:t>
+        <w:pStyle w:val="Titre4"/>
+      </w:pPr>
+      <w:bookmarkStart w:id="60" w:name="_Toc8646538"/>
+      <w:r>
+        <w:t>4.3.</w:t>
+      </w:r>
+      <w:r>
+        <w:t>2</w:t>
+      </w:r>
+      <w:r>
+        <w:t>.</w:t>
+      </w:r>
+      <w:r>
+        <w:t>2</w:t>
       </w:r>
       <w:r>
         <w:t xml:space="preserve"> </w:t>
       </w:r>
       <w:r>
-        <w:t xml:space="preserve">récupérant </w:t>
-      </w:r>
-      <w:r>
-        <w:t xml:space="preserve">les données </w:t>
-      </w:r>
-      <w:r>
-        <w:t>concernant le type d'un habit</w:t>
-      </w:r>
-    </w:p>
-    <w:p>
-      <w:pPr>
-        <w:pStyle w:val="Titre4"/>
-      </w:pPr>
-      <w:bookmarkStart w:id="66" w:name="_Toc8646543"/>
-      <w:r>
-        <w:t>4.3.</w:t>
-      </w:r>
-      <w:r>
-        <w:t>4</w:t>
-      </w:r>
-      <w:r>
-        <w:t xml:space="preserve">.1 </w:t>
-      </w:r>
-      <w:proofErr w:type="spellStart"/>
-      <w:r>
-        <w:t>getGender</w:t>
-      </w:r>
-      <w:r>
-        <w:t>s</w:t>
-      </w:r>
-      <w:r>
-        <w:t>Name</w:t>
-      </w:r>
-      <w:bookmarkEnd w:id="66"/>
-      <w:proofErr w:type="spellEnd"/>
-    </w:p>
-    <w:p>
-      <w:r>
-        <w:t>Fonction récupérant le label du type en fonction de son ID</w:t>
+        <w:t>getAllBrands</w:t>
+      </w:r>
+      <w:bookmarkEnd w:id="60"/>
+    </w:p>
+    <w:p>
+      <w:r>
+        <w:t>Fonction récupérant toutes les informations concernant les marques</w:t>
       </w:r>
     </w:p>
     <w:tbl>
@@ -24876,7 +24758,7 @@
               <w:rPr>
                 <w:b w:val="0"/>
               </w:rPr>
-              <w:t>id</w:t>
+              <w:t>aucun</w:t>
             </w:r>
           </w:p>
         </w:tc>
@@ -24888,9 +24770,6 @@
             <w:pPr>
               <w:cnfStyle w:val="000000100000" w:firstRow="0" w:lastRow="0" w:firstColumn="0" w:lastColumn="0" w:oddVBand="0" w:evenVBand="0" w:oddHBand="1" w:evenHBand="0" w:firstRowFirstColumn="0" w:firstRowLastColumn="0" w:lastRowFirstColumn="0" w:lastRowLastColumn="0"/>
             </w:pPr>
-            <w:r>
-              <w:t>INT</w:t>
-            </w:r>
           </w:p>
         </w:tc>
         <w:tc>
@@ -24927,7 +24806,7 @@
               <w:cnfStyle w:val="000000000000" w:firstRow="0" w:lastRow="0" w:firstColumn="0" w:lastColumn="0" w:oddVBand="0" w:evenVBand="0" w:oddHBand="0" w:evenHBand="0" w:firstRowFirstColumn="0" w:firstRowLastColumn="0" w:lastRowFirstColumn="0" w:lastRowLastColumn="0"/>
             </w:pPr>
             <w:r>
-              <w:t>STRING</w:t>
+              <w:t>Tableau de Brand</w:t>
             </w:r>
           </w:p>
         </w:tc>
@@ -24940,48 +24819,66 @@
               <w:cnfStyle w:val="000000000000" w:firstRow="0" w:lastRow="0" w:firstColumn="0" w:lastColumn="0" w:oddVBand="0" w:evenVBand="0" w:oddHBand="0" w:evenHBand="0" w:firstRowFirstColumn="0" w:firstRowLastColumn="0" w:lastRowFirstColumn="0" w:lastRowLastColumn="0"/>
             </w:pPr>
             <w:r>
-              <w:t xml:space="preserve">Le libellé </w:t>
-            </w:r>
-            <w:r>
-              <w:t xml:space="preserve">du </w:t>
-            </w:r>
-            <w:r>
-              <w:t>type</w:t>
+              <w:t>les informations concernant les marques</w:t>
             </w:r>
           </w:p>
         </w:tc>
       </w:tr>
     </w:tbl>
     <w:p>
+      <w:bookmarkStart w:id="61" w:name="_Toc8646539"/>
+    </w:p>
+    <w:p>
+      <w:r>
+        <w:br w:type="page"/>
+      </w:r>
+    </w:p>
+    <w:p>
+      <w:pPr>
+        <w:pStyle w:val="Titre3"/>
+      </w:pPr>
+      <w:r>
+        <w:lastRenderedPageBreak/>
+        <w:t>4.3.3 CountryManager</w:t>
+      </w:r>
+      <w:bookmarkEnd w:id="61"/>
+    </w:p>
+    <w:p>
+      <w:r>
+        <w:t>Cette classe contient les fonctions</w:t>
+      </w:r>
+      <w:r>
+        <w:t xml:space="preserve"> </w:t>
+      </w:r>
+      <w:r>
+        <w:t xml:space="preserve">récupérant </w:t>
+      </w:r>
+      <w:r>
+        <w:t>les données concernant les pays</w:t>
+      </w:r>
+    </w:p>
+    <w:p>
       <w:pPr>
         <w:pStyle w:val="Titre4"/>
       </w:pPr>
-      <w:bookmarkStart w:id="67" w:name="_Toc8646544"/>
+      <w:bookmarkStart w:id="62" w:name="_Toc8646540"/>
       <w:r>
         <w:t>4.3.</w:t>
       </w:r>
       <w:r>
-        <w:t>4</w:t>
-      </w:r>
-      <w:r>
-        <w:t>.</w:t>
-      </w:r>
-      <w:r>
-        <w:t>2</w:t>
-      </w:r>
-      <w:r>
-        <w:t xml:space="preserve"> </w:t>
-      </w:r>
-      <w:proofErr w:type="spellStart"/>
-      <w:r>
-        <w:t>getAllGenders</w:t>
-      </w:r>
-      <w:bookmarkEnd w:id="67"/>
-      <w:proofErr w:type="spellEnd"/>
-    </w:p>
-    <w:p>
-      <w:r>
-        <w:t>Fonction récupérant toutes les informations concernant les types</w:t>
+        <w:t>3</w:t>
+      </w:r>
+      <w:r>
+        <w:t xml:space="preserve">.1 </w:t>
+      </w:r>
+      <w:r>
+        <w:t>getCountrysName</w:t>
+      </w:r>
+      <w:bookmarkEnd w:id="62"/>
+    </w:p>
+    <w:p>
+      <w:r>
+        <w:t>Fonction récupérant le label du pays en fonction de son Code ISO</w:t>
       </w:r>
     </w:p>
     <w:tbl>
@@ -25056,7 +24953,7 @@
               <w:rPr>
                 <w:b w:val="0"/>
               </w:rPr>
-              <w:t>aucun</w:t>
+              <w:t>isocode</w:t>
             </w:r>
           </w:p>
         </w:tc>
@@ -25068,6 +24965,9 @@
             <w:pPr>
               <w:cnfStyle w:val="000000100000" w:firstRow="0" w:lastRow="0" w:firstColumn="0" w:lastColumn="0" w:oddVBand="0" w:evenVBand="0" w:oddHBand="1" w:evenHBand="0" w:firstRowFirstColumn="0" w:firstRowLastColumn="0" w:lastRowFirstColumn="0" w:lastRowLastColumn="0"/>
             </w:pPr>
+            <w:r>
+              <w:t>STRING</w:t>
+            </w:r>
           </w:p>
         </w:tc>
         <w:tc>
@@ -25104,13 +25004,8 @@
               <w:cnfStyle w:val="000000000000" w:firstRow="0" w:lastRow="0" w:firstColumn="0" w:lastColumn="0" w:oddVBand="0" w:evenVBand="0" w:oddHBand="0" w:evenHBand="0" w:firstRowFirstColumn="0" w:firstRowLastColumn="0" w:lastRowFirstColumn="0" w:lastRowLastColumn="0"/>
             </w:pPr>
             <w:r>
-              <w:t xml:space="preserve">Tableau de </w:t>
-            </w:r>
-            <w:proofErr w:type="spellStart"/>
-            <w:r>
-              <w:t>Gender</w:t>
-            </w:r>
-            <w:proofErr w:type="spellEnd"/>
+              <w:t>STRING</w:t>
+            </w:r>
           </w:p>
         </w:tc>
         <w:tc>
@@ -25122,81 +25017,43 @@
               <w:cnfStyle w:val="000000000000" w:firstRow="0" w:lastRow="0" w:firstColumn="0" w:lastColumn="0" w:oddVBand="0" w:evenVBand="0" w:oddHBand="0" w:evenHBand="0" w:firstRowFirstColumn="0" w:firstRowLastColumn="0" w:lastRowFirstColumn="0" w:lastRowLastColumn="0"/>
             </w:pPr>
             <w:r>
-              <w:t xml:space="preserve">les informations concernant les </w:t>
-            </w:r>
-            <w:r>
-              <w:t>types</w:t>
+              <w:t xml:space="preserve">Le libellé </w:t>
+            </w:r>
+            <w:r>
+              <w:t>du pays</w:t>
             </w:r>
           </w:p>
         </w:tc>
       </w:tr>
     </w:tbl>
-    <w:p/>
-    <w:p>
-      <w:r>
-        <w:br w:type="page"/>
-      </w:r>
-    </w:p>
-    <w:p>
-      <w:pPr>
-        <w:pStyle w:val="Titre3"/>
-      </w:pPr>
-      <w:bookmarkStart w:id="68" w:name="_Toc8646545"/>
-      <w:r>
-        <w:lastRenderedPageBreak/>
-        <w:t xml:space="preserve">4.3.5 </w:t>
-      </w:r>
-      <w:proofErr w:type="spellStart"/>
-      <w:r>
-        <w:t>Model</w:t>
-      </w:r>
-      <w:r>
-        <w:t>Manager</w:t>
-      </w:r>
-      <w:bookmarkEnd w:id="68"/>
-      <w:proofErr w:type="spellEnd"/>
-    </w:p>
-    <w:p>
-      <w:r>
-        <w:t>Cette classe contient les fonctions</w:t>
+    <w:p>
+      <w:pPr>
+        <w:pStyle w:val="Titre4"/>
+      </w:pPr>
+      <w:bookmarkStart w:id="63" w:name="_Toc8646541"/>
+      <w:r>
+        <w:t>4.3.</w:t>
+      </w:r>
+      <w:r>
+        <w:t>3</w:t>
+      </w:r>
+      <w:r>
+        <w:t>.</w:t>
+      </w:r>
+      <w:r>
+        <w:t>2</w:t>
       </w:r>
       <w:r>
         <w:t xml:space="preserve"> </w:t>
       </w:r>
       <w:r>
-        <w:t>récupérant les données concernant les différents modèles d'habits</w:t>
-      </w:r>
-    </w:p>
-    <w:p>
-      <w:pPr>
-        <w:pStyle w:val="Titre4"/>
-      </w:pPr>
-      <w:bookmarkStart w:id="69" w:name="_Toc8646546"/>
-      <w:r>
-        <w:t>4.3.</w:t>
-      </w:r>
-      <w:r>
-        <w:t>5</w:t>
-      </w:r>
-      <w:r>
-        <w:t xml:space="preserve">.1 </w:t>
-      </w:r>
-      <w:proofErr w:type="spellStart"/>
-      <w:r>
-        <w:t>getModelsName</w:t>
-      </w:r>
-      <w:bookmarkEnd w:id="69"/>
-      <w:proofErr w:type="spellEnd"/>
-    </w:p>
-    <w:p>
-      <w:r>
-        <w:t xml:space="preserve">Fonction récupérant le label du </w:t>
-      </w:r>
-      <w:r>
-        <w:t>modèle</w:t>
-      </w:r>
-      <w:r>
-        <w:t xml:space="preserve"> en fonction de son ID</w:t>
+        <w:t>getAllCountries</w:t>
+      </w:r>
+      <w:bookmarkEnd w:id="63"/>
+    </w:p>
+    <w:p>
+      <w:r>
+        <w:t>Fonction récupérant toutes les informations concernant les pays</w:t>
       </w:r>
     </w:p>
     <w:tbl>
@@ -25271,7 +25128,7 @@
               <w:rPr>
                 <w:b w:val="0"/>
               </w:rPr>
-              <w:t>id</w:t>
+              <w:t>aucun</w:t>
             </w:r>
           </w:p>
         </w:tc>
@@ -25283,9 +25140,6 @@
             <w:pPr>
               <w:cnfStyle w:val="000000100000" w:firstRow="0" w:lastRow="0" w:firstColumn="0" w:lastColumn="0" w:oddVBand="0" w:evenVBand="0" w:oddHBand="1" w:evenHBand="0" w:firstRowFirstColumn="0" w:firstRowLastColumn="0" w:lastRowFirstColumn="0" w:lastRowLastColumn="0"/>
             </w:pPr>
-            <w:r>
-              <w:t>INT</w:t>
-            </w:r>
           </w:p>
         </w:tc>
         <w:tc>
@@ -25322,7 +25176,10 @@
               <w:cnfStyle w:val="000000000000" w:firstRow="0" w:lastRow="0" w:firstColumn="0" w:lastColumn="0" w:oddVBand="0" w:evenVBand="0" w:oddHBand="0" w:evenHBand="0" w:firstRowFirstColumn="0" w:firstRowLastColumn="0" w:lastRowFirstColumn="0" w:lastRowLastColumn="0"/>
             </w:pPr>
             <w:r>
-              <w:t>STRING</w:t>
+              <w:t xml:space="preserve">Tableau de </w:t>
+            </w:r>
+            <w:r>
+              <w:t>Country</w:t>
             </w:r>
           </w:p>
         </w:tc>
@@ -25335,13 +25192,7 @@
               <w:cnfStyle w:val="000000000000" w:firstRow="0" w:lastRow="0" w:firstColumn="0" w:lastColumn="0" w:oddVBand="0" w:evenVBand="0" w:oddHBand="0" w:evenHBand="0" w:firstRowFirstColumn="0" w:firstRowLastColumn="0" w:lastRowFirstColumn="0" w:lastRowLastColumn="0"/>
             </w:pPr>
             <w:r>
-              <w:t xml:space="preserve">Le libellé </w:t>
-            </w:r>
-            <w:r>
-              <w:t xml:space="preserve">du </w:t>
-            </w:r>
-            <w:r>
-              <w:t>modèle</w:t>
+              <w:t>les informations concernant les pays</w:t>
             </w:r>
           </w:p>
         </w:tc>
@@ -25349,37 +25200,62 @@
     </w:tbl>
     <w:p>
       <w:pPr>
+        <w:pStyle w:val="Titre3"/>
+      </w:pPr>
+      <w:bookmarkStart w:id="64" w:name="_Toc8646542"/>
+      <w:r>
+        <w:t xml:space="preserve">4.3.4 </w:t>
+      </w:r>
+      <w:r>
+        <w:t>GenderManager</w:t>
+      </w:r>
+      <w:bookmarkEnd w:id="64"/>
+    </w:p>
+    <w:p>
+      <w:r>
+        <w:t>Cette classe contient les fonctions</w:t>
+      </w:r>
+      <w:r>
+        <w:t xml:space="preserve"> </w:t>
+      </w:r>
+      <w:r>
+        <w:t xml:space="preserve">récupérant </w:t>
+      </w:r>
+      <w:r>
+        <w:t xml:space="preserve">les données </w:t>
+      </w:r>
+      <w:r>
+        <w:t>concernant le type d'un habit</w:t>
+      </w:r>
+    </w:p>
+    <w:p>
+      <w:pPr>
         <w:pStyle w:val="Titre4"/>
       </w:pPr>
-      <w:bookmarkStart w:id="70" w:name="_Toc8646547"/>
+      <w:bookmarkStart w:id="65" w:name="_Toc8646543"/>
       <w:r>
         <w:t>4.3.</w:t>
       </w:r>
       <w:r>
-        <w:t>5</w:t>
-      </w:r>
-      <w:r>
-        <w:t>.</w:t>
-      </w:r>
-      <w:r>
-        <w:t>2</w:t>
-      </w:r>
-      <w:r>
-        <w:t xml:space="preserve"> </w:t>
-      </w:r>
-      <w:proofErr w:type="spellStart"/>
-      <w:r>
-        <w:t>getAllModels</w:t>
-      </w:r>
-      <w:bookmarkEnd w:id="70"/>
-      <w:proofErr w:type="spellEnd"/>
-    </w:p>
-    <w:p>
-      <w:r>
-        <w:t xml:space="preserve">Fonction récupérant toutes les informations concernant les </w:t>
-      </w:r>
-      <w:r>
-        <w:t>modèles</w:t>
+        <w:t>4</w:t>
+      </w:r>
+      <w:r>
+        <w:t xml:space="preserve">.1 </w:t>
+      </w:r>
+      <w:r>
+        <w:t>getGender</w:t>
+      </w:r>
+      <w:r>
+        <w:t>s</w:t>
+      </w:r>
+      <w:r>
+        <w:t>Name</w:t>
+      </w:r>
+      <w:bookmarkEnd w:id="65"/>
+    </w:p>
+    <w:p>
+      <w:r>
+        <w:t>Fonction récupérant le label du type en fonction de son ID</w:t>
       </w:r>
     </w:p>
     <w:tbl>
@@ -25454,7 +25330,7 @@
               <w:rPr>
                 <w:b w:val="0"/>
               </w:rPr>
-              <w:t>aucun</w:t>
+              <w:t>id</w:t>
             </w:r>
           </w:p>
         </w:tc>
@@ -25466,6 +25342,9 @@
             <w:pPr>
               <w:cnfStyle w:val="000000100000" w:firstRow="0" w:lastRow="0" w:firstColumn="0" w:lastColumn="0" w:oddVBand="0" w:evenVBand="0" w:oddHBand="1" w:evenHBand="0" w:firstRowFirstColumn="0" w:firstRowLastColumn="0" w:lastRowFirstColumn="0" w:lastRowLastColumn="0"/>
             </w:pPr>
+            <w:r>
+              <w:t>INT</w:t>
+            </w:r>
           </w:p>
         </w:tc>
         <w:tc>
@@ -25502,10 +25381,7 @@
               <w:cnfStyle w:val="000000000000" w:firstRow="0" w:lastRow="0" w:firstColumn="0" w:lastColumn="0" w:oddVBand="0" w:evenVBand="0" w:oddHBand="0" w:evenHBand="0" w:firstRowFirstColumn="0" w:firstRowLastColumn="0" w:lastRowFirstColumn="0" w:lastRowLastColumn="0"/>
             </w:pPr>
             <w:r>
-              <w:t xml:space="preserve">Tableau de </w:t>
-            </w:r>
-            <w:r>
-              <w:t>Model</w:t>
+              <w:t>STRING</w:t>
             </w:r>
           </w:p>
         </w:tc>
@@ -25518,10 +25394,188 @@
               <w:cnfStyle w:val="000000000000" w:firstRow="0" w:lastRow="0" w:firstColumn="0" w:lastColumn="0" w:oddVBand="0" w:evenVBand="0" w:oddHBand="0" w:evenHBand="0" w:firstRowFirstColumn="0" w:firstRowLastColumn="0" w:lastRowFirstColumn="0" w:lastRowLastColumn="0"/>
             </w:pPr>
             <w:r>
+              <w:t xml:space="preserve">Le libellé </w:t>
+            </w:r>
+            <w:r>
+              <w:t xml:space="preserve">du </w:t>
+            </w:r>
+            <w:r>
+              <w:t>type</w:t>
+            </w:r>
+          </w:p>
+        </w:tc>
+      </w:tr>
+    </w:tbl>
+    <w:p>
+      <w:pPr>
+        <w:pStyle w:val="Titre4"/>
+      </w:pPr>
+      <w:bookmarkStart w:id="66" w:name="_Toc8646544"/>
+      <w:r>
+        <w:t>4.3.</w:t>
+      </w:r>
+      <w:r>
+        <w:t>4</w:t>
+      </w:r>
+      <w:r>
+        <w:t>.</w:t>
+      </w:r>
+      <w:r>
+        <w:t>2</w:t>
+      </w:r>
+      <w:r>
+        <w:t xml:space="preserve"> </w:t>
+      </w:r>
+      <w:r>
+        <w:t>getAllGenders</w:t>
+      </w:r>
+      <w:bookmarkEnd w:id="66"/>
+    </w:p>
+    <w:p>
+      <w:r>
+        <w:t>Fonction récupérant toutes les informations concernant les types</w:t>
+      </w:r>
+    </w:p>
+    <w:tbl>
+      <w:tblPr>
+        <w:tblStyle w:val="Tableausimple3"/>
+        <w:tblW w:w="9060" w:type="dxa"/>
+        <w:tblLook w:val="04A0" w:firstRow="1" w:lastRow="0" w:firstColumn="1" w:lastColumn="0" w:noHBand="0" w:noVBand="1"/>
+      </w:tblPr>
+      <w:tblGrid>
+        <w:gridCol w:w="3020"/>
+        <w:gridCol w:w="3020"/>
+        <w:gridCol w:w="3020"/>
+      </w:tblGrid>
+      <w:tr>
+        <w:trPr>
+          <w:cnfStyle w:val="100000000000" w:firstRow="1" w:lastRow="0" w:firstColumn="0" w:lastColumn="0" w:oddVBand="0" w:evenVBand="0" w:oddHBand="0" w:evenHBand="0" w:firstRowFirstColumn="0" w:firstRowLastColumn="0" w:lastRowFirstColumn="0" w:lastRowLastColumn="0"/>
+        </w:trPr>
+        <w:tc>
+          <w:tcPr>
+            <w:cnfStyle w:val="001000000100" w:firstRow="0" w:lastRow="0" w:firstColumn="1" w:lastColumn="0" w:oddVBand="0" w:evenVBand="0" w:oddHBand="0" w:evenHBand="0" w:firstRowFirstColumn="1" w:firstRowLastColumn="0" w:lastRowFirstColumn="0" w:lastRowLastColumn="0"/>
+            <w:tcW w:w="3020" w:type="dxa"/>
+          </w:tcPr>
+          <w:p>
+            <w:r>
+              <w:t>paramètre(s)</w:t>
+            </w:r>
+          </w:p>
+        </w:tc>
+        <w:tc>
+          <w:tcPr>
+            <w:tcW w:w="3020" w:type="dxa"/>
+          </w:tcPr>
+          <w:p>
+            <w:pPr>
+              <w:cnfStyle w:val="100000000000" w:firstRow="1" w:lastRow="0" w:firstColumn="0" w:lastColumn="0" w:oddVBand="0" w:evenVBand="0" w:oddHBand="0" w:evenHBand="0" w:firstRowFirstColumn="0" w:firstRowLastColumn="0" w:lastRowFirstColumn="0" w:lastRowLastColumn="0"/>
+            </w:pPr>
+            <w:r>
+              <w:t>TYPE</w:t>
+            </w:r>
+          </w:p>
+        </w:tc>
+        <w:tc>
+          <w:tcPr>
+            <w:tcW w:w="3020" w:type="dxa"/>
+          </w:tcPr>
+          <w:p>
+            <w:pPr>
+              <w:cnfStyle w:val="100000000000" w:firstRow="1" w:lastRow="0" w:firstColumn="0" w:lastColumn="0" w:oddVBand="0" w:evenVBand="0" w:oddHBand="0" w:evenHBand="0" w:firstRowFirstColumn="0" w:firstRowLastColumn="0" w:lastRowFirstColumn="0" w:lastRowLastColumn="0"/>
+            </w:pPr>
+            <w:r>
+              <w:t>valeur retournée</w:t>
+            </w:r>
+          </w:p>
+        </w:tc>
+      </w:tr>
+      <w:tr>
+        <w:trPr>
+          <w:cnfStyle w:val="000000100000" w:firstRow="0" w:lastRow="0" w:firstColumn="0" w:lastColumn="0" w:oddVBand="0" w:evenVBand="0" w:oddHBand="1" w:evenHBand="0" w:firstRowFirstColumn="0" w:firstRowLastColumn="0" w:lastRowFirstColumn="0" w:lastRowLastColumn="0"/>
+        </w:trPr>
+        <w:tc>
+          <w:tcPr>
+            <w:cnfStyle w:val="001000000000" w:firstRow="0" w:lastRow="0" w:firstColumn="1" w:lastColumn="0" w:oddVBand="0" w:evenVBand="0" w:oddHBand="0" w:evenHBand="0" w:firstRowFirstColumn="0" w:firstRowLastColumn="0" w:lastRowFirstColumn="0" w:lastRowLastColumn="0"/>
+            <w:tcW w:w="3020" w:type="dxa"/>
+          </w:tcPr>
+          <w:p>
+            <w:pPr>
+              <w:rPr>
+                <w:b w:val="0"/>
+              </w:rPr>
+            </w:pPr>
+            <w:r>
+              <w:rPr>
+                <w:b w:val="0"/>
+              </w:rPr>
+              <w:t>aucun</w:t>
+            </w:r>
+          </w:p>
+        </w:tc>
+        <w:tc>
+          <w:tcPr>
+            <w:tcW w:w="3020" w:type="dxa"/>
+          </w:tcPr>
+          <w:p>
+            <w:pPr>
+              <w:cnfStyle w:val="000000100000" w:firstRow="0" w:lastRow="0" w:firstColumn="0" w:lastColumn="0" w:oddVBand="0" w:evenVBand="0" w:oddHBand="1" w:evenHBand="0" w:firstRowFirstColumn="0" w:firstRowLastColumn="0" w:lastRowFirstColumn="0" w:lastRowLastColumn="0"/>
+            </w:pPr>
+          </w:p>
+        </w:tc>
+        <w:tc>
+          <w:tcPr>
+            <w:tcW w:w="3020" w:type="dxa"/>
+          </w:tcPr>
+          <w:p>
+            <w:pPr>
+              <w:cnfStyle w:val="000000100000" w:firstRow="0" w:lastRow="0" w:firstColumn="0" w:lastColumn="0" w:oddVBand="0" w:evenVBand="0" w:oddHBand="1" w:evenHBand="0" w:firstRowFirstColumn="0" w:firstRowLastColumn="0" w:lastRowFirstColumn="0" w:lastRowLastColumn="0"/>
+            </w:pPr>
+          </w:p>
+        </w:tc>
+      </w:tr>
+      <w:tr>
+        <w:tc>
+          <w:tcPr>
+            <w:cnfStyle w:val="001000000000" w:firstRow="0" w:lastRow="0" w:firstColumn="1" w:lastColumn="0" w:oddVBand="0" w:evenVBand="0" w:oddHBand="0" w:evenHBand="0" w:firstRowFirstColumn="0" w:firstRowLastColumn="0" w:lastRowFirstColumn="0" w:lastRowLastColumn="0"/>
+            <w:tcW w:w="3020" w:type="dxa"/>
+          </w:tcPr>
+          <w:p>
+            <w:pPr>
+              <w:rPr>
+                <w:b w:val="0"/>
+              </w:rPr>
+            </w:pPr>
+          </w:p>
+        </w:tc>
+        <w:tc>
+          <w:tcPr>
+            <w:tcW w:w="3020" w:type="dxa"/>
+          </w:tcPr>
+          <w:p>
+            <w:pPr>
+              <w:cnfStyle w:val="000000000000" w:firstRow="0" w:lastRow="0" w:firstColumn="0" w:lastColumn="0" w:oddVBand="0" w:evenVBand="0" w:oddHBand="0" w:evenHBand="0" w:firstRowFirstColumn="0" w:firstRowLastColumn="0" w:lastRowFirstColumn="0" w:lastRowLastColumn="0"/>
+            </w:pPr>
+            <w:r>
+              <w:t xml:space="preserve">Tableau de </w:t>
+            </w:r>
+            <w:r>
+              <w:t>Gender</w:t>
+            </w:r>
+          </w:p>
+        </w:tc>
+        <w:tc>
+          <w:tcPr>
+            <w:tcW w:w="3020" w:type="dxa"/>
+          </w:tcPr>
+          <w:p>
+            <w:pPr>
+              <w:cnfStyle w:val="000000000000" w:firstRow="0" w:lastRow="0" w:firstColumn="0" w:lastColumn="0" w:oddVBand="0" w:evenVBand="0" w:oddHBand="0" w:evenHBand="0" w:firstRowFirstColumn="0" w:firstRowLastColumn="0" w:lastRowFirstColumn="0" w:lastRowLastColumn="0"/>
+            </w:pPr>
+            <w:r>
               <w:t xml:space="preserve">les informations concernant les </w:t>
             </w:r>
             <w:r>
-              <w:t>différents modèles</w:t>
+              <w:t>types</w:t>
             </w:r>
           </w:p>
         </w:tc>
@@ -25529,57 +25583,440 @@
     </w:tbl>
     <w:p/>
     <w:p>
+      <w:r>
+        <w:br w:type="page"/>
+      </w:r>
+    </w:p>
+    <w:p>
       <w:pPr>
         <w:pStyle w:val="Titre3"/>
       </w:pPr>
-      <w:bookmarkStart w:id="71" w:name="_Toc8646548"/>
+      <w:bookmarkStart w:id="67" w:name="_Toc8646545"/>
+      <w:r>
+        <w:lastRenderedPageBreak/>
+        <w:t>4.3.5 Model</w:t>
+      </w:r>
+      <w:r>
+        <w:t>Manager</w:t>
+      </w:r>
+      <w:bookmarkEnd w:id="67"/>
+    </w:p>
+    <w:p>
+      <w:r>
+        <w:t>Cette classe contient les fonctions</w:t>
+      </w:r>
+      <w:r>
+        <w:t xml:space="preserve"> </w:t>
+      </w:r>
+      <w:r>
+        <w:t>récupérant les données concernant les différents modèles d'habits</w:t>
+      </w:r>
+    </w:p>
+    <w:p>
+      <w:pPr>
+        <w:pStyle w:val="Titre4"/>
+      </w:pPr>
+      <w:bookmarkStart w:id="68" w:name="_Toc8646546"/>
+      <w:r>
+        <w:t>4.3.</w:t>
+      </w:r>
+      <w:r>
+        <w:t>5</w:t>
+      </w:r>
+      <w:r>
+        <w:t xml:space="preserve">.1 </w:t>
+      </w:r>
+      <w:r>
+        <w:t>getModelsName</w:t>
+      </w:r>
+      <w:bookmarkEnd w:id="68"/>
+    </w:p>
+    <w:p>
+      <w:r>
+        <w:t xml:space="preserve">Fonction récupérant le label du </w:t>
+      </w:r>
+      <w:r>
+        <w:t>modèle</w:t>
+      </w:r>
+      <w:r>
+        <w:t xml:space="preserve"> en fonction de son ID</w:t>
+      </w:r>
+    </w:p>
+    <w:tbl>
+      <w:tblPr>
+        <w:tblStyle w:val="Tableausimple3"/>
+        <w:tblW w:w="9060" w:type="dxa"/>
+        <w:tblLook w:val="04A0" w:firstRow="1" w:lastRow="0" w:firstColumn="1" w:lastColumn="0" w:noHBand="0" w:noVBand="1"/>
+      </w:tblPr>
+      <w:tblGrid>
+        <w:gridCol w:w="3020"/>
+        <w:gridCol w:w="3020"/>
+        <w:gridCol w:w="3020"/>
+      </w:tblGrid>
+      <w:tr>
+        <w:trPr>
+          <w:cnfStyle w:val="100000000000" w:firstRow="1" w:lastRow="0" w:firstColumn="0" w:lastColumn="0" w:oddVBand="0" w:evenVBand="0" w:oddHBand="0" w:evenHBand="0" w:firstRowFirstColumn="0" w:firstRowLastColumn="0" w:lastRowFirstColumn="0" w:lastRowLastColumn="0"/>
+        </w:trPr>
+        <w:tc>
+          <w:tcPr>
+            <w:cnfStyle w:val="001000000100" w:firstRow="0" w:lastRow="0" w:firstColumn="1" w:lastColumn="0" w:oddVBand="0" w:evenVBand="0" w:oddHBand="0" w:evenHBand="0" w:firstRowFirstColumn="1" w:firstRowLastColumn="0" w:lastRowFirstColumn="0" w:lastRowLastColumn="0"/>
+            <w:tcW w:w="3020" w:type="dxa"/>
+          </w:tcPr>
+          <w:p>
+            <w:r>
+              <w:t>paramètre(s)</w:t>
+            </w:r>
+          </w:p>
+        </w:tc>
+        <w:tc>
+          <w:tcPr>
+            <w:tcW w:w="3020" w:type="dxa"/>
+          </w:tcPr>
+          <w:p>
+            <w:pPr>
+              <w:cnfStyle w:val="100000000000" w:firstRow="1" w:lastRow="0" w:firstColumn="0" w:lastColumn="0" w:oddVBand="0" w:evenVBand="0" w:oddHBand="0" w:evenHBand="0" w:firstRowFirstColumn="0" w:firstRowLastColumn="0" w:lastRowFirstColumn="0" w:lastRowLastColumn="0"/>
+            </w:pPr>
+            <w:r>
+              <w:t>TYPE</w:t>
+            </w:r>
+          </w:p>
+        </w:tc>
+        <w:tc>
+          <w:tcPr>
+            <w:tcW w:w="3020" w:type="dxa"/>
+          </w:tcPr>
+          <w:p>
+            <w:pPr>
+              <w:cnfStyle w:val="100000000000" w:firstRow="1" w:lastRow="0" w:firstColumn="0" w:lastColumn="0" w:oddVBand="0" w:evenVBand="0" w:oddHBand="0" w:evenHBand="0" w:firstRowFirstColumn="0" w:firstRowLastColumn="0" w:lastRowFirstColumn="0" w:lastRowLastColumn="0"/>
+            </w:pPr>
+            <w:r>
+              <w:t>valeur retournée</w:t>
+            </w:r>
+          </w:p>
+        </w:tc>
+      </w:tr>
+      <w:tr>
+        <w:trPr>
+          <w:cnfStyle w:val="000000100000" w:firstRow="0" w:lastRow="0" w:firstColumn="0" w:lastColumn="0" w:oddVBand="0" w:evenVBand="0" w:oddHBand="1" w:evenHBand="0" w:firstRowFirstColumn="0" w:firstRowLastColumn="0" w:lastRowFirstColumn="0" w:lastRowLastColumn="0"/>
+        </w:trPr>
+        <w:tc>
+          <w:tcPr>
+            <w:cnfStyle w:val="001000000000" w:firstRow="0" w:lastRow="0" w:firstColumn="1" w:lastColumn="0" w:oddVBand="0" w:evenVBand="0" w:oddHBand="0" w:evenHBand="0" w:firstRowFirstColumn="0" w:firstRowLastColumn="0" w:lastRowFirstColumn="0" w:lastRowLastColumn="0"/>
+            <w:tcW w:w="3020" w:type="dxa"/>
+          </w:tcPr>
+          <w:p>
+            <w:pPr>
+              <w:rPr>
+                <w:b w:val="0"/>
+              </w:rPr>
+            </w:pPr>
+            <w:r>
+              <w:rPr>
+                <w:b w:val="0"/>
+              </w:rPr>
+              <w:t>id</w:t>
+            </w:r>
+          </w:p>
+        </w:tc>
+        <w:tc>
+          <w:tcPr>
+            <w:tcW w:w="3020" w:type="dxa"/>
+          </w:tcPr>
+          <w:p>
+            <w:pPr>
+              <w:cnfStyle w:val="000000100000" w:firstRow="0" w:lastRow="0" w:firstColumn="0" w:lastColumn="0" w:oddVBand="0" w:evenVBand="0" w:oddHBand="1" w:evenHBand="0" w:firstRowFirstColumn="0" w:firstRowLastColumn="0" w:lastRowFirstColumn="0" w:lastRowLastColumn="0"/>
+            </w:pPr>
+            <w:r>
+              <w:t>INT</w:t>
+            </w:r>
+          </w:p>
+        </w:tc>
+        <w:tc>
+          <w:tcPr>
+            <w:tcW w:w="3020" w:type="dxa"/>
+          </w:tcPr>
+          <w:p>
+            <w:pPr>
+              <w:cnfStyle w:val="000000100000" w:firstRow="0" w:lastRow="0" w:firstColumn="0" w:lastColumn="0" w:oddVBand="0" w:evenVBand="0" w:oddHBand="1" w:evenHBand="0" w:firstRowFirstColumn="0" w:firstRowLastColumn="0" w:lastRowFirstColumn="0" w:lastRowLastColumn="0"/>
+            </w:pPr>
+          </w:p>
+        </w:tc>
+      </w:tr>
+      <w:tr>
+        <w:tc>
+          <w:tcPr>
+            <w:cnfStyle w:val="001000000000" w:firstRow="0" w:lastRow="0" w:firstColumn="1" w:lastColumn="0" w:oddVBand="0" w:evenVBand="0" w:oddHBand="0" w:evenHBand="0" w:firstRowFirstColumn="0" w:firstRowLastColumn="0" w:lastRowFirstColumn="0" w:lastRowLastColumn="0"/>
+            <w:tcW w:w="3020" w:type="dxa"/>
+          </w:tcPr>
+          <w:p>
+            <w:pPr>
+              <w:rPr>
+                <w:b w:val="0"/>
+              </w:rPr>
+            </w:pPr>
+          </w:p>
+        </w:tc>
+        <w:tc>
+          <w:tcPr>
+            <w:tcW w:w="3020" w:type="dxa"/>
+          </w:tcPr>
+          <w:p>
+            <w:pPr>
+              <w:cnfStyle w:val="000000000000" w:firstRow="0" w:lastRow="0" w:firstColumn="0" w:lastColumn="0" w:oddVBand="0" w:evenVBand="0" w:oddHBand="0" w:evenHBand="0" w:firstRowFirstColumn="0" w:firstRowLastColumn="0" w:lastRowFirstColumn="0" w:lastRowLastColumn="0"/>
+            </w:pPr>
+            <w:r>
+              <w:t>STRING</w:t>
+            </w:r>
+          </w:p>
+        </w:tc>
+        <w:tc>
+          <w:tcPr>
+            <w:tcW w:w="3020" w:type="dxa"/>
+          </w:tcPr>
+          <w:p>
+            <w:pPr>
+              <w:cnfStyle w:val="000000000000" w:firstRow="0" w:lastRow="0" w:firstColumn="0" w:lastColumn="0" w:oddVBand="0" w:evenVBand="0" w:oddHBand="0" w:evenHBand="0" w:firstRowFirstColumn="0" w:firstRowLastColumn="0" w:lastRowFirstColumn="0" w:lastRowLastColumn="0"/>
+            </w:pPr>
+            <w:r>
+              <w:t xml:space="preserve">Le libellé </w:t>
+            </w:r>
+            <w:r>
+              <w:t xml:space="preserve">du </w:t>
+            </w:r>
+            <w:r>
+              <w:t>modèle</w:t>
+            </w:r>
+          </w:p>
+        </w:tc>
+      </w:tr>
+    </w:tbl>
+    <w:p>
+      <w:pPr>
+        <w:pStyle w:val="Titre4"/>
+      </w:pPr>
+      <w:bookmarkStart w:id="69" w:name="_Toc8646547"/>
+      <w:r>
+        <w:t>4.3.</w:t>
+      </w:r>
+      <w:r>
+        <w:t>5</w:t>
+      </w:r>
+      <w:r>
+        <w:t>.</w:t>
+      </w:r>
+      <w:r>
+        <w:t>2</w:t>
+      </w:r>
+      <w:r>
+        <w:t xml:space="preserve"> </w:t>
+      </w:r>
+      <w:r>
+        <w:t>getAllModels</w:t>
+      </w:r>
+      <w:bookmarkEnd w:id="69"/>
+    </w:p>
+    <w:p>
+      <w:r>
+        <w:t xml:space="preserve">Fonction récupérant toutes les informations concernant les </w:t>
+      </w:r>
+      <w:r>
+        <w:t>modèles</w:t>
+      </w:r>
+    </w:p>
+    <w:tbl>
+      <w:tblPr>
+        <w:tblStyle w:val="Tableausimple3"/>
+        <w:tblW w:w="9060" w:type="dxa"/>
+        <w:tblLook w:val="04A0" w:firstRow="1" w:lastRow="0" w:firstColumn="1" w:lastColumn="0" w:noHBand="0" w:noVBand="1"/>
+      </w:tblPr>
+      <w:tblGrid>
+        <w:gridCol w:w="3020"/>
+        <w:gridCol w:w="3020"/>
+        <w:gridCol w:w="3020"/>
+      </w:tblGrid>
+      <w:tr>
+        <w:trPr>
+          <w:cnfStyle w:val="100000000000" w:firstRow="1" w:lastRow="0" w:firstColumn="0" w:lastColumn="0" w:oddVBand="0" w:evenVBand="0" w:oddHBand="0" w:evenHBand="0" w:firstRowFirstColumn="0" w:firstRowLastColumn="0" w:lastRowFirstColumn="0" w:lastRowLastColumn="0"/>
+        </w:trPr>
+        <w:tc>
+          <w:tcPr>
+            <w:cnfStyle w:val="001000000100" w:firstRow="0" w:lastRow="0" w:firstColumn="1" w:lastColumn="0" w:oddVBand="0" w:evenVBand="0" w:oddHBand="0" w:evenHBand="0" w:firstRowFirstColumn="1" w:firstRowLastColumn="0" w:lastRowFirstColumn="0" w:lastRowLastColumn="0"/>
+            <w:tcW w:w="3020" w:type="dxa"/>
+          </w:tcPr>
+          <w:p>
+            <w:r>
+              <w:t>paramètre(s)</w:t>
+            </w:r>
+          </w:p>
+        </w:tc>
+        <w:tc>
+          <w:tcPr>
+            <w:tcW w:w="3020" w:type="dxa"/>
+          </w:tcPr>
+          <w:p>
+            <w:pPr>
+              <w:cnfStyle w:val="100000000000" w:firstRow="1" w:lastRow="0" w:firstColumn="0" w:lastColumn="0" w:oddVBand="0" w:evenVBand="0" w:oddHBand="0" w:evenHBand="0" w:firstRowFirstColumn="0" w:firstRowLastColumn="0" w:lastRowFirstColumn="0" w:lastRowLastColumn="0"/>
+            </w:pPr>
+            <w:r>
+              <w:t>TYPE</w:t>
+            </w:r>
+          </w:p>
+        </w:tc>
+        <w:tc>
+          <w:tcPr>
+            <w:tcW w:w="3020" w:type="dxa"/>
+          </w:tcPr>
+          <w:p>
+            <w:pPr>
+              <w:cnfStyle w:val="100000000000" w:firstRow="1" w:lastRow="0" w:firstColumn="0" w:lastColumn="0" w:oddVBand="0" w:evenVBand="0" w:oddHBand="0" w:evenHBand="0" w:firstRowFirstColumn="0" w:firstRowLastColumn="0" w:lastRowFirstColumn="0" w:lastRowLastColumn="0"/>
+            </w:pPr>
+            <w:r>
+              <w:t>valeur retournée</w:t>
+            </w:r>
+          </w:p>
+        </w:tc>
+      </w:tr>
+      <w:tr>
+        <w:trPr>
+          <w:cnfStyle w:val="000000100000" w:firstRow="0" w:lastRow="0" w:firstColumn="0" w:lastColumn="0" w:oddVBand="0" w:evenVBand="0" w:oddHBand="1" w:evenHBand="0" w:firstRowFirstColumn="0" w:firstRowLastColumn="0" w:lastRowFirstColumn="0" w:lastRowLastColumn="0"/>
+        </w:trPr>
+        <w:tc>
+          <w:tcPr>
+            <w:cnfStyle w:val="001000000000" w:firstRow="0" w:lastRow="0" w:firstColumn="1" w:lastColumn="0" w:oddVBand="0" w:evenVBand="0" w:oddHBand="0" w:evenHBand="0" w:firstRowFirstColumn="0" w:firstRowLastColumn="0" w:lastRowFirstColumn="0" w:lastRowLastColumn="0"/>
+            <w:tcW w:w="3020" w:type="dxa"/>
+          </w:tcPr>
+          <w:p>
+            <w:pPr>
+              <w:rPr>
+                <w:b w:val="0"/>
+              </w:rPr>
+            </w:pPr>
+            <w:r>
+              <w:rPr>
+                <w:b w:val="0"/>
+              </w:rPr>
+              <w:t>aucun</w:t>
+            </w:r>
+          </w:p>
+        </w:tc>
+        <w:tc>
+          <w:tcPr>
+            <w:tcW w:w="3020" w:type="dxa"/>
+          </w:tcPr>
+          <w:p>
+            <w:pPr>
+              <w:cnfStyle w:val="000000100000" w:firstRow="0" w:lastRow="0" w:firstColumn="0" w:lastColumn="0" w:oddVBand="0" w:evenVBand="0" w:oddHBand="1" w:evenHBand="0" w:firstRowFirstColumn="0" w:firstRowLastColumn="0" w:lastRowFirstColumn="0" w:lastRowLastColumn="0"/>
+            </w:pPr>
+          </w:p>
+        </w:tc>
+        <w:tc>
+          <w:tcPr>
+            <w:tcW w:w="3020" w:type="dxa"/>
+          </w:tcPr>
+          <w:p>
+            <w:pPr>
+              <w:cnfStyle w:val="000000100000" w:firstRow="0" w:lastRow="0" w:firstColumn="0" w:lastColumn="0" w:oddVBand="0" w:evenVBand="0" w:oddHBand="1" w:evenHBand="0" w:firstRowFirstColumn="0" w:firstRowLastColumn="0" w:lastRowFirstColumn="0" w:lastRowLastColumn="0"/>
+            </w:pPr>
+          </w:p>
+        </w:tc>
+      </w:tr>
+      <w:tr>
+        <w:tc>
+          <w:tcPr>
+            <w:cnfStyle w:val="001000000000" w:firstRow="0" w:lastRow="0" w:firstColumn="1" w:lastColumn="0" w:oddVBand="0" w:evenVBand="0" w:oddHBand="0" w:evenHBand="0" w:firstRowFirstColumn="0" w:firstRowLastColumn="0" w:lastRowFirstColumn="0" w:lastRowLastColumn="0"/>
+            <w:tcW w:w="3020" w:type="dxa"/>
+          </w:tcPr>
+          <w:p>
+            <w:pPr>
+              <w:rPr>
+                <w:b w:val="0"/>
+              </w:rPr>
+            </w:pPr>
+          </w:p>
+        </w:tc>
+        <w:tc>
+          <w:tcPr>
+            <w:tcW w:w="3020" w:type="dxa"/>
+          </w:tcPr>
+          <w:p>
+            <w:pPr>
+              <w:cnfStyle w:val="000000000000" w:firstRow="0" w:lastRow="0" w:firstColumn="0" w:lastColumn="0" w:oddVBand="0" w:evenVBand="0" w:oddHBand="0" w:evenHBand="0" w:firstRowFirstColumn="0" w:firstRowLastColumn="0" w:lastRowFirstColumn="0" w:lastRowLastColumn="0"/>
+            </w:pPr>
+            <w:r>
+              <w:t xml:space="preserve">Tableau de </w:t>
+            </w:r>
+            <w:r>
+              <w:t>Model</w:t>
+            </w:r>
+          </w:p>
+        </w:tc>
+        <w:tc>
+          <w:tcPr>
+            <w:tcW w:w="3020" w:type="dxa"/>
+          </w:tcPr>
+          <w:p>
+            <w:pPr>
+              <w:cnfStyle w:val="000000000000" w:firstRow="0" w:lastRow="0" w:firstColumn="0" w:lastColumn="0" w:oddVBand="0" w:evenVBand="0" w:oddHBand="0" w:evenHBand="0" w:firstRowFirstColumn="0" w:firstRowLastColumn="0" w:lastRowFirstColumn="0" w:lastRowLastColumn="0"/>
+            </w:pPr>
+            <w:r>
+              <w:t xml:space="preserve">les informations concernant les </w:t>
+            </w:r>
+            <w:r>
+              <w:t>différents modèles</w:t>
+            </w:r>
+          </w:p>
+        </w:tc>
+      </w:tr>
+    </w:tbl>
+    <w:p/>
+    <w:p>
+      <w:pPr>
+        <w:pStyle w:val="Titre3"/>
+      </w:pPr>
+      <w:bookmarkStart w:id="70" w:name="_Toc8646548"/>
       <w:r>
         <w:t xml:space="preserve">4.3.6 </w:t>
       </w:r>
-      <w:proofErr w:type="spellStart"/>
       <w:r>
         <w:t>Picture</w:t>
       </w:r>
       <w:r>
         <w:t>Manager</w:t>
       </w:r>
+      <w:bookmarkEnd w:id="70"/>
+    </w:p>
+    <w:p>
+      <w:r>
+        <w:t>Cette classe contient les fonctions</w:t>
+      </w:r>
+      <w:r>
+        <w:t xml:space="preserve"> </w:t>
+      </w:r>
+      <w:r>
+        <w:t xml:space="preserve">récupérant </w:t>
+      </w:r>
+      <w:r>
+        <w:t>/ Ajoutant les données concernant les images d'une annonce</w:t>
+      </w:r>
+    </w:p>
+    <w:p>
+      <w:pPr>
+        <w:pStyle w:val="Titre4"/>
+      </w:pPr>
+      <w:bookmarkStart w:id="71" w:name="_Toc8646549"/>
+      <w:r>
+        <w:t>4.3.</w:t>
+      </w:r>
+      <w:r>
+        <w:t>6</w:t>
+      </w:r>
+      <w:r>
+        <w:t xml:space="preserve">.1 </w:t>
+      </w:r>
+      <w:r>
+        <w:t>insertPicturesForAd</w:t>
+      </w:r>
       <w:bookmarkEnd w:id="71"/>
-      <w:proofErr w:type="spellEnd"/>
-    </w:p>
-    <w:p>
-      <w:r>
-        <w:t>Cette classe contient les fonctions</w:t>
-      </w:r>
-      <w:r>
-        <w:t xml:space="preserve"> </w:t>
-      </w:r>
-      <w:r>
-        <w:t xml:space="preserve">récupérant </w:t>
-      </w:r>
-      <w:r>
-        <w:t>/ Ajoutant les données concernant les images d'une annonce</w:t>
-      </w:r>
-    </w:p>
-    <w:p>
-      <w:pPr>
-        <w:pStyle w:val="Titre4"/>
-      </w:pPr>
-      <w:bookmarkStart w:id="72" w:name="_Toc8646549"/>
-      <w:r>
-        <w:t>4.3.</w:t>
-      </w:r>
-      <w:r>
-        <w:t>6</w:t>
-      </w:r>
-      <w:r>
-        <w:t xml:space="preserve">.1 </w:t>
-      </w:r>
-      <w:proofErr w:type="spellStart"/>
-      <w:r>
-        <w:t>insertPicturesForAd</w:t>
-      </w:r>
-      <w:bookmarkEnd w:id="72"/>
-      <w:proofErr w:type="spellEnd"/>
     </w:p>
     <w:p>
       <w:r>
@@ -25751,14 +26188,12 @@
             <w:pPr>
               <w:cnfStyle w:val="000000000000" w:firstRow="0" w:lastRow="0" w:firstColumn="0" w:lastColumn="0" w:oddVBand="0" w:evenVBand="0" w:oddHBand="0" w:evenHBand="0" w:firstRowFirstColumn="0" w:firstRowLastColumn="0" w:lastRowFirstColumn="0" w:lastRowLastColumn="0"/>
             </w:pPr>
-            <w:proofErr w:type="spellStart"/>
             <w:r>
               <w:t>B</w:t>
             </w:r>
             <w:r>
               <w:t>oolean</w:t>
             </w:r>
-            <w:proofErr w:type="spellEnd"/>
           </w:p>
         </w:tc>
         <w:tc>
@@ -25769,13 +26204,8 @@
             <w:pPr>
               <w:cnfStyle w:val="000000000000" w:firstRow="0" w:lastRow="0" w:firstColumn="0" w:lastColumn="0" w:oddVBand="0" w:evenVBand="0" w:oddHBand="0" w:evenHBand="0" w:firstRowFirstColumn="0" w:firstRowLastColumn="0" w:lastRowFirstColumn="0" w:lastRowLastColumn="0"/>
             </w:pPr>
-            <w:proofErr w:type="spellStart"/>
-            <w:r>
-              <w:t>True</w:t>
-            </w:r>
-            <w:proofErr w:type="spellEnd"/>
-            <w:r>
-              <w:t xml:space="preserve"> si OK, False si problème d'insertion</w:t>
+            <w:r>
+              <w:t>True si OK, False si problème d'insertion</w:t>
             </w:r>
           </w:p>
         </w:tc>
@@ -25785,7 +26215,7 @@
       <w:pPr>
         <w:pStyle w:val="Titre4"/>
       </w:pPr>
-      <w:bookmarkStart w:id="73" w:name="_Toc8646550"/>
+      <w:bookmarkStart w:id="72" w:name="_Toc8646550"/>
       <w:r>
         <w:t>4.3.</w:t>
       </w:r>
@@ -25801,12 +26231,10 @@
       <w:r>
         <w:t xml:space="preserve"> </w:t>
       </w:r>
-      <w:proofErr w:type="spellStart"/>
       <w:r>
         <w:t>getPicturesForAnAd</w:t>
       </w:r>
-      <w:bookmarkEnd w:id="73"/>
-      <w:proofErr w:type="spellEnd"/>
+      <w:bookmarkEnd w:id="72"/>
     </w:p>
     <w:p>
       <w:r>
@@ -25980,7 +26408,7 @@
       <w:pPr>
         <w:pStyle w:val="Titre3"/>
       </w:pPr>
-      <w:bookmarkStart w:id="74" w:name="_Toc8646551"/>
+      <w:bookmarkStart w:id="73" w:name="_Toc8646551"/>
       <w:r>
         <w:lastRenderedPageBreak/>
         <w:t>4.3.</w:t>
@@ -25991,50 +26419,46 @@
       <w:r>
         <w:t xml:space="preserve"> </w:t>
       </w:r>
-      <w:proofErr w:type="spellStart"/>
       <w:r>
         <w:t>Size</w:t>
       </w:r>
       <w:r>
         <w:t>Manager</w:t>
       </w:r>
+      <w:bookmarkEnd w:id="73"/>
+    </w:p>
+    <w:p>
+      <w:r>
+        <w:t>Cette classe contient les fonctions</w:t>
+      </w:r>
+      <w:r>
+        <w:t xml:space="preserve"> </w:t>
+      </w:r>
+      <w:r>
+        <w:t xml:space="preserve">récupérant </w:t>
+      </w:r>
+      <w:r>
+        <w:t>concernant les tailles d'habits</w:t>
+      </w:r>
+    </w:p>
+    <w:p>
+      <w:pPr>
+        <w:pStyle w:val="Titre4"/>
+      </w:pPr>
+      <w:bookmarkStart w:id="74" w:name="_Toc8646552"/>
+      <w:r>
+        <w:t>4.3.</w:t>
+      </w:r>
+      <w:r>
+        <w:t>7</w:t>
+      </w:r>
+      <w:r>
+        <w:t xml:space="preserve">.1 </w:t>
+      </w:r>
+      <w:r>
+        <w:t>getSizesName</w:t>
+      </w:r>
       <w:bookmarkEnd w:id="74"/>
-      <w:proofErr w:type="spellEnd"/>
-    </w:p>
-    <w:p>
-      <w:r>
-        <w:t>Cette classe contient les fonctions</w:t>
-      </w:r>
-      <w:r>
-        <w:t xml:space="preserve"> </w:t>
-      </w:r>
-      <w:r>
-        <w:t xml:space="preserve">récupérant </w:t>
-      </w:r>
-      <w:r>
-        <w:t>concernant les tailles d'habits</w:t>
-      </w:r>
-    </w:p>
-    <w:p>
-      <w:pPr>
-        <w:pStyle w:val="Titre4"/>
-      </w:pPr>
-      <w:bookmarkStart w:id="75" w:name="_Toc8646552"/>
-      <w:r>
-        <w:t>4.3.</w:t>
-      </w:r>
-      <w:r>
-        <w:t>7</w:t>
-      </w:r>
-      <w:r>
-        <w:t xml:space="preserve">.1 </w:t>
-      </w:r>
-      <w:proofErr w:type="spellStart"/>
-      <w:r>
-        <w:t>getSizesName</w:t>
-      </w:r>
-      <w:bookmarkEnd w:id="75"/>
-      <w:proofErr w:type="spellEnd"/>
     </w:p>
     <w:p>
       <w:r>
@@ -26197,7 +26621,7 @@
       <w:pPr>
         <w:pStyle w:val="Titre4"/>
       </w:pPr>
-      <w:bookmarkStart w:id="76" w:name="_Toc8646553"/>
+      <w:bookmarkStart w:id="75" w:name="_Toc8646553"/>
       <w:r>
         <w:t>4.3.</w:t>
       </w:r>
@@ -26213,12 +26637,10 @@
       <w:r>
         <w:t xml:space="preserve"> </w:t>
       </w:r>
-      <w:proofErr w:type="spellStart"/>
       <w:r>
         <w:t>getAllSizes</w:t>
       </w:r>
-      <w:bookmarkEnd w:id="76"/>
-      <w:proofErr w:type="spellEnd"/>
+      <w:bookmarkEnd w:id="75"/>
     </w:p>
     <w:p>
       <w:r>
@@ -26378,66 +26800,62 @@
       <w:pPr>
         <w:pStyle w:val="Titre3"/>
       </w:pPr>
-      <w:bookmarkStart w:id="77" w:name="_Toc8646554"/>
+      <w:bookmarkStart w:id="76" w:name="_Toc8646554"/>
       <w:r>
         <w:t xml:space="preserve">4.3.8 </w:t>
       </w:r>
-      <w:proofErr w:type="spellStart"/>
       <w:r>
         <w:t>State</w:t>
       </w:r>
       <w:r>
         <w:t>Manager</w:t>
       </w:r>
+      <w:bookmarkEnd w:id="76"/>
+    </w:p>
+    <w:p>
+      <w:r>
+        <w:t>Cette classe contient les fonctions</w:t>
+      </w:r>
+      <w:r>
+        <w:t xml:space="preserve"> </w:t>
+      </w:r>
+      <w:r>
+        <w:t xml:space="preserve">récupérant </w:t>
+      </w:r>
+      <w:r>
+        <w:t xml:space="preserve">concernant </w:t>
+      </w:r>
+      <w:r>
+        <w:t>les différents états</w:t>
+      </w:r>
+      <w:r>
+        <w:t xml:space="preserve"> </w:t>
+      </w:r>
+      <w:r>
+        <w:t>possibles</w:t>
+      </w:r>
+      <w:r>
+        <w:t xml:space="preserve"> pour une annonce</w:t>
+      </w:r>
+    </w:p>
+    <w:p>
+      <w:pPr>
+        <w:pStyle w:val="Titre4"/>
+      </w:pPr>
+      <w:bookmarkStart w:id="77" w:name="_Toc8646555"/>
+      <w:r>
+        <w:t>4.3.</w:t>
+      </w:r>
+      <w:r>
+        <w:t>8</w:t>
+      </w:r>
+      <w:r>
+        <w:t xml:space="preserve">.1 </w:t>
+      </w:r>
+      <w:r>
+        <w:t>getStatesName</w:t>
+      </w:r>
       <w:bookmarkEnd w:id="77"/>
-      <w:proofErr w:type="spellEnd"/>
-    </w:p>
-    <w:p>
-      <w:r>
-        <w:t>Cette classe contient les fonctions</w:t>
-      </w:r>
-      <w:r>
-        <w:t xml:space="preserve"> </w:t>
-      </w:r>
-      <w:r>
-        <w:t xml:space="preserve">récupérant </w:t>
-      </w:r>
-      <w:r>
-        <w:t xml:space="preserve">concernant </w:t>
-      </w:r>
-      <w:r>
-        <w:t>les différents états</w:t>
-      </w:r>
-      <w:r>
-        <w:t xml:space="preserve"> </w:t>
-      </w:r>
-      <w:r>
-        <w:t>possibles</w:t>
-      </w:r>
-      <w:r>
-        <w:t xml:space="preserve"> pour une annonce</w:t>
-      </w:r>
-    </w:p>
-    <w:p>
-      <w:pPr>
-        <w:pStyle w:val="Titre4"/>
-      </w:pPr>
-      <w:bookmarkStart w:id="78" w:name="_Toc8646555"/>
-      <w:r>
-        <w:t>4.3.</w:t>
-      </w:r>
-      <w:r>
-        <w:t>8</w:t>
-      </w:r>
-      <w:r>
-        <w:t xml:space="preserve">.1 </w:t>
-      </w:r>
-      <w:proofErr w:type="spellStart"/>
-      <w:r>
-        <w:t>getStatesName</w:t>
-      </w:r>
-      <w:bookmarkEnd w:id="78"/>
-      <w:proofErr w:type="spellEnd"/>
     </w:p>
     <w:p>
       <w:r>
@@ -26597,7 +27015,7 @@
       <w:pPr>
         <w:pStyle w:val="Titre4"/>
       </w:pPr>
-      <w:bookmarkStart w:id="79" w:name="_Toc8646556"/>
+      <w:bookmarkStart w:id="78" w:name="_Toc8646556"/>
       <w:r>
         <w:t>4.3.</w:t>
       </w:r>
@@ -26613,12 +27031,10 @@
       <w:r>
         <w:t xml:space="preserve"> </w:t>
       </w:r>
-      <w:proofErr w:type="spellStart"/>
       <w:r>
         <w:t>getAllStates</w:t>
       </w:r>
-      <w:bookmarkEnd w:id="79"/>
-      <w:proofErr w:type="spellEnd"/>
+      <w:bookmarkEnd w:id="78"/>
     </w:p>
     <w:p>
       <w:r>
@@ -26778,34 +27194,25 @@
     </w:tbl>
     <w:p/>
     <w:p>
+      <w:pPr>
+        <w:pStyle w:val="Titre3"/>
+      </w:pPr>
       <w:r>
         <w:br w:type="page"/>
       </w:r>
-    </w:p>
-    <w:p>
-      <w:pPr>
-        <w:pStyle w:val="Titre3"/>
-      </w:pPr>
-      <w:bookmarkStart w:id="80" w:name="_Toc8646557"/>
       <w:r>
         <w:lastRenderedPageBreak/>
         <w:t>4.3.</w:t>
       </w:r>
       <w:r>
-        <w:t>10</w:t>
+        <w:t>9</w:t>
       </w:r>
       <w:r>
         <w:t xml:space="preserve"> </w:t>
       </w:r>
-      <w:proofErr w:type="spellStart"/>
-      <w:r>
-        <w:t>User</w:t>
-      </w:r>
-      <w:r>
-        <w:t>Manager</w:t>
-      </w:r>
-      <w:bookmarkEnd w:id="80"/>
-      <w:proofErr w:type="spellEnd"/>
+      <w:r>
+        <w:t>StatusManager</w:t>
+      </w:r>
     </w:p>
     <w:p>
       <w:r>
@@ -26815,33 +27222,53 @@
         <w:t xml:space="preserve"> </w:t>
       </w:r>
       <w:r>
-        <w:t>traitant ou récupérant des données concernant un utilisateur</w:t>
+        <w:t xml:space="preserve">récupérant </w:t>
+      </w:r>
+      <w:r>
+        <w:t xml:space="preserve">concernant </w:t>
+      </w:r>
+      <w:r>
+        <w:t xml:space="preserve">les différents </w:t>
+      </w:r>
+      <w:r>
+        <w:t>statuts</w:t>
+      </w:r>
+      <w:r>
+        <w:t xml:space="preserve"> </w:t>
+      </w:r>
+      <w:r>
+        <w:t xml:space="preserve">possibles pour </w:t>
+      </w:r>
+      <w:r>
+        <w:t>un utilisateur</w:t>
       </w:r>
     </w:p>
     <w:p>
       <w:pPr>
         <w:pStyle w:val="Titre4"/>
       </w:pPr>
-      <w:bookmarkStart w:id="81" w:name="_Toc8646558"/>
       <w:r>
         <w:t>4.3.</w:t>
       </w:r>
       <w:r>
-        <w:t>10</w:t>
+        <w:t>9</w:t>
       </w:r>
       <w:r>
         <w:t xml:space="preserve">.1 </w:t>
       </w:r>
-      <w:proofErr w:type="spellStart"/>
-      <w:r>
-        <w:t>getUsers</w:t>
-      </w:r>
-      <w:bookmarkEnd w:id="81"/>
-      <w:proofErr w:type="spellEnd"/>
-    </w:p>
-    <w:p>
-      <w:r>
-        <w:t>Fonction récupérant les informations de tous les utilisateurs</w:t>
+      <w:r>
+        <w:t>getStatusName</w:t>
+      </w:r>
+    </w:p>
+    <w:p>
+      <w:r>
+        <w:t xml:space="preserve">Fonction récupérant le label </w:t>
+      </w:r>
+      <w:r>
+        <w:t>du statut</w:t>
+      </w:r>
+      <w:r>
+        <w:t xml:space="preserve"> en fonction de son ID</w:t>
       </w:r>
     </w:p>
     <w:tbl>
@@ -26916,7 +27343,7 @@
               <w:rPr>
                 <w:b w:val="0"/>
               </w:rPr>
-              <w:t>AUCUN</w:t>
+              <w:t>id</w:t>
             </w:r>
           </w:p>
         </w:tc>
@@ -26928,6 +27355,9 @@
             <w:pPr>
               <w:cnfStyle w:val="000000100000" w:firstRow="0" w:lastRow="0" w:firstColumn="0" w:lastColumn="0" w:oddVBand="0" w:evenVBand="0" w:oddHBand="1" w:evenHBand="0" w:firstRowFirstColumn="0" w:firstRowLastColumn="0" w:lastRowFirstColumn="0" w:lastRowLastColumn="0"/>
             </w:pPr>
+            <w:r>
+              <w:t>INT</w:t>
+            </w:r>
           </w:p>
         </w:tc>
         <w:tc>
@@ -26964,7 +27394,7 @@
               <w:cnfStyle w:val="000000000000" w:firstRow="0" w:lastRow="0" w:firstColumn="0" w:lastColumn="0" w:oddVBand="0" w:evenVBand="0" w:oddHBand="0" w:evenHBand="0" w:firstRowFirstColumn="0" w:firstRowLastColumn="0" w:lastRowFirstColumn="0" w:lastRowLastColumn="0"/>
             </w:pPr>
             <w:r>
-              <w:t>Tableau d’User</w:t>
+              <w:t>STRING</w:t>
             </w:r>
           </w:p>
         </w:tc>
@@ -26977,7 +27407,13 @@
               <w:cnfStyle w:val="000000000000" w:firstRow="0" w:lastRow="0" w:firstColumn="0" w:lastColumn="0" w:oddVBand="0" w:evenVBand="0" w:oddHBand="0" w:evenHBand="0" w:firstRowFirstColumn="0" w:firstRowLastColumn="0" w:lastRowFirstColumn="0" w:lastRowLastColumn="0"/>
             </w:pPr>
             <w:r>
-              <w:t>Les informations des utilisateurs</w:t>
+              <w:t xml:space="preserve">Le libellé </w:t>
+            </w:r>
+            <w:r>
+              <w:t xml:space="preserve">de </w:t>
+            </w:r>
+            <w:r>
+              <w:t>l'état</w:t>
             </w:r>
           </w:p>
         </w:tc>
@@ -26988,12 +27424,11 @@
       <w:pPr>
         <w:pStyle w:val="Titre4"/>
       </w:pPr>
-      <w:bookmarkStart w:id="82" w:name="_Toc8646559"/>
       <w:r>
         <w:t>4.3.</w:t>
       </w:r>
       <w:r>
-        <w:t>10</w:t>
+        <w:t>9</w:t>
       </w:r>
       <w:r>
         <w:t>.</w:t>
@@ -27004,16 +27439,16 @@
       <w:r>
         <w:t xml:space="preserve"> </w:t>
       </w:r>
-      <w:proofErr w:type="spellStart"/>
-      <w:r>
-        <w:t>getUserByNickname</w:t>
-      </w:r>
-      <w:bookmarkEnd w:id="82"/>
-      <w:proofErr w:type="spellEnd"/>
-    </w:p>
-    <w:p>
-      <w:r>
-        <w:t>Fonction récupérant les informations d'un utilisateur</w:t>
+      <w:r>
+        <w:t>getAllStatus</w:t>
+      </w:r>
+    </w:p>
+    <w:p>
+      <w:r>
+        <w:t xml:space="preserve">Fonction récupérant toutes les informations concernant les </w:t>
+      </w:r>
+      <w:r>
+        <w:t>statuts</w:t>
       </w:r>
     </w:p>
     <w:tbl>
@@ -27088,7 +27523,7 @@
               <w:rPr>
                 <w:b w:val="0"/>
               </w:rPr>
-              <w:t>nickname</w:t>
+              <w:t>aucun</w:t>
             </w:r>
           </w:p>
         </w:tc>
@@ -27100,9 +27535,6 @@
             <w:pPr>
               <w:cnfStyle w:val="000000100000" w:firstRow="0" w:lastRow="0" w:firstColumn="0" w:lastColumn="0" w:oddVBand="0" w:evenVBand="0" w:oddHBand="1" w:evenHBand="0" w:firstRowFirstColumn="0" w:firstRowLastColumn="0" w:lastRowFirstColumn="0" w:lastRowLastColumn="0"/>
             </w:pPr>
-            <w:r>
-              <w:t>STRING</w:t>
-            </w:r>
           </w:p>
         </w:tc>
         <w:tc>
@@ -27139,7 +27571,7 @@
               <w:cnfStyle w:val="000000000000" w:firstRow="0" w:lastRow="0" w:firstColumn="0" w:lastColumn="0" w:oddVBand="0" w:evenVBand="0" w:oddHBand="0" w:evenHBand="0" w:firstRowFirstColumn="0" w:firstRowLastColumn="0" w:lastRowFirstColumn="0" w:lastRowLastColumn="0"/>
             </w:pPr>
             <w:r>
-              <w:t>Objet User</w:t>
+              <w:t>Tableau de State</w:t>
             </w:r>
           </w:p>
         </w:tc>
@@ -27152,10 +27584,13 @@
               <w:cnfStyle w:val="000000000000" w:firstRow="0" w:lastRow="0" w:firstColumn="0" w:lastColumn="0" w:oddVBand="0" w:evenVBand="0" w:oddHBand="0" w:evenHBand="0" w:firstRowFirstColumn="0" w:firstRowLastColumn="0" w:lastRowFirstColumn="0" w:lastRowLastColumn="0"/>
             </w:pPr>
             <w:r>
-              <w:t>Les informations de</w:t>
-            </w:r>
-            <w:r>
-              <w:t xml:space="preserve"> l’utilisateur</w:t>
+              <w:t xml:space="preserve">les informations concernant les </w:t>
+            </w:r>
+            <w:r>
+              <w:t xml:space="preserve">différents </w:t>
+            </w:r>
+            <w:r>
+              <w:t>états</w:t>
             </w:r>
           </w:p>
         </w:tc>
@@ -27163,10 +27598,49 @@
     </w:tbl>
     <w:p/>
     <w:p>
+      <w:r>
+        <w:br w:type="page"/>
+      </w:r>
+    </w:p>
+    <w:p>
+      <w:pPr>
+        <w:pStyle w:val="Titre3"/>
+      </w:pPr>
+      <w:bookmarkStart w:id="79" w:name="_Toc8646557"/>
+      <w:r>
+        <w:lastRenderedPageBreak/>
+        <w:t>4.3.</w:t>
+      </w:r>
+      <w:r>
+        <w:t>10</w:t>
+      </w:r>
+      <w:r>
+        <w:t xml:space="preserve"> </w:t>
+      </w:r>
+      <w:r>
+        <w:t>User</w:t>
+      </w:r>
+      <w:r>
+        <w:t>Manager</w:t>
+      </w:r>
+      <w:bookmarkEnd w:id="79"/>
+    </w:p>
+    <w:p>
+      <w:r>
+        <w:t>Cette classe contient les fonctions</w:t>
+      </w:r>
+      <w:r>
+        <w:t xml:space="preserve"> </w:t>
+      </w:r>
+      <w:r>
+        <w:t>traitant ou récupérant des données concernant un utilisateur</w:t>
+      </w:r>
+    </w:p>
+    <w:p>
       <w:pPr>
         <w:pStyle w:val="Titre4"/>
       </w:pPr>
-      <w:bookmarkStart w:id="83" w:name="_Toc8646560"/>
+      <w:bookmarkStart w:id="80" w:name="_Toc8646558"/>
       <w:r>
         <w:t>4.3.</w:t>
       </w:r>
@@ -27174,24 +27648,16 @@
         <w:t>10</w:t>
       </w:r>
       <w:r>
-        <w:t>.</w:t>
-      </w:r>
-      <w:r>
-        <w:t>3</w:t>
-      </w:r>
-      <w:r>
-        <w:t xml:space="preserve"> </w:t>
-      </w:r>
-      <w:proofErr w:type="spellStart"/>
-      <w:r>
-        <w:t>createUser</w:t>
-      </w:r>
-      <w:bookmarkEnd w:id="83"/>
-      <w:proofErr w:type="spellEnd"/>
-    </w:p>
-    <w:p>
-      <w:r>
-        <w:t>Fonction créant un utilisateur</w:t>
+        <w:t xml:space="preserve">.1 </w:t>
+      </w:r>
+      <w:r>
+        <w:t>getUsers</w:t>
+      </w:r>
+      <w:bookmarkEnd w:id="80"/>
+    </w:p>
+    <w:p>
+      <w:r>
+        <w:t>Fonction récupérant les informations de tous les utilisateurs</w:t>
       </w:r>
     </w:p>
     <w:tbl>
@@ -27266,7 +27732,7 @@
               <w:rPr>
                 <w:b w:val="0"/>
               </w:rPr>
-              <w:t>User</w:t>
+              <w:t>AUCUN</w:t>
             </w:r>
           </w:p>
         </w:tc>
@@ -27278,9 +27744,6 @@
             <w:pPr>
               <w:cnfStyle w:val="000000100000" w:firstRow="0" w:lastRow="0" w:firstColumn="0" w:lastColumn="0" w:oddVBand="0" w:evenVBand="0" w:oddHBand="1" w:evenHBand="0" w:firstRowFirstColumn="0" w:firstRowLastColumn="0" w:lastRowFirstColumn="0" w:lastRowLastColumn="0"/>
             </w:pPr>
-            <w:r>
-              <w:t>Objet User</w:t>
-            </w:r>
           </w:p>
         </w:tc>
         <w:tc>
@@ -27316,14 +27779,9 @@
             <w:pPr>
               <w:cnfStyle w:val="000000000000" w:firstRow="0" w:lastRow="0" w:firstColumn="0" w:lastColumn="0" w:oddVBand="0" w:evenVBand="0" w:oddHBand="0" w:evenHBand="0" w:firstRowFirstColumn="0" w:firstRowLastColumn="0" w:lastRowFirstColumn="0" w:lastRowLastColumn="0"/>
             </w:pPr>
-            <w:proofErr w:type="spellStart"/>
-            <w:r>
-              <w:t>B</w:t>
-            </w:r>
-            <w:r>
-              <w:t>oolean</w:t>
-            </w:r>
-            <w:proofErr w:type="spellEnd"/>
+            <w:r>
+              <w:t>Tableau d’User</w:t>
+            </w:r>
           </w:p>
         </w:tc>
         <w:tc>
@@ -27334,13 +27792,8 @@
             <w:pPr>
               <w:cnfStyle w:val="000000000000" w:firstRow="0" w:lastRow="0" w:firstColumn="0" w:lastColumn="0" w:oddVBand="0" w:evenVBand="0" w:oddHBand="0" w:evenHBand="0" w:firstRowFirstColumn="0" w:firstRowLastColumn="0" w:lastRowFirstColumn="0" w:lastRowLastColumn="0"/>
             </w:pPr>
-            <w:proofErr w:type="spellStart"/>
-            <w:r>
-              <w:t>True</w:t>
-            </w:r>
-            <w:proofErr w:type="spellEnd"/>
-            <w:r>
-              <w:t xml:space="preserve"> si OK, False si problème d'insertion</w:t>
+            <w:r>
+              <w:t>Les informations des utilisateurs</w:t>
             </w:r>
           </w:p>
         </w:tc>
@@ -27351,7 +27804,7 @@
       <w:pPr>
         <w:pStyle w:val="Titre4"/>
       </w:pPr>
-      <w:bookmarkStart w:id="84" w:name="_Toc8646561"/>
+      <w:bookmarkStart w:id="81" w:name="_Toc8646559"/>
       <w:r>
         <w:t>4.3.</w:t>
       </w:r>
@@ -27362,30 +27815,19 @@
         <w:t>.</w:t>
       </w:r>
       <w:r>
-        <w:t>4</w:t>
+        <w:t>2</w:t>
       </w:r>
       <w:r>
         <w:t xml:space="preserve"> </w:t>
       </w:r>
-      <w:proofErr w:type="spellStart"/>
-      <w:r>
-        <w:t>UserExist</w:t>
-      </w:r>
-      <w:bookmarkEnd w:id="84"/>
-      <w:proofErr w:type="spellEnd"/>
-    </w:p>
-    <w:p>
-      <w:r>
-        <w:t>Fonction vérifiant l'</w:t>
-      </w:r>
-      <w:r>
-        <w:t>exist</w:t>
-      </w:r>
-      <w:r>
-        <w:t>ence</w:t>
-      </w:r>
-      <w:r>
-        <w:t xml:space="preserve"> d'un utilisateur</w:t>
+      <w:r>
+        <w:t>getUserByNickname</w:t>
+      </w:r>
+      <w:bookmarkEnd w:id="81"/>
+    </w:p>
+    <w:p>
+      <w:r>
+        <w:t>Fonction récupérant les informations d'un utilisateur</w:t>
       </w:r>
     </w:p>
     <w:tbl>
@@ -27460,7 +27902,7 @@
               <w:rPr>
                 <w:b w:val="0"/>
               </w:rPr>
-              <w:t>email</w:t>
+              <w:t>nickname</w:t>
             </w:r>
           </w:p>
         </w:tc>
@@ -27510,14 +27952,9 @@
             <w:pPr>
               <w:cnfStyle w:val="000000000000" w:firstRow="0" w:lastRow="0" w:firstColumn="0" w:lastColumn="0" w:oddVBand="0" w:evenVBand="0" w:oddHBand="0" w:evenHBand="0" w:firstRowFirstColumn="0" w:firstRowLastColumn="0" w:lastRowFirstColumn="0" w:lastRowLastColumn="0"/>
             </w:pPr>
-            <w:proofErr w:type="spellStart"/>
-            <w:r>
-              <w:t>B</w:t>
-            </w:r>
-            <w:r>
-              <w:t>oolean</w:t>
-            </w:r>
-            <w:proofErr w:type="spellEnd"/>
+            <w:r>
+              <w:t>Objet User</w:t>
+            </w:r>
           </w:p>
         </w:tc>
         <w:tc>
@@ -27528,24 +27965,20 @@
             <w:pPr>
               <w:cnfStyle w:val="000000000000" w:firstRow="0" w:lastRow="0" w:firstColumn="0" w:lastColumn="0" w:oddVBand="0" w:evenVBand="0" w:oddHBand="0" w:evenHBand="0" w:firstRowFirstColumn="0" w:firstRowLastColumn="0" w:lastRowFirstColumn="0" w:lastRowLastColumn="0"/>
             </w:pPr>
-            <w:proofErr w:type="spellStart"/>
-            <w:r>
-              <w:t>True</w:t>
-            </w:r>
-            <w:proofErr w:type="spellEnd"/>
-            <w:r>
-              <w:t xml:space="preserve"> si OK, False si inexistant</w:t>
+            <w:r>
+              <w:t>Les informations de</w:t>
+            </w:r>
+            <w:r>
+              <w:t xml:space="preserve"> l’utilisateur</w:t>
             </w:r>
           </w:p>
         </w:tc>
       </w:tr>
     </w:tbl>
-    <w:p/>
     <w:p>
       <w:pPr>
         <w:pStyle w:val="Titre4"/>
       </w:pPr>
-      <w:bookmarkStart w:id="85" w:name="_Toc8646562"/>
       <w:r>
         <w:t>4.3.</w:t>
       </w:r>
@@ -27556,19 +27989,21 @@
         <w:t>.</w:t>
       </w:r>
       <w:r>
-        <w:t>5</w:t>
+        <w:t>2</w:t>
       </w:r>
       <w:r>
         <w:t xml:space="preserve"> </w:t>
       </w:r>
       <w:r>
-        <w:t>Connection</w:t>
-      </w:r>
-      <w:bookmarkEnd w:id="85"/>
-    </w:p>
-    <w:p>
-      <w:r>
-        <w:t>Fonction connectant un utilisateur</w:t>
+        <w:t>getUserBy</w:t>
+      </w:r>
+      <w:r>
+        <w:t>Email</w:t>
+      </w:r>
+    </w:p>
+    <w:p>
+      <w:r>
+        <w:t>Fonction récupérant les informations d'un utilisateur</w:t>
       </w:r>
     </w:p>
     <w:tbl>
@@ -27683,12 +28118,6 @@
                 <w:b w:val="0"/>
               </w:rPr>
             </w:pPr>
-            <w:r>
-              <w:rPr>
-                <w:b w:val="0"/>
-              </w:rPr>
-              <w:t>password</w:t>
-            </w:r>
           </w:p>
         </w:tc>
         <w:tc>
@@ -27700,7 +28129,7 @@
               <w:cnfStyle w:val="000000000000" w:firstRow="0" w:lastRow="0" w:firstColumn="0" w:lastColumn="0" w:oddVBand="0" w:evenVBand="0" w:oddHBand="0" w:evenHBand="0" w:firstRowFirstColumn="0" w:firstRowLastColumn="0" w:lastRowFirstColumn="0" w:lastRowLastColumn="0"/>
             </w:pPr>
             <w:r>
-              <w:t>STRING</w:t>
+              <w:t>Objet User</w:t>
             </w:r>
           </w:p>
         </w:tc>
@@ -27712,6 +28141,97 @@
             <w:pPr>
               <w:cnfStyle w:val="000000000000" w:firstRow="0" w:lastRow="0" w:firstColumn="0" w:lastColumn="0" w:oddVBand="0" w:evenVBand="0" w:oddHBand="0" w:evenHBand="0" w:firstRowFirstColumn="0" w:firstRowLastColumn="0" w:lastRowFirstColumn="0" w:lastRowLastColumn="0"/>
             </w:pPr>
+            <w:r>
+              <w:t>Les informations de</w:t>
+            </w:r>
+            <w:r>
+              <w:t xml:space="preserve"> l’utilisateur</w:t>
+            </w:r>
+          </w:p>
+        </w:tc>
+      </w:tr>
+    </w:tbl>
+    <w:p/>
+    <w:p>
+      <w:pPr>
+        <w:pStyle w:val="Titre4"/>
+      </w:pPr>
+      <w:bookmarkStart w:id="82" w:name="_Toc8646560"/>
+      <w:r>
+        <w:t>4.3.</w:t>
+      </w:r>
+      <w:r>
+        <w:t>10</w:t>
+      </w:r>
+      <w:r>
+        <w:t>.</w:t>
+      </w:r>
+      <w:r>
+        <w:t>3</w:t>
+      </w:r>
+      <w:r>
+        <w:t xml:space="preserve"> </w:t>
+      </w:r>
+      <w:r>
+        <w:t>createUser</w:t>
+      </w:r>
+      <w:bookmarkEnd w:id="82"/>
+    </w:p>
+    <w:p>
+      <w:r>
+        <w:t>Fonction créant un utilisateur</w:t>
+      </w:r>
+    </w:p>
+    <w:tbl>
+      <w:tblPr>
+        <w:tblStyle w:val="Tableausimple3"/>
+        <w:tblW w:w="9060" w:type="dxa"/>
+        <w:tblLook w:val="04A0" w:firstRow="1" w:lastRow="0" w:firstColumn="1" w:lastColumn="0" w:noHBand="0" w:noVBand="1"/>
+      </w:tblPr>
+      <w:tblGrid>
+        <w:gridCol w:w="3020"/>
+        <w:gridCol w:w="3020"/>
+        <w:gridCol w:w="3020"/>
+      </w:tblGrid>
+      <w:tr>
+        <w:trPr>
+          <w:cnfStyle w:val="100000000000" w:firstRow="1" w:lastRow="0" w:firstColumn="0" w:lastColumn="0" w:oddVBand="0" w:evenVBand="0" w:oddHBand="0" w:evenHBand="0" w:firstRowFirstColumn="0" w:firstRowLastColumn="0" w:lastRowFirstColumn="0" w:lastRowLastColumn="0"/>
+        </w:trPr>
+        <w:tc>
+          <w:tcPr>
+            <w:cnfStyle w:val="001000000100" w:firstRow="0" w:lastRow="0" w:firstColumn="1" w:lastColumn="0" w:oddVBand="0" w:evenVBand="0" w:oddHBand="0" w:evenHBand="0" w:firstRowFirstColumn="1" w:firstRowLastColumn="0" w:lastRowFirstColumn="0" w:lastRowLastColumn="0"/>
+            <w:tcW w:w="3020" w:type="dxa"/>
+          </w:tcPr>
+          <w:p>
+            <w:r>
+              <w:t>paramètre(s)</w:t>
+            </w:r>
+          </w:p>
+        </w:tc>
+        <w:tc>
+          <w:tcPr>
+            <w:tcW w:w="3020" w:type="dxa"/>
+          </w:tcPr>
+          <w:p>
+            <w:pPr>
+              <w:cnfStyle w:val="100000000000" w:firstRow="1" w:lastRow="0" w:firstColumn="0" w:lastColumn="0" w:oddVBand="0" w:evenVBand="0" w:oddHBand="0" w:evenHBand="0" w:firstRowFirstColumn="0" w:firstRowLastColumn="0" w:lastRowFirstColumn="0" w:lastRowLastColumn="0"/>
+            </w:pPr>
+            <w:r>
+              <w:t>TYPE</w:t>
+            </w:r>
+          </w:p>
+        </w:tc>
+        <w:tc>
+          <w:tcPr>
+            <w:tcW w:w="3020" w:type="dxa"/>
+          </w:tcPr>
+          <w:p>
+            <w:pPr>
+              <w:cnfStyle w:val="100000000000" w:firstRow="1" w:lastRow="0" w:firstColumn="0" w:lastColumn="0" w:oddVBand="0" w:evenVBand="0" w:oddHBand="0" w:evenHBand="0" w:firstRowFirstColumn="0" w:firstRowLastColumn="0" w:lastRowFirstColumn="0" w:lastRowLastColumn="0"/>
+            </w:pPr>
+            <w:r>
+              <w:t>valeur retournée</w:t>
+            </w:r>
           </w:p>
         </w:tc>
       </w:tr>
@@ -27730,6 +28250,12 @@
                 <w:b w:val="0"/>
               </w:rPr>
             </w:pPr>
+            <w:r>
+              <w:rPr>
+                <w:b w:val="0"/>
+              </w:rPr>
+              <w:t>User</w:t>
+            </w:r>
           </w:p>
         </w:tc>
         <w:tc>
@@ -27740,14 +28266,9 @@
             <w:pPr>
               <w:cnfStyle w:val="000000100000" w:firstRow="0" w:lastRow="0" w:firstColumn="0" w:lastColumn="0" w:oddVBand="0" w:evenVBand="0" w:oddHBand="1" w:evenHBand="0" w:firstRowFirstColumn="0" w:firstRowLastColumn="0" w:lastRowFirstColumn="0" w:lastRowLastColumn="0"/>
             </w:pPr>
-            <w:proofErr w:type="spellStart"/>
-            <w:r>
-              <w:t>B</w:t>
-            </w:r>
-            <w:r>
-              <w:t>oolean</w:t>
-            </w:r>
-            <w:proofErr w:type="spellEnd"/>
+            <w:r>
+              <w:t>Objet User</w:t>
+            </w:r>
           </w:p>
         </w:tc>
         <w:tc>
@@ -27758,13 +28279,49 @@
             <w:pPr>
               <w:cnfStyle w:val="000000100000" w:firstRow="0" w:lastRow="0" w:firstColumn="0" w:lastColumn="0" w:oddVBand="0" w:evenVBand="0" w:oddHBand="1" w:evenHBand="0" w:firstRowFirstColumn="0" w:firstRowLastColumn="0" w:lastRowFirstColumn="0" w:lastRowLastColumn="0"/>
             </w:pPr>
-            <w:proofErr w:type="spellStart"/>
-            <w:r>
-              <w:t>True</w:t>
-            </w:r>
-            <w:proofErr w:type="spellEnd"/>
-            <w:r>
-              <w:t xml:space="preserve"> si OK, False si un champ est incorrect</w:t>
+          </w:p>
+        </w:tc>
+      </w:tr>
+      <w:tr>
+        <w:tc>
+          <w:tcPr>
+            <w:cnfStyle w:val="001000000000" w:firstRow="0" w:lastRow="0" w:firstColumn="1" w:lastColumn="0" w:oddVBand="0" w:evenVBand="0" w:oddHBand="0" w:evenHBand="0" w:firstRowFirstColumn="0" w:firstRowLastColumn="0" w:lastRowFirstColumn="0" w:lastRowLastColumn="0"/>
+            <w:tcW w:w="3020" w:type="dxa"/>
+          </w:tcPr>
+          <w:p>
+            <w:pPr>
+              <w:rPr>
+                <w:b w:val="0"/>
+              </w:rPr>
+            </w:pPr>
+          </w:p>
+        </w:tc>
+        <w:tc>
+          <w:tcPr>
+            <w:tcW w:w="3020" w:type="dxa"/>
+          </w:tcPr>
+          <w:p>
+            <w:pPr>
+              <w:cnfStyle w:val="000000000000" w:firstRow="0" w:lastRow="0" w:firstColumn="0" w:lastColumn="0" w:oddVBand="0" w:evenVBand="0" w:oddHBand="0" w:evenHBand="0" w:firstRowFirstColumn="0" w:firstRowLastColumn="0" w:lastRowFirstColumn="0" w:lastRowLastColumn="0"/>
+            </w:pPr>
+            <w:r>
+              <w:t>B</w:t>
+            </w:r>
+            <w:r>
+              <w:t>oolean</w:t>
+            </w:r>
+          </w:p>
+        </w:tc>
+        <w:tc>
+          <w:tcPr>
+            <w:tcW w:w="3020" w:type="dxa"/>
+          </w:tcPr>
+          <w:p>
+            <w:pPr>
+              <w:cnfStyle w:val="000000000000" w:firstRow="0" w:lastRow="0" w:firstColumn="0" w:lastColumn="0" w:oddVBand="0" w:evenVBand="0" w:oddHBand="0" w:evenHBand="0" w:firstRowFirstColumn="0" w:firstRowLastColumn="0" w:lastRowFirstColumn="0" w:lastRowLastColumn="0"/>
+            </w:pPr>
+            <w:r>
+              <w:t>True si OK, False si problème d'insertion</w:t>
             </w:r>
           </w:p>
         </w:tc>
@@ -27773,12 +28330,650 @@
     <w:p/>
     <w:p>
       <w:pPr>
+        <w:pStyle w:val="Titre4"/>
+      </w:pPr>
+      <w:bookmarkStart w:id="83" w:name="_Toc8646561"/>
+      <w:r>
+        <w:t>4.3.</w:t>
+      </w:r>
+      <w:r>
+        <w:t>10</w:t>
+      </w:r>
+      <w:r>
+        <w:t>.</w:t>
+      </w:r>
+      <w:r>
+        <w:t>4</w:t>
+      </w:r>
+      <w:r>
+        <w:t xml:space="preserve"> </w:t>
+      </w:r>
+      <w:r>
+        <w:t>UserExist</w:t>
+      </w:r>
+      <w:bookmarkEnd w:id="83"/>
+    </w:p>
+    <w:p>
+      <w:r>
+        <w:t>Fonction vérifiant l'</w:t>
+      </w:r>
+      <w:r>
+        <w:t>exist</w:t>
+      </w:r>
+      <w:r>
+        <w:t>ence</w:t>
+      </w:r>
+      <w:r>
+        <w:t xml:space="preserve"> d'un utilisateur</w:t>
+      </w:r>
+    </w:p>
+    <w:tbl>
+      <w:tblPr>
+        <w:tblStyle w:val="Tableausimple3"/>
+        <w:tblW w:w="9060" w:type="dxa"/>
+        <w:tblLook w:val="04A0" w:firstRow="1" w:lastRow="0" w:firstColumn="1" w:lastColumn="0" w:noHBand="0" w:noVBand="1"/>
+      </w:tblPr>
+      <w:tblGrid>
+        <w:gridCol w:w="3020"/>
+        <w:gridCol w:w="3020"/>
+        <w:gridCol w:w="3020"/>
+      </w:tblGrid>
+      <w:tr>
+        <w:trPr>
+          <w:cnfStyle w:val="100000000000" w:firstRow="1" w:lastRow="0" w:firstColumn="0" w:lastColumn="0" w:oddVBand="0" w:evenVBand="0" w:oddHBand="0" w:evenHBand="0" w:firstRowFirstColumn="0" w:firstRowLastColumn="0" w:lastRowFirstColumn="0" w:lastRowLastColumn="0"/>
+        </w:trPr>
+        <w:tc>
+          <w:tcPr>
+            <w:cnfStyle w:val="001000000100" w:firstRow="0" w:lastRow="0" w:firstColumn="1" w:lastColumn="0" w:oddVBand="0" w:evenVBand="0" w:oddHBand="0" w:evenHBand="0" w:firstRowFirstColumn="1" w:firstRowLastColumn="0" w:lastRowFirstColumn="0" w:lastRowLastColumn="0"/>
+            <w:tcW w:w="3020" w:type="dxa"/>
+          </w:tcPr>
+          <w:p>
+            <w:r>
+              <w:t>paramètre(s)</w:t>
+            </w:r>
+          </w:p>
+        </w:tc>
+        <w:tc>
+          <w:tcPr>
+            <w:tcW w:w="3020" w:type="dxa"/>
+          </w:tcPr>
+          <w:p>
+            <w:pPr>
+              <w:cnfStyle w:val="100000000000" w:firstRow="1" w:lastRow="0" w:firstColumn="0" w:lastColumn="0" w:oddVBand="0" w:evenVBand="0" w:oddHBand="0" w:evenHBand="0" w:firstRowFirstColumn="0" w:firstRowLastColumn="0" w:lastRowFirstColumn="0" w:lastRowLastColumn="0"/>
+            </w:pPr>
+            <w:r>
+              <w:t>TYPE</w:t>
+            </w:r>
+          </w:p>
+        </w:tc>
+        <w:tc>
+          <w:tcPr>
+            <w:tcW w:w="3020" w:type="dxa"/>
+          </w:tcPr>
+          <w:p>
+            <w:pPr>
+              <w:cnfStyle w:val="100000000000" w:firstRow="1" w:lastRow="0" w:firstColumn="0" w:lastColumn="0" w:oddVBand="0" w:evenVBand="0" w:oddHBand="0" w:evenHBand="0" w:firstRowFirstColumn="0" w:firstRowLastColumn="0" w:lastRowFirstColumn="0" w:lastRowLastColumn="0"/>
+            </w:pPr>
+            <w:r>
+              <w:t>valeur retournée</w:t>
+            </w:r>
+          </w:p>
+        </w:tc>
+      </w:tr>
+      <w:tr>
+        <w:trPr>
+          <w:cnfStyle w:val="000000100000" w:firstRow="0" w:lastRow="0" w:firstColumn="0" w:lastColumn="0" w:oddVBand="0" w:evenVBand="0" w:oddHBand="1" w:evenHBand="0" w:firstRowFirstColumn="0" w:firstRowLastColumn="0" w:lastRowFirstColumn="0" w:lastRowLastColumn="0"/>
+        </w:trPr>
+        <w:tc>
+          <w:tcPr>
+            <w:cnfStyle w:val="001000000000" w:firstRow="0" w:lastRow="0" w:firstColumn="1" w:lastColumn="0" w:oddVBand="0" w:evenVBand="0" w:oddHBand="0" w:evenHBand="0" w:firstRowFirstColumn="0" w:firstRowLastColumn="0" w:lastRowFirstColumn="0" w:lastRowLastColumn="0"/>
+            <w:tcW w:w="3020" w:type="dxa"/>
+          </w:tcPr>
+          <w:p>
+            <w:pPr>
+              <w:rPr>
+                <w:b w:val="0"/>
+              </w:rPr>
+            </w:pPr>
+            <w:r>
+              <w:rPr>
+                <w:b w:val="0"/>
+              </w:rPr>
+              <w:t>email</w:t>
+            </w:r>
+          </w:p>
+        </w:tc>
+        <w:tc>
+          <w:tcPr>
+            <w:tcW w:w="3020" w:type="dxa"/>
+          </w:tcPr>
+          <w:p>
+            <w:pPr>
+              <w:cnfStyle w:val="000000100000" w:firstRow="0" w:lastRow="0" w:firstColumn="0" w:lastColumn="0" w:oddVBand="0" w:evenVBand="0" w:oddHBand="1" w:evenHBand="0" w:firstRowFirstColumn="0" w:firstRowLastColumn="0" w:lastRowFirstColumn="0" w:lastRowLastColumn="0"/>
+            </w:pPr>
+            <w:r>
+              <w:t>STRING</w:t>
+            </w:r>
+          </w:p>
+        </w:tc>
+        <w:tc>
+          <w:tcPr>
+            <w:tcW w:w="3020" w:type="dxa"/>
+          </w:tcPr>
+          <w:p>
+            <w:pPr>
+              <w:cnfStyle w:val="000000100000" w:firstRow="0" w:lastRow="0" w:firstColumn="0" w:lastColumn="0" w:oddVBand="0" w:evenVBand="0" w:oddHBand="1" w:evenHBand="0" w:firstRowFirstColumn="0" w:firstRowLastColumn="0" w:lastRowFirstColumn="0" w:lastRowLastColumn="0"/>
+            </w:pPr>
+          </w:p>
+        </w:tc>
+      </w:tr>
+      <w:tr>
+        <w:tc>
+          <w:tcPr>
+            <w:cnfStyle w:val="001000000000" w:firstRow="0" w:lastRow="0" w:firstColumn="1" w:lastColumn="0" w:oddVBand="0" w:evenVBand="0" w:oddHBand="0" w:evenHBand="0" w:firstRowFirstColumn="0" w:firstRowLastColumn="0" w:lastRowFirstColumn="0" w:lastRowLastColumn="0"/>
+            <w:tcW w:w="3020" w:type="dxa"/>
+          </w:tcPr>
+          <w:p>
+            <w:pPr>
+              <w:rPr>
+                <w:b w:val="0"/>
+              </w:rPr>
+            </w:pPr>
+          </w:p>
+        </w:tc>
+        <w:tc>
+          <w:tcPr>
+            <w:tcW w:w="3020" w:type="dxa"/>
+          </w:tcPr>
+          <w:p>
+            <w:pPr>
+              <w:cnfStyle w:val="000000000000" w:firstRow="0" w:lastRow="0" w:firstColumn="0" w:lastColumn="0" w:oddVBand="0" w:evenVBand="0" w:oddHBand="0" w:evenHBand="0" w:firstRowFirstColumn="0" w:firstRowLastColumn="0" w:lastRowFirstColumn="0" w:lastRowLastColumn="0"/>
+            </w:pPr>
+            <w:r>
+              <w:t>B</w:t>
+            </w:r>
+            <w:r>
+              <w:t>oolean</w:t>
+            </w:r>
+          </w:p>
+        </w:tc>
+        <w:tc>
+          <w:tcPr>
+            <w:tcW w:w="3020" w:type="dxa"/>
+          </w:tcPr>
+          <w:p>
+            <w:pPr>
+              <w:cnfStyle w:val="000000000000" w:firstRow="0" w:lastRow="0" w:firstColumn="0" w:lastColumn="0" w:oddVBand="0" w:evenVBand="0" w:oddHBand="0" w:evenHBand="0" w:firstRowFirstColumn="0" w:firstRowLastColumn="0" w:lastRowFirstColumn="0" w:lastRowLastColumn="0"/>
+            </w:pPr>
+            <w:r>
+              <w:t>True si OK, False si inexistant</w:t>
+            </w:r>
+          </w:p>
+        </w:tc>
+      </w:tr>
+    </w:tbl>
+    <w:p/>
+    <w:p>
+      <w:pPr>
+        <w:pStyle w:val="Titre4"/>
+      </w:pPr>
+      <w:bookmarkStart w:id="84" w:name="_Toc8646562"/>
+      <w:r>
+        <w:t>4.3.</w:t>
+      </w:r>
+      <w:r>
+        <w:t>10</w:t>
+      </w:r>
+      <w:r>
+        <w:t>.</w:t>
+      </w:r>
+      <w:r>
+        <w:t>5</w:t>
+      </w:r>
+      <w:r>
+        <w:t xml:space="preserve"> </w:t>
+      </w:r>
+      <w:r>
+        <w:t>Connection</w:t>
+      </w:r>
+      <w:bookmarkEnd w:id="84"/>
+    </w:p>
+    <w:p>
+      <w:r>
+        <w:t>Fonction connectant un utilisateur</w:t>
+      </w:r>
+    </w:p>
+    <w:tbl>
+      <w:tblPr>
+        <w:tblStyle w:val="Tableausimple3"/>
+        <w:tblW w:w="9060" w:type="dxa"/>
+        <w:tblLook w:val="04A0" w:firstRow="1" w:lastRow="0" w:firstColumn="1" w:lastColumn="0" w:noHBand="0" w:noVBand="1"/>
+      </w:tblPr>
+      <w:tblGrid>
+        <w:gridCol w:w="3020"/>
+        <w:gridCol w:w="3020"/>
+        <w:gridCol w:w="3020"/>
+      </w:tblGrid>
+      <w:tr>
+        <w:trPr>
+          <w:cnfStyle w:val="100000000000" w:firstRow="1" w:lastRow="0" w:firstColumn="0" w:lastColumn="0" w:oddVBand="0" w:evenVBand="0" w:oddHBand="0" w:evenHBand="0" w:firstRowFirstColumn="0" w:firstRowLastColumn="0" w:lastRowFirstColumn="0" w:lastRowLastColumn="0"/>
+        </w:trPr>
+        <w:tc>
+          <w:tcPr>
+            <w:cnfStyle w:val="001000000100" w:firstRow="0" w:lastRow="0" w:firstColumn="1" w:lastColumn="0" w:oddVBand="0" w:evenVBand="0" w:oddHBand="0" w:evenHBand="0" w:firstRowFirstColumn="1" w:firstRowLastColumn="0" w:lastRowFirstColumn="0" w:lastRowLastColumn="0"/>
+            <w:tcW w:w="3020" w:type="dxa"/>
+          </w:tcPr>
+          <w:p>
+            <w:r>
+              <w:t>paramètre(s)</w:t>
+            </w:r>
+          </w:p>
+        </w:tc>
+        <w:tc>
+          <w:tcPr>
+            <w:tcW w:w="3020" w:type="dxa"/>
+          </w:tcPr>
+          <w:p>
+            <w:pPr>
+              <w:cnfStyle w:val="100000000000" w:firstRow="1" w:lastRow="0" w:firstColumn="0" w:lastColumn="0" w:oddVBand="0" w:evenVBand="0" w:oddHBand="0" w:evenHBand="0" w:firstRowFirstColumn="0" w:firstRowLastColumn="0" w:lastRowFirstColumn="0" w:lastRowLastColumn="0"/>
+            </w:pPr>
+            <w:r>
+              <w:t>TYPE</w:t>
+            </w:r>
+          </w:p>
+        </w:tc>
+        <w:tc>
+          <w:tcPr>
+            <w:tcW w:w="3020" w:type="dxa"/>
+          </w:tcPr>
+          <w:p>
+            <w:pPr>
+              <w:cnfStyle w:val="100000000000" w:firstRow="1" w:lastRow="0" w:firstColumn="0" w:lastColumn="0" w:oddVBand="0" w:evenVBand="0" w:oddHBand="0" w:evenHBand="0" w:firstRowFirstColumn="0" w:firstRowLastColumn="0" w:lastRowFirstColumn="0" w:lastRowLastColumn="0"/>
+            </w:pPr>
+            <w:r>
+              <w:t>valeur retournée</w:t>
+            </w:r>
+          </w:p>
+        </w:tc>
+      </w:tr>
+      <w:tr>
+        <w:trPr>
+          <w:cnfStyle w:val="000000100000" w:firstRow="0" w:lastRow="0" w:firstColumn="0" w:lastColumn="0" w:oddVBand="0" w:evenVBand="0" w:oddHBand="1" w:evenHBand="0" w:firstRowFirstColumn="0" w:firstRowLastColumn="0" w:lastRowFirstColumn="0" w:lastRowLastColumn="0"/>
+        </w:trPr>
+        <w:tc>
+          <w:tcPr>
+            <w:cnfStyle w:val="001000000000" w:firstRow="0" w:lastRow="0" w:firstColumn="1" w:lastColumn="0" w:oddVBand="0" w:evenVBand="0" w:oddHBand="0" w:evenHBand="0" w:firstRowFirstColumn="0" w:firstRowLastColumn="0" w:lastRowFirstColumn="0" w:lastRowLastColumn="0"/>
+            <w:tcW w:w="3020" w:type="dxa"/>
+          </w:tcPr>
+          <w:p>
+            <w:pPr>
+              <w:rPr>
+                <w:b w:val="0"/>
+              </w:rPr>
+            </w:pPr>
+            <w:r>
+              <w:rPr>
+                <w:b w:val="0"/>
+              </w:rPr>
+              <w:t>email</w:t>
+            </w:r>
+          </w:p>
+        </w:tc>
+        <w:tc>
+          <w:tcPr>
+            <w:tcW w:w="3020" w:type="dxa"/>
+          </w:tcPr>
+          <w:p>
+            <w:pPr>
+              <w:cnfStyle w:val="000000100000" w:firstRow="0" w:lastRow="0" w:firstColumn="0" w:lastColumn="0" w:oddVBand="0" w:evenVBand="0" w:oddHBand="1" w:evenHBand="0" w:firstRowFirstColumn="0" w:firstRowLastColumn="0" w:lastRowFirstColumn="0" w:lastRowLastColumn="0"/>
+            </w:pPr>
+            <w:r>
+              <w:t>STRING</w:t>
+            </w:r>
+          </w:p>
+        </w:tc>
+        <w:tc>
+          <w:tcPr>
+            <w:tcW w:w="3020" w:type="dxa"/>
+          </w:tcPr>
+          <w:p>
+            <w:pPr>
+              <w:cnfStyle w:val="000000100000" w:firstRow="0" w:lastRow="0" w:firstColumn="0" w:lastColumn="0" w:oddVBand="0" w:evenVBand="0" w:oddHBand="1" w:evenHBand="0" w:firstRowFirstColumn="0" w:firstRowLastColumn="0" w:lastRowFirstColumn="0" w:lastRowLastColumn="0"/>
+            </w:pPr>
+          </w:p>
+        </w:tc>
+      </w:tr>
+      <w:tr>
+        <w:tc>
+          <w:tcPr>
+            <w:cnfStyle w:val="001000000000" w:firstRow="0" w:lastRow="0" w:firstColumn="1" w:lastColumn="0" w:oddVBand="0" w:evenVBand="0" w:oddHBand="0" w:evenHBand="0" w:firstRowFirstColumn="0" w:firstRowLastColumn="0" w:lastRowFirstColumn="0" w:lastRowLastColumn="0"/>
+            <w:tcW w:w="3020" w:type="dxa"/>
+          </w:tcPr>
+          <w:p>
+            <w:pPr>
+              <w:rPr>
+                <w:b w:val="0"/>
+              </w:rPr>
+            </w:pPr>
+            <w:r>
+              <w:rPr>
+                <w:b w:val="0"/>
+              </w:rPr>
+              <w:t>password</w:t>
+            </w:r>
+          </w:p>
+        </w:tc>
+        <w:tc>
+          <w:tcPr>
+            <w:tcW w:w="3020" w:type="dxa"/>
+          </w:tcPr>
+          <w:p>
+            <w:pPr>
+              <w:cnfStyle w:val="000000000000" w:firstRow="0" w:lastRow="0" w:firstColumn="0" w:lastColumn="0" w:oddVBand="0" w:evenVBand="0" w:oddHBand="0" w:evenHBand="0" w:firstRowFirstColumn="0" w:firstRowLastColumn="0" w:lastRowFirstColumn="0" w:lastRowLastColumn="0"/>
+            </w:pPr>
+            <w:r>
+              <w:t>STRING</w:t>
+            </w:r>
+          </w:p>
+        </w:tc>
+        <w:tc>
+          <w:tcPr>
+            <w:tcW w:w="3020" w:type="dxa"/>
+          </w:tcPr>
+          <w:p>
+            <w:pPr>
+              <w:cnfStyle w:val="000000000000" w:firstRow="0" w:lastRow="0" w:firstColumn="0" w:lastColumn="0" w:oddVBand="0" w:evenVBand="0" w:oddHBand="0" w:evenHBand="0" w:firstRowFirstColumn="0" w:firstRowLastColumn="0" w:lastRowFirstColumn="0" w:lastRowLastColumn="0"/>
+            </w:pPr>
+          </w:p>
+        </w:tc>
+      </w:tr>
+      <w:tr>
+        <w:trPr>
+          <w:cnfStyle w:val="000000100000" w:firstRow="0" w:lastRow="0" w:firstColumn="0" w:lastColumn="0" w:oddVBand="0" w:evenVBand="0" w:oddHBand="1" w:evenHBand="0" w:firstRowFirstColumn="0" w:firstRowLastColumn="0" w:lastRowFirstColumn="0" w:lastRowLastColumn="0"/>
+        </w:trPr>
+        <w:tc>
+          <w:tcPr>
+            <w:cnfStyle w:val="001000000000" w:firstRow="0" w:lastRow="0" w:firstColumn="1" w:lastColumn="0" w:oddVBand="0" w:evenVBand="0" w:oddHBand="0" w:evenHBand="0" w:firstRowFirstColumn="0" w:firstRowLastColumn="0" w:lastRowFirstColumn="0" w:lastRowLastColumn="0"/>
+            <w:tcW w:w="3020" w:type="dxa"/>
+          </w:tcPr>
+          <w:p>
+            <w:pPr>
+              <w:rPr>
+                <w:b w:val="0"/>
+              </w:rPr>
+            </w:pPr>
+          </w:p>
+        </w:tc>
+        <w:tc>
+          <w:tcPr>
+            <w:tcW w:w="3020" w:type="dxa"/>
+          </w:tcPr>
+          <w:p>
+            <w:pPr>
+              <w:cnfStyle w:val="000000100000" w:firstRow="0" w:lastRow="0" w:firstColumn="0" w:lastColumn="0" w:oddVBand="0" w:evenVBand="0" w:oddHBand="1" w:evenHBand="0" w:firstRowFirstColumn="0" w:firstRowLastColumn="0" w:lastRowFirstColumn="0" w:lastRowLastColumn="0"/>
+            </w:pPr>
+            <w:r>
+              <w:t>B</w:t>
+            </w:r>
+            <w:r>
+              <w:t>oolean</w:t>
+            </w:r>
+          </w:p>
+        </w:tc>
+        <w:tc>
+          <w:tcPr>
+            <w:tcW w:w="3020" w:type="dxa"/>
+          </w:tcPr>
+          <w:p>
+            <w:pPr>
+              <w:cnfStyle w:val="000000100000" w:firstRow="0" w:lastRow="0" w:firstColumn="0" w:lastColumn="0" w:oddVBand="0" w:evenVBand="0" w:oddHBand="1" w:evenHBand="0" w:firstRowFirstColumn="0" w:firstRowLastColumn="0" w:lastRowFirstColumn="0" w:lastRowLastColumn="0"/>
+            </w:pPr>
+            <w:r>
+              <w:t>True si OK, False si un champ est incorrect</w:t>
+            </w:r>
+          </w:p>
+        </w:tc>
+      </w:tr>
+    </w:tbl>
+    <w:p/>
+    <w:p>
+      <w:pPr>
+        <w:pStyle w:val="Titre4"/>
+      </w:pPr>
+      <w:r>
+        <w:lastRenderedPageBreak/>
+        <w:t>4.3.</w:t>
+      </w:r>
+      <w:r>
+        <w:t>10</w:t>
+      </w:r>
+      <w:r>
+        <w:t>.</w:t>
+      </w:r>
+      <w:r>
+        <w:t>6</w:t>
+      </w:r>
+      <w:r>
+        <w:t xml:space="preserve"> </w:t>
+      </w:r>
+      <w:r>
+        <w:t>modifyUsersStatus</w:t>
+      </w:r>
+    </w:p>
+    <w:p>
+      <w:r>
+        <w:t xml:space="preserve">Fonction modifiant le </w:t>
+      </w:r>
+      <w:r>
+        <w:t>statut</w:t>
+      </w:r>
+      <w:r>
+        <w:t xml:space="preserve"> d'un utilisateur</w:t>
+      </w:r>
+    </w:p>
+    <w:tbl>
+      <w:tblPr>
+        <w:tblStyle w:val="Tableausimple3"/>
+        <w:tblW w:w="9060" w:type="dxa"/>
+        <w:tblLook w:val="04A0" w:firstRow="1" w:lastRow="0" w:firstColumn="1" w:lastColumn="0" w:noHBand="0" w:noVBand="1"/>
+      </w:tblPr>
+      <w:tblGrid>
+        <w:gridCol w:w="3020"/>
+        <w:gridCol w:w="3020"/>
+        <w:gridCol w:w="3020"/>
+      </w:tblGrid>
+      <w:tr>
+        <w:trPr>
+          <w:cnfStyle w:val="100000000000" w:firstRow="1" w:lastRow="0" w:firstColumn="0" w:lastColumn="0" w:oddVBand="0" w:evenVBand="0" w:oddHBand="0" w:evenHBand="0" w:firstRowFirstColumn="0" w:firstRowLastColumn="0" w:lastRowFirstColumn="0" w:lastRowLastColumn="0"/>
+        </w:trPr>
+        <w:tc>
+          <w:tcPr>
+            <w:cnfStyle w:val="001000000100" w:firstRow="0" w:lastRow="0" w:firstColumn="1" w:lastColumn="0" w:oddVBand="0" w:evenVBand="0" w:oddHBand="0" w:evenHBand="0" w:firstRowFirstColumn="1" w:firstRowLastColumn="0" w:lastRowFirstColumn="0" w:lastRowLastColumn="0"/>
+            <w:tcW w:w="3020" w:type="dxa"/>
+          </w:tcPr>
+          <w:p>
+            <w:r>
+              <w:t>paramètre(s)</w:t>
+            </w:r>
+          </w:p>
+        </w:tc>
+        <w:tc>
+          <w:tcPr>
+            <w:tcW w:w="3020" w:type="dxa"/>
+          </w:tcPr>
+          <w:p>
+            <w:pPr>
+              <w:cnfStyle w:val="100000000000" w:firstRow="1" w:lastRow="0" w:firstColumn="0" w:lastColumn="0" w:oddVBand="0" w:evenVBand="0" w:oddHBand="0" w:evenHBand="0" w:firstRowFirstColumn="0" w:firstRowLastColumn="0" w:lastRowFirstColumn="0" w:lastRowLastColumn="0"/>
+            </w:pPr>
+            <w:r>
+              <w:t>TYPE</w:t>
+            </w:r>
+          </w:p>
+        </w:tc>
+        <w:tc>
+          <w:tcPr>
+            <w:tcW w:w="3020" w:type="dxa"/>
+          </w:tcPr>
+          <w:p>
+            <w:pPr>
+              <w:cnfStyle w:val="100000000000" w:firstRow="1" w:lastRow="0" w:firstColumn="0" w:lastColumn="0" w:oddVBand="0" w:evenVBand="0" w:oddHBand="0" w:evenHBand="0" w:firstRowFirstColumn="0" w:firstRowLastColumn="0" w:lastRowFirstColumn="0" w:lastRowLastColumn="0"/>
+            </w:pPr>
+            <w:r>
+              <w:t>valeur retournée</w:t>
+            </w:r>
+          </w:p>
+        </w:tc>
+      </w:tr>
+      <w:tr>
+        <w:trPr>
+          <w:cnfStyle w:val="000000100000" w:firstRow="0" w:lastRow="0" w:firstColumn="0" w:lastColumn="0" w:oddVBand="0" w:evenVBand="0" w:oddHBand="1" w:evenHBand="0" w:firstRowFirstColumn="0" w:firstRowLastColumn="0" w:lastRowFirstColumn="0" w:lastRowLastColumn="0"/>
+        </w:trPr>
+        <w:tc>
+          <w:tcPr>
+            <w:cnfStyle w:val="001000000000" w:firstRow="0" w:lastRow="0" w:firstColumn="1" w:lastColumn="0" w:oddVBand="0" w:evenVBand="0" w:oddHBand="0" w:evenHBand="0" w:firstRowFirstColumn="0" w:firstRowLastColumn="0" w:lastRowFirstColumn="0" w:lastRowLastColumn="0"/>
+            <w:tcW w:w="3020" w:type="dxa"/>
+          </w:tcPr>
+          <w:p>
+            <w:pPr>
+              <w:rPr>
+                <w:b w:val="0"/>
+              </w:rPr>
+            </w:pPr>
+            <w:r>
+              <w:rPr>
+                <w:b w:val="0"/>
+              </w:rPr>
+              <w:t>nickname</w:t>
+            </w:r>
+          </w:p>
+        </w:tc>
+        <w:tc>
+          <w:tcPr>
+            <w:tcW w:w="3020" w:type="dxa"/>
+          </w:tcPr>
+          <w:p>
+            <w:pPr>
+              <w:cnfStyle w:val="000000100000" w:firstRow="0" w:lastRow="0" w:firstColumn="0" w:lastColumn="0" w:oddVBand="0" w:evenVBand="0" w:oddHBand="1" w:evenHBand="0" w:firstRowFirstColumn="0" w:firstRowLastColumn="0" w:lastRowFirstColumn="0" w:lastRowLastColumn="0"/>
+            </w:pPr>
+            <w:r>
+              <w:t>STRING</w:t>
+            </w:r>
+          </w:p>
+        </w:tc>
+        <w:tc>
+          <w:tcPr>
+            <w:tcW w:w="3020" w:type="dxa"/>
+          </w:tcPr>
+          <w:p>
+            <w:pPr>
+              <w:cnfStyle w:val="000000100000" w:firstRow="0" w:lastRow="0" w:firstColumn="0" w:lastColumn="0" w:oddVBand="0" w:evenVBand="0" w:oddHBand="1" w:evenHBand="0" w:firstRowFirstColumn="0" w:firstRowLastColumn="0" w:lastRowFirstColumn="0" w:lastRowLastColumn="0"/>
+            </w:pPr>
+          </w:p>
+        </w:tc>
+      </w:tr>
+      <w:tr>
+        <w:tc>
+          <w:tcPr>
+            <w:cnfStyle w:val="001000000000" w:firstRow="0" w:lastRow="0" w:firstColumn="1" w:lastColumn="0" w:oddVBand="0" w:evenVBand="0" w:oddHBand="0" w:evenHBand="0" w:firstRowFirstColumn="0" w:firstRowLastColumn="0" w:lastRowFirstColumn="0" w:lastRowLastColumn="0"/>
+            <w:tcW w:w="3020" w:type="dxa"/>
+          </w:tcPr>
+          <w:p>
+            <w:pPr>
+              <w:rPr>
+                <w:b w:val="0"/>
+              </w:rPr>
+            </w:pPr>
+            <w:r>
+              <w:rPr>
+                <w:b w:val="0"/>
+              </w:rPr>
+              <w:t>idStatus</w:t>
+            </w:r>
+          </w:p>
+        </w:tc>
+        <w:tc>
+          <w:tcPr>
+            <w:tcW w:w="3020" w:type="dxa"/>
+          </w:tcPr>
+          <w:p>
+            <w:pPr>
+              <w:cnfStyle w:val="000000000000" w:firstRow="0" w:lastRow="0" w:firstColumn="0" w:lastColumn="0" w:oddVBand="0" w:evenVBand="0" w:oddHBand="0" w:evenHBand="0" w:firstRowFirstColumn="0" w:firstRowLastColumn="0" w:lastRowFirstColumn="0" w:lastRowLastColumn="0"/>
+            </w:pPr>
+            <w:r>
+              <w:t>INT</w:t>
+            </w:r>
+          </w:p>
+        </w:tc>
+        <w:tc>
+          <w:tcPr>
+            <w:tcW w:w="3020" w:type="dxa"/>
+          </w:tcPr>
+          <w:p>
+            <w:pPr>
+              <w:cnfStyle w:val="000000000000" w:firstRow="0" w:lastRow="0" w:firstColumn="0" w:lastColumn="0" w:oddVBand="0" w:evenVBand="0" w:oddHBand="0" w:evenHBand="0" w:firstRowFirstColumn="0" w:firstRowLastColumn="0" w:lastRowFirstColumn="0" w:lastRowLastColumn="0"/>
+            </w:pPr>
+          </w:p>
+        </w:tc>
+      </w:tr>
+      <w:tr>
+        <w:trPr>
+          <w:cnfStyle w:val="000000100000" w:firstRow="0" w:lastRow="0" w:firstColumn="0" w:lastColumn="0" w:oddVBand="0" w:evenVBand="0" w:oddHBand="1" w:evenHBand="0" w:firstRowFirstColumn="0" w:firstRowLastColumn="0" w:lastRowFirstColumn="0" w:lastRowLastColumn="0"/>
+        </w:trPr>
+        <w:tc>
+          <w:tcPr>
+            <w:cnfStyle w:val="001000000000" w:firstRow="0" w:lastRow="0" w:firstColumn="1" w:lastColumn="0" w:oddVBand="0" w:evenVBand="0" w:oddHBand="0" w:evenHBand="0" w:firstRowFirstColumn="0" w:firstRowLastColumn="0" w:lastRowFirstColumn="0" w:lastRowLastColumn="0"/>
+            <w:tcW w:w="3020" w:type="dxa"/>
+          </w:tcPr>
+          <w:p>
+            <w:pPr>
+              <w:rPr>
+                <w:b w:val="0"/>
+              </w:rPr>
+            </w:pPr>
+          </w:p>
+        </w:tc>
+        <w:tc>
+          <w:tcPr>
+            <w:tcW w:w="3020" w:type="dxa"/>
+          </w:tcPr>
+          <w:p>
+            <w:pPr>
+              <w:cnfStyle w:val="000000100000" w:firstRow="0" w:lastRow="0" w:firstColumn="0" w:lastColumn="0" w:oddVBand="0" w:evenVBand="0" w:oddHBand="1" w:evenHBand="0" w:firstRowFirstColumn="0" w:firstRowLastColumn="0" w:lastRowFirstColumn="0" w:lastRowLastColumn="0"/>
+            </w:pPr>
+            <w:r>
+              <w:t>B</w:t>
+            </w:r>
+            <w:r>
+              <w:t>oolean</w:t>
+            </w:r>
+          </w:p>
+        </w:tc>
+        <w:tc>
+          <w:tcPr>
+            <w:tcW w:w="3020" w:type="dxa"/>
+          </w:tcPr>
+          <w:p>
+            <w:pPr>
+              <w:cnfStyle w:val="000000100000" w:firstRow="0" w:lastRow="0" w:firstColumn="0" w:lastColumn="0" w:oddVBand="0" w:evenVBand="0" w:oddHBand="1" w:evenHBand="0" w:firstRowFirstColumn="0" w:firstRowLastColumn="0" w:lastRowFirstColumn="0" w:lastRowLastColumn="0"/>
+            </w:pPr>
+            <w:r>
+              <w:t>True si OK, False si problème de modification</w:t>
+            </w:r>
+            <w:bookmarkStart w:id="85" w:name="_GoBack"/>
+            <w:bookmarkEnd w:id="85"/>
+          </w:p>
+        </w:tc>
+      </w:tr>
+    </w:tbl>
+    <w:p/>
+    <w:p/>
+    <w:p>
+      <w:pPr>
         <w:pStyle w:val="Titre1"/>
       </w:pPr>
       <w:bookmarkStart w:id="86" w:name="_Toc6234044"/>
       <w:bookmarkStart w:id="87" w:name="_Toc8646563"/>
       <w:r>
-        <w:lastRenderedPageBreak/>
         <w:t>5</w:t>
       </w:r>
       <w:r>
@@ -27961,7 +29156,7 @@
         <w:noProof/>
         <w:lang w:val="fr-FR"/>
       </w:rPr>
-      <w:t>20</w:t>
+      <w:t>5</w:t>
     </w:r>
     <w:r>
       <w:rPr>
@@ -28004,7 +29199,7 @@
         <w:noProof/>
         <w:lang w:val="fr-FR"/>
       </w:rPr>
-      <w:t>24</w:t>
+      <w:t>26</w:t>
     </w:r>
     <w:r>
       <w:rPr>
@@ -28083,7 +29278,7 @@
       <w:rPr>
         <w:noProof/>
       </w:rPr>
-      <w:t>lundi, 13 mai 2019</w:t>
+      <w:t>mardi, 14 mai 2019</w:t>
     </w:r>
     <w:r>
       <w:fldChar w:fldCharType="end"/>
@@ -31723,7 +32918,7 @@
 </file>
 
 <file path=customXml/itemProps1.xml><?xml version="1.0" encoding="utf-8"?>
-<ds:datastoreItem xmlns:ds="http://schemas.openxmlformats.org/officeDocument/2006/customXml" ds:itemID="{C25A5B70-9F48-40AF-9886-A3D3EFA8D90A}">
+<ds:datastoreItem xmlns:ds="http://schemas.openxmlformats.org/officeDocument/2006/customXml" ds:itemID="{BDEA3440-AE97-4682-8EA6-E74CC88229FE}">
   <ds:schemaRefs>
     <ds:schemaRef ds:uri="http://schemas.openxmlformats.org/officeDocument/2006/bibliography"/>
   </ds:schemaRefs>

</xml_diff>

<commit_message>
utilisation classe Session + Ajout image Jquery +  Modif Ad Ajax
</commit_message>
<xml_diff>
--- a/docs/Analysis/AG_DocumentationTechnique.docx
+++ b/docs/Analysis/AG_DocumentationTechnique.docx
@@ -251,8 +251,17 @@
                                     <w:rFonts w:cstheme="minorBidi"/>
                                     <w:color w:val="FFFFFF" w:themeColor="background1"/>
                                   </w:rPr>
-                                  <w:t>Ackermann Gawen</w:t>
+                                  <w:t xml:space="preserve">Ackermann </w:t>
                                 </w:r>
+                                <w:proofErr w:type="spellStart"/>
+                                <w:r>
+                                  <w:rPr>
+                                    <w:rFonts w:cstheme="minorBidi"/>
+                                    <w:color w:val="FFFFFF" w:themeColor="background1"/>
+                                  </w:rPr>
+                                  <w:t>Gawen</w:t>
+                                </w:r>
+                                <w:proofErr w:type="spellEnd"/>
                               </w:p>
                               <w:p>
                                 <w:pPr>
@@ -6021,7 +6030,15 @@
         <w:t>Cette année, nous n’avions pas accès à notre énoncé jusqu’au jour précédent le début du</w:t>
       </w:r>
       <w:r>
-        <w:t xml:space="preserve"> TPI. Mon chef de projet pour le TPI est M. Aigroz, c’est lui qui m’a four</w:t>
+        <w:t xml:space="preserve"> TPI. Mon chef de projet pour le TPI est M. </w:t>
+      </w:r>
+      <w:proofErr w:type="spellStart"/>
+      <w:r>
+        <w:t>Aigroz</w:t>
+      </w:r>
+      <w:proofErr w:type="spellEnd"/>
+      <w:r>
+        <w:t>, c’est lui qui m’a four</w:t>
       </w:r>
       <w:r>
         <w:t>ni</w:t>
@@ -6224,8 +6241,13 @@
         </w:numPr>
       </w:pPr>
       <w:r>
-        <w:t>MySQL Workbench</w:t>
-      </w:r>
+        <w:t xml:space="preserve">MySQL </w:t>
+      </w:r>
+      <w:proofErr w:type="spellStart"/>
+      <w:r>
+        <w:t>Workbench</w:t>
+      </w:r>
+      <w:proofErr w:type="spellEnd"/>
     </w:p>
     <w:p>
       <w:pPr>
@@ -6424,11 +6446,11 @@
         <w:t>.</w:t>
       </w:r>
     </w:p>
+    <w:bookmarkStart w:id="19" w:name="_Toc8646502"/>
     <w:p>
       <w:pPr>
         <w:pStyle w:val="Titre3"/>
       </w:pPr>
-      <w:bookmarkStart w:id="19" w:name="_Toc8646502"/>
       <w:r>
         <w:rPr>
           <w:noProof/>
@@ -6985,11 +7007,11 @@
         <w:t>)</w:t>
       </w:r>
     </w:p>
+    <w:bookmarkStart w:id="20" w:name="_Toc8646503"/>
     <w:p>
       <w:pPr>
         <w:pStyle w:val="Titre3"/>
       </w:pPr>
-      <w:bookmarkStart w:id="20" w:name="_Toc8646503"/>
       <w:r>
         <w:rPr>
           <w:noProof/>
@@ -7888,11 +7910,11 @@
       </w:r>
     </w:p>
     <w:p/>
+    <w:bookmarkStart w:id="21" w:name="_Toc8646504"/>
     <w:p>
       <w:pPr>
         <w:pStyle w:val="Titre3"/>
       </w:pPr>
-      <w:bookmarkStart w:id="21" w:name="_Toc8646504"/>
       <w:r>
         <w:rPr>
           <w:noProof/>
@@ -9518,11 +9540,11 @@
         </mc:AlternateContent>
       </w:r>
     </w:p>
+    <w:bookmarkStart w:id="23" w:name="_Toc8646506"/>
     <w:p>
       <w:pPr>
         <w:pStyle w:val="Titre3"/>
       </w:pPr>
-      <w:bookmarkStart w:id="23" w:name="_Toc8646506"/>
       <w:r>
         <w:rPr>
           <w:noProof/>
@@ -18520,8 +18542,13 @@
         <w:t>plusieurs</w:t>
       </w:r>
       <w:r>
-        <w:t xml:space="preserve"> images</w:t>
-      </w:r>
+        <w:t xml:space="preserve"> </w:t>
+      </w:r>
+      <w:proofErr w:type="gramStart"/>
+      <w:r>
+        <w:t>images</w:t>
+      </w:r>
+      <w:proofErr w:type="gramEnd"/>
     </w:p>
     <w:p>
       <w:pPr>
@@ -21044,6 +21071,31 @@
       </w:r>
     </w:p>
     <w:p>
+      <w:pPr>
+        <w:jc w:val="center"/>
+        <w:rPr>
+          <w:color w:val="FF0000"/>
+          <w:sz w:val="20"/>
+        </w:rPr>
+      </w:pPr>
+      <w:r>
+        <w:rPr>
+          <w:color w:val="FF0000"/>
+          <w:sz w:val="20"/>
+        </w:rPr>
+        <w:t>À MODIFIER QUAND LE SITE EST TERMINÉ POUR ÉVITER DE CHANGER À CHAQUE AJOUT, E</w:t>
+      </w:r>
+      <w:r>
+        <w:rPr>
+          <w:color w:val="FF0000"/>
+          <w:sz w:val="20"/>
+        </w:rPr>
+        <w:t>N CAS D’OUBLIS</w:t>
+      </w:r>
+      <w:bookmarkStart w:id="39" w:name="_GoBack"/>
+      <w:bookmarkEnd w:id="39"/>
+    </w:p>
+    <w:p>
       <w:r>
         <w:br w:type="page"/>
       </w:r>
@@ -21052,8 +21104,8 @@
       <w:pPr>
         <w:pStyle w:val="Titre2"/>
       </w:pPr>
-      <w:bookmarkStart w:id="39" w:name="_Toc6234034"/>
-      <w:bookmarkStart w:id="40" w:name="_Toc8646520"/>
+      <w:bookmarkStart w:id="40" w:name="_Toc6234034"/>
+      <w:bookmarkStart w:id="41" w:name="_Toc8646520"/>
       <w:r>
         <w:lastRenderedPageBreak/>
         <w:t>4</w:t>
@@ -21061,29 +21113,29 @@
       <w:r>
         <w:t>.2 Classes utilisées</w:t>
       </w:r>
-      <w:bookmarkEnd w:id="39"/>
       <w:bookmarkEnd w:id="40"/>
+      <w:bookmarkEnd w:id="41"/>
     </w:p>
     <w:p>
       <w:pPr>
         <w:pStyle w:val="Titre3"/>
       </w:pPr>
-      <w:bookmarkStart w:id="41" w:name="_Toc6234035"/>
-      <w:bookmarkStart w:id="42" w:name="_Toc8646521"/>
+      <w:bookmarkStart w:id="42" w:name="_Toc6234035"/>
+      <w:bookmarkStart w:id="43" w:name="_Toc8646521"/>
       <w:r>
         <w:t>4</w:t>
       </w:r>
       <w:r>
         <w:t xml:space="preserve">.2.1 </w:t>
       </w:r>
-      <w:bookmarkEnd w:id="41"/>
+      <w:bookmarkEnd w:id="42"/>
       <w:r>
         <w:t xml:space="preserve">Class </w:t>
       </w:r>
       <w:r>
         <w:t>Ad</w:t>
       </w:r>
-      <w:bookmarkEnd w:id="42"/>
+      <w:bookmarkEnd w:id="43"/>
     </w:p>
     <w:p>
       <w:r>
@@ -21181,9 +21233,11 @@
             <w:tcW w:w="3020" w:type="dxa"/>
           </w:tcPr>
           <w:p>
+            <w:proofErr w:type="spellStart"/>
             <w:r>
               <w:t>nickname</w:t>
             </w:r>
+            <w:proofErr w:type="spellEnd"/>
           </w:p>
         </w:tc>
         <w:tc>
@@ -21195,7 +21249,15 @@
               <w:jc w:val="both"/>
             </w:pPr>
             <w:r>
-              <w:t>Le pseudonynme de la personne détenant l'annonce</w:t>
+              <w:t xml:space="preserve">Le </w:t>
+            </w:r>
+            <w:proofErr w:type="spellStart"/>
+            <w:r>
+              <w:t>pseudonynme</w:t>
+            </w:r>
+            <w:proofErr w:type="spellEnd"/>
+            <w:r>
+              <w:t xml:space="preserve"> de la personne détenant l'annonce</w:t>
             </w:r>
           </w:p>
         </w:tc>
@@ -21219,9 +21281,11 @@
             <w:tcW w:w="3020" w:type="dxa"/>
           </w:tcPr>
           <w:p>
+            <w:proofErr w:type="spellStart"/>
             <w:r>
               <w:t>title</w:t>
             </w:r>
+            <w:proofErr w:type="spellEnd"/>
           </w:p>
         </w:tc>
         <w:tc>
@@ -21292,9 +21356,11 @@
             <w:tcW w:w="3020" w:type="dxa"/>
           </w:tcPr>
           <w:p>
+            <w:proofErr w:type="spellStart"/>
             <w:r>
               <w:t>gender</w:t>
             </w:r>
+            <w:proofErr w:type="spellEnd"/>
           </w:p>
         </w:tc>
         <w:tc>
@@ -21473,9 +21539,11 @@
             <w:tcW w:w="3020" w:type="dxa"/>
           </w:tcPr>
           <w:p>
+            <w:proofErr w:type="spellStart"/>
             <w:r>
               <w:t>price</w:t>
             </w:r>
+            <w:proofErr w:type="spellEnd"/>
           </w:p>
         </w:tc>
         <w:tc>
@@ -21511,9 +21579,11 @@
             <w:tcW w:w="3020" w:type="dxa"/>
           </w:tcPr>
           <w:p>
+            <w:proofErr w:type="spellStart"/>
             <w:r>
               <w:t>postingDate</w:t>
             </w:r>
+            <w:proofErr w:type="spellEnd"/>
           </w:p>
         </w:tc>
         <w:tc>
@@ -21545,7 +21615,7 @@
       <w:pPr>
         <w:pStyle w:val="Titre3"/>
       </w:pPr>
-      <w:bookmarkStart w:id="43" w:name="_Toc8646522"/>
+      <w:bookmarkStart w:id="44" w:name="_Toc8646522"/>
       <w:r>
         <w:t>4.2.</w:t>
       </w:r>
@@ -21558,7 +21628,7 @@
       <w:r>
         <w:t>Brand</w:t>
       </w:r>
-      <w:bookmarkEnd w:id="43"/>
+      <w:bookmarkEnd w:id="44"/>
     </w:p>
     <w:p>
       <w:r>
@@ -21693,7 +21763,7 @@
       <w:pPr>
         <w:pStyle w:val="Titre3"/>
       </w:pPr>
-      <w:bookmarkStart w:id="44" w:name="_Toc8646523"/>
+      <w:bookmarkStart w:id="45" w:name="_Toc8646523"/>
       <w:r>
         <w:t>4.2.</w:t>
       </w:r>
@@ -21706,7 +21776,7 @@
       <w:r>
         <w:t>Country</w:t>
       </w:r>
-      <w:bookmarkEnd w:id="44"/>
+      <w:bookmarkEnd w:id="45"/>
     </w:p>
     <w:p>
       <w:r>
@@ -21769,9 +21839,11 @@
             <w:tcW w:w="3020" w:type="dxa"/>
           </w:tcPr>
           <w:p>
+            <w:proofErr w:type="spellStart"/>
             <w:r>
               <w:t>isocode</w:t>
             </w:r>
+            <w:proofErr w:type="spellEnd"/>
           </w:p>
         </w:tc>
         <w:tc>
@@ -21850,7 +21922,7 @@
       <w:pPr>
         <w:pStyle w:val="Titre3"/>
       </w:pPr>
-      <w:bookmarkStart w:id="45" w:name="_Toc8646524"/>
+      <w:bookmarkStart w:id="46" w:name="_Toc8646524"/>
       <w:r>
         <w:t>4.2.</w:t>
       </w:r>
@@ -21860,10 +21932,12 @@
       <w:r>
         <w:t xml:space="preserve"> Class </w:t>
       </w:r>
+      <w:proofErr w:type="spellStart"/>
       <w:r>
         <w:t>Gender</w:t>
       </w:r>
-      <w:bookmarkEnd w:id="45"/>
+      <w:bookmarkEnd w:id="46"/>
+      <w:proofErr w:type="spellEnd"/>
     </w:p>
     <w:p>
       <w:r>
@@ -22007,7 +22081,7 @@
       <w:pPr>
         <w:pStyle w:val="Titre3"/>
       </w:pPr>
-      <w:bookmarkStart w:id="46" w:name="_Toc8646525"/>
+      <w:bookmarkStart w:id="47" w:name="_Toc8646525"/>
       <w:r>
         <w:t>4.2.</w:t>
       </w:r>
@@ -22020,7 +22094,7 @@
       <w:r>
         <w:t>Model</w:t>
       </w:r>
-      <w:bookmarkEnd w:id="46"/>
+      <w:bookmarkEnd w:id="47"/>
     </w:p>
     <w:p>
       <w:r>
@@ -22176,7 +22250,7 @@
       <w:pPr>
         <w:pStyle w:val="Titre3"/>
       </w:pPr>
-      <w:bookmarkStart w:id="47" w:name="_Toc8646526"/>
+      <w:bookmarkStart w:id="48" w:name="_Toc8646526"/>
       <w:r>
         <w:lastRenderedPageBreak/>
         <w:t>4.2.</w:t>
@@ -22190,7 +22264,7 @@
       <w:r>
         <w:t>Picture</w:t>
       </w:r>
-      <w:bookmarkEnd w:id="47"/>
+      <w:bookmarkEnd w:id="48"/>
     </w:p>
     <w:p>
       <w:r>
@@ -22259,9 +22333,11 @@
             <w:tcW w:w="3020" w:type="dxa"/>
           </w:tcPr>
           <w:p>
+            <w:proofErr w:type="spellStart"/>
             <w:r>
               <w:t>idAd</w:t>
             </w:r>
+            <w:proofErr w:type="spellEnd"/>
           </w:p>
         </w:tc>
         <w:tc>
@@ -22332,9 +22408,11 @@
             <w:tcW w:w="3020" w:type="dxa"/>
           </w:tcPr>
           <w:p>
+            <w:proofErr w:type="spellStart"/>
             <w:r>
               <w:t>img</w:t>
             </w:r>
+            <w:proofErr w:type="spellEnd"/>
           </w:p>
         </w:tc>
         <w:tc>
@@ -22366,7 +22444,7 @@
       <w:pPr>
         <w:pStyle w:val="Titre3"/>
       </w:pPr>
-      <w:bookmarkStart w:id="48" w:name="_Toc8646527"/>
+      <w:bookmarkStart w:id="49" w:name="_Toc8646527"/>
       <w:r>
         <w:t>4.2.</w:t>
       </w:r>
@@ -22376,10 +22454,12 @@
       <w:r>
         <w:t xml:space="preserve"> Class </w:t>
       </w:r>
+      <w:proofErr w:type="spellStart"/>
       <w:r>
         <w:t>Role</w:t>
       </w:r>
-      <w:bookmarkEnd w:id="48"/>
+      <w:bookmarkEnd w:id="49"/>
+      <w:proofErr w:type="spellEnd"/>
     </w:p>
     <w:p>
       <w:r>
@@ -22529,7 +22609,7 @@
       <w:pPr>
         <w:pStyle w:val="Titre3"/>
       </w:pPr>
-      <w:bookmarkStart w:id="49" w:name="_Toc8646528"/>
+      <w:bookmarkStart w:id="50" w:name="_Toc8646528"/>
       <w:r>
         <w:t>4.2.</w:t>
       </w:r>
@@ -22542,7 +22622,7 @@
       <w:r>
         <w:t>Size</w:t>
       </w:r>
-      <w:bookmarkEnd w:id="49"/>
+      <w:bookmarkEnd w:id="50"/>
     </w:p>
     <w:p>
       <w:r>
@@ -22692,7 +22772,7 @@
       <w:pPr>
         <w:pStyle w:val="Titre3"/>
       </w:pPr>
-      <w:bookmarkStart w:id="50" w:name="_Toc8646529"/>
+      <w:bookmarkStart w:id="51" w:name="_Toc8646529"/>
       <w:r>
         <w:t>4.2.</w:t>
       </w:r>
@@ -22705,7 +22785,7 @@
       <w:r>
         <w:t>State</w:t>
       </w:r>
-      <w:bookmarkEnd w:id="50"/>
+      <w:bookmarkEnd w:id="51"/>
     </w:p>
     <w:p>
       <w:r>
@@ -22861,7 +22941,7 @@
       <w:pPr>
         <w:pStyle w:val="Titre3"/>
       </w:pPr>
-      <w:bookmarkStart w:id="51" w:name="_Toc8646530"/>
+      <w:bookmarkStart w:id="52" w:name="_Toc8646530"/>
       <w:r>
         <w:lastRenderedPageBreak/>
         <w:t>4.2.1</w:t>
@@ -22875,7 +22955,7 @@
       <w:r>
         <w:t>User</w:t>
       </w:r>
-      <w:bookmarkEnd w:id="51"/>
+      <w:bookmarkEnd w:id="52"/>
     </w:p>
     <w:p>
       <w:r>
@@ -22976,9 +23056,11 @@
             <w:tcW w:w="3020" w:type="dxa"/>
           </w:tcPr>
           <w:p>
+            <w:proofErr w:type="spellStart"/>
             <w:r>
               <w:t>nickname</w:t>
             </w:r>
+            <w:proofErr w:type="spellEnd"/>
           </w:p>
         </w:tc>
         <w:tc>
@@ -23014,9 +23096,11 @@
             <w:tcW w:w="3020" w:type="dxa"/>
           </w:tcPr>
           <w:p>
+            <w:proofErr w:type="spellStart"/>
             <w:r>
               <w:t>firstname</w:t>
             </w:r>
+            <w:proofErr w:type="spellEnd"/>
           </w:p>
         </w:tc>
         <w:tc>
@@ -23049,9 +23133,11 @@
             <w:tcW w:w="3020" w:type="dxa"/>
           </w:tcPr>
           <w:p>
+            <w:proofErr w:type="spellStart"/>
             <w:r>
               <w:t>lastname</w:t>
             </w:r>
+            <w:proofErr w:type="spellEnd"/>
           </w:p>
         </w:tc>
         <w:tc>
@@ -23160,9 +23246,11 @@
             <w:tcW w:w="3020" w:type="dxa"/>
           </w:tcPr>
           <w:p>
+            <w:proofErr w:type="spellStart"/>
             <w:r>
               <w:t>role</w:t>
             </w:r>
+            <w:proofErr w:type="spellEnd"/>
           </w:p>
         </w:tc>
         <w:tc>
@@ -23195,9 +23283,11 @@
             <w:tcW w:w="3020" w:type="dxa"/>
           </w:tcPr>
           <w:p>
+            <w:proofErr w:type="spellStart"/>
             <w:r>
               <w:t>pswd</w:t>
             </w:r>
+            <w:proofErr w:type="spellEnd"/>
           </w:p>
         </w:tc>
         <w:tc>
@@ -23233,9 +23323,11 @@
             <w:tcW w:w="3020" w:type="dxa"/>
           </w:tcPr>
           <w:p>
+            <w:proofErr w:type="spellStart"/>
             <w:r>
               <w:t>status</w:t>
             </w:r>
+            <w:proofErr w:type="spellEnd"/>
           </w:p>
         </w:tc>
         <w:tc>
@@ -23247,7 +23339,15 @@
               <w:jc w:val="both"/>
             </w:pPr>
             <w:r>
-              <w:t>Le status de l’utilisateur</w:t>
+              <w:t xml:space="preserve">Le </w:t>
+            </w:r>
+            <w:proofErr w:type="spellStart"/>
+            <w:r>
+              <w:t>status</w:t>
+            </w:r>
+            <w:proofErr w:type="spellEnd"/>
+            <w:r>
+              <w:t xml:space="preserve"> de l’utilisateur</w:t>
             </w:r>
           </w:p>
         </w:tc>
@@ -23268,24 +23368,26 @@
       <w:pPr>
         <w:pStyle w:val="Titre2"/>
       </w:pPr>
-      <w:bookmarkStart w:id="52" w:name="_Toc8646531"/>
+      <w:bookmarkStart w:id="53" w:name="_Toc8646531"/>
       <w:r>
         <w:t>4.3 Manager utilisés</w:t>
       </w:r>
-      <w:bookmarkEnd w:id="52"/>
+      <w:bookmarkEnd w:id="53"/>
     </w:p>
     <w:p>
       <w:pPr>
         <w:pStyle w:val="Titre3"/>
       </w:pPr>
-      <w:bookmarkStart w:id="53" w:name="_Toc8646532"/>
+      <w:bookmarkStart w:id="54" w:name="_Toc8646532"/>
       <w:r>
         <w:t xml:space="preserve">4.3.1 </w:t>
       </w:r>
+      <w:proofErr w:type="spellStart"/>
       <w:r>
         <w:t>AdManager</w:t>
       </w:r>
-      <w:bookmarkEnd w:id="53"/>
+      <w:bookmarkEnd w:id="54"/>
+      <w:proofErr w:type="spellEnd"/>
     </w:p>
     <w:p>
       <w:pPr>
@@ -23294,7 +23396,7 @@
           <w:iCs/>
         </w:rPr>
       </w:pPr>
-      <w:bookmarkStart w:id="54" w:name="_Toc6234036"/>
+      <w:bookmarkStart w:id="55" w:name="_Toc6234036"/>
       <w:r>
         <w:t>Cette classe contient les fonctions traitant ou récupérant des données concernant une annonce</w:t>
       </w:r>
@@ -23303,15 +23405,17 @@
       <w:pPr>
         <w:pStyle w:val="Titre4"/>
       </w:pPr>
-      <w:bookmarkStart w:id="55" w:name="_Toc8646533"/>
+      <w:bookmarkStart w:id="56" w:name="_Toc8646533"/>
       <w:r>
         <w:t xml:space="preserve">4.3.1.1 </w:t>
       </w:r>
-      <w:bookmarkEnd w:id="54"/>
+      <w:bookmarkEnd w:id="55"/>
+      <w:proofErr w:type="spellStart"/>
       <w:r>
         <w:t>getAds</w:t>
       </w:r>
-      <w:bookmarkEnd w:id="55"/>
+      <w:bookmarkEnd w:id="56"/>
+      <w:proofErr w:type="spellEnd"/>
     </w:p>
     <w:p>
       <w:r>
@@ -23464,7 +23568,7 @@
       <w:pPr>
         <w:pStyle w:val="Titre4"/>
       </w:pPr>
-      <w:bookmarkStart w:id="56" w:name="_Toc8646534"/>
+      <w:bookmarkStart w:id="57" w:name="_Toc8646534"/>
       <w:r>
         <w:t>4.3.1.</w:t>
       </w:r>
@@ -23474,10 +23578,12 @@
       <w:r>
         <w:t xml:space="preserve"> </w:t>
       </w:r>
+      <w:proofErr w:type="spellStart"/>
       <w:r>
         <w:t>getAdById</w:t>
       </w:r>
-      <w:bookmarkEnd w:id="56"/>
+      <w:bookmarkEnd w:id="57"/>
+      <w:proofErr w:type="spellEnd"/>
     </w:p>
     <w:p>
       <w:r>
@@ -23636,7 +23742,7 @@
       <w:pPr>
         <w:pStyle w:val="Titre4"/>
       </w:pPr>
-      <w:bookmarkStart w:id="57" w:name="_Toc8646535"/>
+      <w:bookmarkStart w:id="58" w:name="_Toc8646535"/>
       <w:r>
         <w:t>4.3.1.</w:t>
       </w:r>
@@ -23646,10 +23752,12 @@
       <w:r>
         <w:t xml:space="preserve"> </w:t>
       </w:r>
+      <w:proofErr w:type="spellStart"/>
       <w:r>
         <w:t>createAd</w:t>
       </w:r>
-      <w:bookmarkEnd w:id="57"/>
+      <w:bookmarkEnd w:id="58"/>
+      <w:proofErr w:type="spellEnd"/>
     </w:p>
     <w:p>
       <w:r>
@@ -23781,9 +23889,11 @@
             <w:pPr>
               <w:cnfStyle w:val="000000000000" w:firstRow="0" w:lastRow="0" w:firstColumn="0" w:lastColumn="0" w:oddVBand="0" w:evenVBand="0" w:oddHBand="0" w:evenHBand="0" w:firstRowFirstColumn="0" w:firstRowLastColumn="0" w:lastRowFirstColumn="0" w:lastRowLastColumn="0"/>
             </w:pPr>
+            <w:proofErr w:type="spellStart"/>
             <w:r>
               <w:t>Boolean</w:t>
             </w:r>
+            <w:proofErr w:type="spellEnd"/>
           </w:p>
         </w:tc>
         <w:tc>
@@ -23794,8 +23904,13 @@
             <w:pPr>
               <w:cnfStyle w:val="000000000000" w:firstRow="0" w:lastRow="0" w:firstColumn="0" w:lastColumn="0" w:oddVBand="0" w:evenVBand="0" w:oddHBand="0" w:evenHBand="0" w:firstRowFirstColumn="0" w:firstRowLastColumn="0" w:lastRowFirstColumn="0" w:lastRowLastColumn="0"/>
             </w:pPr>
-            <w:r>
-              <w:t>True si OK, False si problème d'insertion</w:t>
+            <w:proofErr w:type="spellStart"/>
+            <w:r>
+              <w:t>True</w:t>
+            </w:r>
+            <w:proofErr w:type="spellEnd"/>
+            <w:r>
+              <w:t xml:space="preserve"> si OK, False si problème d'insertion</w:t>
             </w:r>
           </w:p>
         </w:tc>
@@ -23814,9 +23929,11 @@
       <w:r>
         <w:t xml:space="preserve"> </w:t>
       </w:r>
+      <w:proofErr w:type="spellStart"/>
       <w:r>
         <w:t>getAdsFromUser</w:t>
       </w:r>
+      <w:proofErr w:type="spellEnd"/>
     </w:p>
     <w:p>
       <w:r>
@@ -23983,9 +24100,11 @@
       <w:r>
         <w:t xml:space="preserve"> </w:t>
       </w:r>
+      <w:proofErr w:type="spellStart"/>
       <w:r>
         <w:t>getAdsUsersNickname</w:t>
       </w:r>
+      <w:proofErr w:type="spellEnd"/>
     </w:p>
     <w:p>
       <w:r>
@@ -24147,9 +24266,11 @@
       <w:r>
         <w:t xml:space="preserve"> </w:t>
       </w:r>
+      <w:proofErr w:type="spellStart"/>
       <w:r>
         <w:t>modifyAd</w:t>
       </w:r>
+      <w:proofErr w:type="spellEnd"/>
     </w:p>
     <w:p>
       <w:r>
@@ -24278,12 +24399,14 @@
             <w:pPr>
               <w:cnfStyle w:val="000000000000" w:firstRow="0" w:lastRow="0" w:firstColumn="0" w:lastColumn="0" w:oddVBand="0" w:evenVBand="0" w:oddHBand="0" w:evenHBand="0" w:firstRowFirstColumn="0" w:firstRowLastColumn="0" w:lastRowFirstColumn="0" w:lastRowLastColumn="0"/>
             </w:pPr>
+            <w:proofErr w:type="spellStart"/>
             <w:r>
               <w:t>B</w:t>
             </w:r>
             <w:r>
               <w:t>oolean</w:t>
             </w:r>
+            <w:proofErr w:type="spellEnd"/>
           </w:p>
         </w:tc>
         <w:tc>
@@ -24294,8 +24417,13 @@
             <w:pPr>
               <w:cnfStyle w:val="000000000000" w:firstRow="0" w:lastRow="0" w:firstColumn="0" w:lastColumn="0" w:oddVBand="0" w:evenVBand="0" w:oddHBand="0" w:evenHBand="0" w:firstRowFirstColumn="0" w:firstRowLastColumn="0" w:lastRowFirstColumn="0" w:lastRowLastColumn="0"/>
             </w:pPr>
-            <w:r>
-              <w:t>True si OK, False si problème de modification</w:t>
+            <w:proofErr w:type="spellStart"/>
+            <w:r>
+              <w:t>True</w:t>
+            </w:r>
+            <w:proofErr w:type="spellEnd"/>
+            <w:r>
+              <w:t xml:space="preserve"> si OK, False si problème de modification</w:t>
             </w:r>
           </w:p>
         </w:tc>
@@ -24314,9 +24442,11 @@
       <w:r>
         <w:t xml:space="preserve"> </w:t>
       </w:r>
+      <w:proofErr w:type="spellStart"/>
       <w:r>
         <w:t>modifyAdsState</w:t>
       </w:r>
+      <w:proofErr w:type="spellEnd"/>
     </w:p>
     <w:p>
       <w:r>
@@ -24445,12 +24575,14 @@
             <w:pPr>
               <w:cnfStyle w:val="000000000000" w:firstRow="0" w:lastRow="0" w:firstColumn="0" w:lastColumn="0" w:oddVBand="0" w:evenVBand="0" w:oddHBand="0" w:evenHBand="0" w:firstRowFirstColumn="0" w:firstRowLastColumn="0" w:lastRowFirstColumn="0" w:lastRowLastColumn="0"/>
             </w:pPr>
+            <w:proofErr w:type="spellStart"/>
             <w:r>
               <w:t>B</w:t>
             </w:r>
             <w:r>
               <w:t>oolean</w:t>
             </w:r>
+            <w:proofErr w:type="spellEnd"/>
           </w:p>
         </w:tc>
         <w:tc>
@@ -24461,8 +24593,13 @@
             <w:pPr>
               <w:cnfStyle w:val="000000000000" w:firstRow="0" w:lastRow="0" w:firstColumn="0" w:lastColumn="0" w:oddVBand="0" w:evenVBand="0" w:oddHBand="0" w:evenHBand="0" w:firstRowFirstColumn="0" w:firstRowLastColumn="0" w:lastRowFirstColumn="0" w:lastRowLastColumn="0"/>
             </w:pPr>
-            <w:r>
-              <w:t>True si OK, False si problème de modification</w:t>
+            <w:proofErr w:type="spellStart"/>
+            <w:r>
+              <w:t>True</w:t>
+            </w:r>
+            <w:proofErr w:type="spellEnd"/>
+            <w:r>
+              <w:t xml:space="preserve"> si OK, False si problème de modification</w:t>
             </w:r>
           </w:p>
         </w:tc>
@@ -24473,11 +24610,16 @@
       <w:pPr>
         <w:pStyle w:val="Titre3"/>
       </w:pPr>
-      <w:bookmarkStart w:id="58" w:name="_Toc8646536"/>
-      <w:r>
-        <w:t>4.3.2 BrandManager</w:t>
-      </w:r>
-      <w:bookmarkEnd w:id="58"/>
+      <w:bookmarkStart w:id="59" w:name="_Toc8646536"/>
+      <w:r>
+        <w:t xml:space="preserve">4.3.2 </w:t>
+      </w:r>
+      <w:proofErr w:type="spellStart"/>
+      <w:r>
+        <w:t>BrandManager</w:t>
+      </w:r>
+      <w:bookmarkEnd w:id="59"/>
+      <w:proofErr w:type="spellEnd"/>
     </w:p>
     <w:p>
       <w:r>
@@ -24494,7 +24636,7 @@
       <w:pPr>
         <w:pStyle w:val="Titre4"/>
       </w:pPr>
-      <w:bookmarkStart w:id="59" w:name="_Toc8646537"/>
+      <w:bookmarkStart w:id="60" w:name="_Toc8646537"/>
       <w:r>
         <w:t>4.3.</w:t>
       </w:r>
@@ -24504,10 +24646,12 @@
       <w:r>
         <w:t xml:space="preserve">.1 </w:t>
       </w:r>
+      <w:proofErr w:type="spellStart"/>
       <w:r>
         <w:t>getBrandsName</w:t>
       </w:r>
-      <w:bookmarkEnd w:id="59"/>
+      <w:bookmarkEnd w:id="60"/>
+      <w:proofErr w:type="spellEnd"/>
     </w:p>
     <w:p>
       <w:r>
@@ -24660,7 +24804,7 @@
       <w:pPr>
         <w:pStyle w:val="Titre4"/>
       </w:pPr>
-      <w:bookmarkStart w:id="60" w:name="_Toc8646538"/>
+      <w:bookmarkStart w:id="61" w:name="_Toc8646538"/>
       <w:r>
         <w:t>4.3.</w:t>
       </w:r>
@@ -24676,10 +24820,12 @@
       <w:r>
         <w:t xml:space="preserve"> </w:t>
       </w:r>
+      <w:proofErr w:type="spellStart"/>
       <w:r>
         <w:t>getAllBrands</w:t>
       </w:r>
-      <w:bookmarkEnd w:id="60"/>
+      <w:bookmarkEnd w:id="61"/>
+      <w:proofErr w:type="spellEnd"/>
     </w:p>
     <w:p>
       <w:r>
@@ -24826,7 +24972,7 @@
       </w:tr>
     </w:tbl>
     <w:p>
-      <w:bookmarkStart w:id="61" w:name="_Toc8646539"/>
+      <w:bookmarkStart w:id="62" w:name="_Toc8646539"/>
     </w:p>
     <w:p>
       <w:r>
@@ -24839,9 +24985,14 @@
       </w:pPr>
       <w:r>
         <w:lastRenderedPageBreak/>
-        <w:t>4.3.3 CountryManager</w:t>
-      </w:r>
-      <w:bookmarkEnd w:id="61"/>
+        <w:t xml:space="preserve">4.3.3 </w:t>
+      </w:r>
+      <w:proofErr w:type="spellStart"/>
+      <w:r>
+        <w:t>CountryManager</w:t>
+      </w:r>
+      <w:bookmarkEnd w:id="62"/>
+      <w:proofErr w:type="spellEnd"/>
     </w:p>
     <w:p>
       <w:r>
@@ -24861,7 +25012,7 @@
       <w:pPr>
         <w:pStyle w:val="Titre4"/>
       </w:pPr>
-      <w:bookmarkStart w:id="62" w:name="_Toc8646540"/>
+      <w:bookmarkStart w:id="63" w:name="_Toc8646540"/>
       <w:r>
         <w:t>4.3.</w:t>
       </w:r>
@@ -24871,10 +25022,12 @@
       <w:r>
         <w:t xml:space="preserve">.1 </w:t>
       </w:r>
+      <w:proofErr w:type="spellStart"/>
       <w:r>
         <w:t>getCountrysName</w:t>
       </w:r>
-      <w:bookmarkEnd w:id="62"/>
+      <w:bookmarkEnd w:id="63"/>
+      <w:proofErr w:type="spellEnd"/>
     </w:p>
     <w:p>
       <w:r>
@@ -25030,7 +25183,7 @@
       <w:pPr>
         <w:pStyle w:val="Titre4"/>
       </w:pPr>
-      <w:bookmarkStart w:id="63" w:name="_Toc8646541"/>
+      <w:bookmarkStart w:id="64" w:name="_Toc8646541"/>
       <w:r>
         <w:t>4.3.</w:t>
       </w:r>
@@ -25046,10 +25199,12 @@
       <w:r>
         <w:t xml:space="preserve"> </w:t>
       </w:r>
+      <w:proofErr w:type="spellStart"/>
       <w:r>
         <w:t>getAllCountries</w:t>
       </w:r>
-      <w:bookmarkEnd w:id="63"/>
+      <w:bookmarkEnd w:id="64"/>
+      <w:proofErr w:type="spellEnd"/>
     </w:p>
     <w:p>
       <w:r>
@@ -25202,14 +25357,16 @@
       <w:pPr>
         <w:pStyle w:val="Titre3"/>
       </w:pPr>
-      <w:bookmarkStart w:id="64" w:name="_Toc8646542"/>
+      <w:bookmarkStart w:id="65" w:name="_Toc8646542"/>
       <w:r>
         <w:t xml:space="preserve">4.3.4 </w:t>
       </w:r>
+      <w:proofErr w:type="spellStart"/>
       <w:r>
         <w:t>GenderManager</w:t>
       </w:r>
-      <w:bookmarkEnd w:id="64"/>
+      <w:bookmarkEnd w:id="65"/>
+      <w:proofErr w:type="spellEnd"/>
     </w:p>
     <w:p>
       <w:r>
@@ -25232,7 +25389,7 @@
       <w:pPr>
         <w:pStyle w:val="Titre4"/>
       </w:pPr>
-      <w:bookmarkStart w:id="65" w:name="_Toc8646543"/>
+      <w:bookmarkStart w:id="66" w:name="_Toc8646543"/>
       <w:r>
         <w:t>4.3.</w:t>
       </w:r>
@@ -25242,6 +25399,7 @@
       <w:r>
         <w:t xml:space="preserve">.1 </w:t>
       </w:r>
+      <w:proofErr w:type="spellStart"/>
       <w:r>
         <w:t>getGender</w:t>
       </w:r>
@@ -25251,7 +25409,8 @@
       <w:r>
         <w:t>Name</w:t>
       </w:r>
-      <w:bookmarkEnd w:id="65"/>
+      <w:bookmarkEnd w:id="66"/>
+      <w:proofErr w:type="spellEnd"/>
     </w:p>
     <w:p>
       <w:r>
@@ -25410,7 +25569,7 @@
       <w:pPr>
         <w:pStyle w:val="Titre4"/>
       </w:pPr>
-      <w:bookmarkStart w:id="66" w:name="_Toc8646544"/>
+      <w:bookmarkStart w:id="67" w:name="_Toc8646544"/>
       <w:r>
         <w:t>4.3.</w:t>
       </w:r>
@@ -25426,10 +25585,12 @@
       <w:r>
         <w:t xml:space="preserve"> </w:t>
       </w:r>
+      <w:proofErr w:type="spellStart"/>
       <w:r>
         <w:t>getAllGenders</w:t>
       </w:r>
-      <w:bookmarkEnd w:id="66"/>
+      <w:bookmarkEnd w:id="67"/>
+      <w:proofErr w:type="spellEnd"/>
     </w:p>
     <w:p>
       <w:r>
@@ -25558,9 +25719,11 @@
             <w:r>
               <w:t xml:space="preserve">Tableau de </w:t>
             </w:r>
+            <w:proofErr w:type="spellStart"/>
             <w:r>
               <w:t>Gender</w:t>
             </w:r>
+            <w:proofErr w:type="spellEnd"/>
           </w:p>
         </w:tc>
         <w:tc>
@@ -25591,15 +25754,20 @@
       <w:pPr>
         <w:pStyle w:val="Titre3"/>
       </w:pPr>
-      <w:bookmarkStart w:id="67" w:name="_Toc8646545"/>
+      <w:bookmarkStart w:id="68" w:name="_Toc8646545"/>
       <w:r>
         <w:lastRenderedPageBreak/>
-        <w:t>4.3.5 Model</w:t>
+        <w:t xml:space="preserve">4.3.5 </w:t>
+      </w:r>
+      <w:proofErr w:type="spellStart"/>
+      <w:r>
+        <w:t>Model</w:t>
       </w:r>
       <w:r>
         <w:t>Manager</w:t>
       </w:r>
-      <w:bookmarkEnd w:id="67"/>
+      <w:bookmarkEnd w:id="68"/>
+      <w:proofErr w:type="spellEnd"/>
     </w:p>
     <w:p>
       <w:r>
@@ -25616,7 +25784,7 @@
       <w:pPr>
         <w:pStyle w:val="Titre4"/>
       </w:pPr>
-      <w:bookmarkStart w:id="68" w:name="_Toc8646546"/>
+      <w:bookmarkStart w:id="69" w:name="_Toc8646546"/>
       <w:r>
         <w:t>4.3.</w:t>
       </w:r>
@@ -25626,10 +25794,12 @@
       <w:r>
         <w:t xml:space="preserve">.1 </w:t>
       </w:r>
+      <w:proofErr w:type="spellStart"/>
       <w:r>
         <w:t>getModelsName</w:t>
       </w:r>
-      <w:bookmarkEnd w:id="68"/>
+      <w:bookmarkEnd w:id="69"/>
+      <w:proofErr w:type="spellEnd"/>
     </w:p>
     <w:p>
       <w:r>
@@ -25794,7 +25964,7 @@
       <w:pPr>
         <w:pStyle w:val="Titre4"/>
       </w:pPr>
-      <w:bookmarkStart w:id="69" w:name="_Toc8646547"/>
+      <w:bookmarkStart w:id="70" w:name="_Toc8646547"/>
       <w:r>
         <w:t>4.3.</w:t>
       </w:r>
@@ -25810,10 +25980,12 @@
       <w:r>
         <w:t xml:space="preserve"> </w:t>
       </w:r>
+      <w:proofErr w:type="spellStart"/>
       <w:r>
         <w:t>getAllModels</w:t>
       </w:r>
-      <w:bookmarkEnd w:id="69"/>
+      <w:bookmarkEnd w:id="70"/>
+      <w:proofErr w:type="spellEnd"/>
     </w:p>
     <w:p>
       <w:r>
@@ -25973,17 +26145,19 @@
       <w:pPr>
         <w:pStyle w:val="Titre3"/>
       </w:pPr>
-      <w:bookmarkStart w:id="70" w:name="_Toc8646548"/>
+      <w:bookmarkStart w:id="71" w:name="_Toc8646548"/>
       <w:r>
         <w:t xml:space="preserve">4.3.6 </w:t>
       </w:r>
+      <w:proofErr w:type="spellStart"/>
       <w:r>
         <w:t>Picture</w:t>
       </w:r>
       <w:r>
         <w:t>Manager</w:t>
       </w:r>
-      <w:bookmarkEnd w:id="70"/>
+      <w:bookmarkEnd w:id="71"/>
+      <w:proofErr w:type="spellEnd"/>
     </w:p>
     <w:p>
       <w:r>
@@ -26003,7 +26177,7 @@
       <w:pPr>
         <w:pStyle w:val="Titre4"/>
       </w:pPr>
-      <w:bookmarkStart w:id="71" w:name="_Toc8646549"/>
+      <w:bookmarkStart w:id="72" w:name="_Toc8646549"/>
       <w:r>
         <w:t>4.3.</w:t>
       </w:r>
@@ -26013,10 +26187,12 @@
       <w:r>
         <w:t xml:space="preserve">.1 </w:t>
       </w:r>
+      <w:proofErr w:type="spellStart"/>
       <w:r>
         <w:t>insertPicturesForAd</w:t>
       </w:r>
-      <w:bookmarkEnd w:id="71"/>
+      <w:bookmarkEnd w:id="72"/>
+      <w:proofErr w:type="spellEnd"/>
     </w:p>
     <w:p>
       <w:r>
@@ -26188,12 +26364,14 @@
             <w:pPr>
               <w:cnfStyle w:val="000000000000" w:firstRow="0" w:lastRow="0" w:firstColumn="0" w:lastColumn="0" w:oddVBand="0" w:evenVBand="0" w:oddHBand="0" w:evenHBand="0" w:firstRowFirstColumn="0" w:firstRowLastColumn="0" w:lastRowFirstColumn="0" w:lastRowLastColumn="0"/>
             </w:pPr>
+            <w:proofErr w:type="spellStart"/>
             <w:r>
               <w:t>B</w:t>
             </w:r>
             <w:r>
               <w:t>oolean</w:t>
             </w:r>
+            <w:proofErr w:type="spellEnd"/>
           </w:p>
         </w:tc>
         <w:tc>
@@ -26204,8 +26382,13 @@
             <w:pPr>
               <w:cnfStyle w:val="000000000000" w:firstRow="0" w:lastRow="0" w:firstColumn="0" w:lastColumn="0" w:oddVBand="0" w:evenVBand="0" w:oddHBand="0" w:evenHBand="0" w:firstRowFirstColumn="0" w:firstRowLastColumn="0" w:lastRowFirstColumn="0" w:lastRowLastColumn="0"/>
             </w:pPr>
-            <w:r>
-              <w:t>True si OK, False si problème d'insertion</w:t>
+            <w:proofErr w:type="spellStart"/>
+            <w:r>
+              <w:t>True</w:t>
+            </w:r>
+            <w:proofErr w:type="spellEnd"/>
+            <w:r>
+              <w:t xml:space="preserve"> si OK, False si problème d'insertion</w:t>
             </w:r>
           </w:p>
         </w:tc>
@@ -26215,7 +26398,7 @@
       <w:pPr>
         <w:pStyle w:val="Titre4"/>
       </w:pPr>
-      <w:bookmarkStart w:id="72" w:name="_Toc8646550"/>
+      <w:bookmarkStart w:id="73" w:name="_Toc8646550"/>
       <w:r>
         <w:t>4.3.</w:t>
       </w:r>
@@ -26231,10 +26414,12 @@
       <w:r>
         <w:t xml:space="preserve"> </w:t>
       </w:r>
+      <w:proofErr w:type="spellStart"/>
       <w:r>
         <w:t>getPicturesForAnAd</w:t>
       </w:r>
-      <w:bookmarkEnd w:id="72"/>
+      <w:bookmarkEnd w:id="73"/>
+      <w:proofErr w:type="spellEnd"/>
     </w:p>
     <w:p>
       <w:r>
@@ -26408,7 +26593,7 @@
       <w:pPr>
         <w:pStyle w:val="Titre3"/>
       </w:pPr>
-      <w:bookmarkStart w:id="73" w:name="_Toc8646551"/>
+      <w:bookmarkStart w:id="74" w:name="_Toc8646551"/>
       <w:r>
         <w:lastRenderedPageBreak/>
         <w:t>4.3.</w:t>
@@ -26419,13 +26604,15 @@
       <w:r>
         <w:t xml:space="preserve"> </w:t>
       </w:r>
+      <w:proofErr w:type="spellStart"/>
       <w:r>
         <w:t>Size</w:t>
       </w:r>
       <w:r>
         <w:t>Manager</w:t>
       </w:r>
-      <w:bookmarkEnd w:id="73"/>
+      <w:bookmarkEnd w:id="74"/>
+      <w:proofErr w:type="spellEnd"/>
     </w:p>
     <w:p>
       <w:r>
@@ -26445,7 +26632,7 @@
       <w:pPr>
         <w:pStyle w:val="Titre4"/>
       </w:pPr>
-      <w:bookmarkStart w:id="74" w:name="_Toc8646552"/>
+      <w:bookmarkStart w:id="75" w:name="_Toc8646552"/>
       <w:r>
         <w:t>4.3.</w:t>
       </w:r>
@@ -26455,10 +26642,12 @@
       <w:r>
         <w:t xml:space="preserve">.1 </w:t>
       </w:r>
+      <w:proofErr w:type="spellStart"/>
       <w:r>
         <w:t>getSizesName</w:t>
       </w:r>
-      <w:bookmarkEnd w:id="74"/>
+      <w:bookmarkEnd w:id="75"/>
+      <w:proofErr w:type="spellEnd"/>
     </w:p>
     <w:p>
       <w:r>
@@ -26621,7 +26810,7 @@
       <w:pPr>
         <w:pStyle w:val="Titre4"/>
       </w:pPr>
-      <w:bookmarkStart w:id="75" w:name="_Toc8646553"/>
+      <w:bookmarkStart w:id="76" w:name="_Toc8646553"/>
       <w:r>
         <w:t>4.3.</w:t>
       </w:r>
@@ -26637,10 +26826,12 @@
       <w:r>
         <w:t xml:space="preserve"> </w:t>
       </w:r>
+      <w:proofErr w:type="spellStart"/>
       <w:r>
         <w:t>getAllSizes</w:t>
       </w:r>
-      <w:bookmarkEnd w:id="75"/>
+      <w:bookmarkEnd w:id="76"/>
+      <w:proofErr w:type="spellEnd"/>
     </w:p>
     <w:p>
       <w:r>
@@ -26800,17 +26991,19 @@
       <w:pPr>
         <w:pStyle w:val="Titre3"/>
       </w:pPr>
-      <w:bookmarkStart w:id="76" w:name="_Toc8646554"/>
+      <w:bookmarkStart w:id="77" w:name="_Toc8646554"/>
       <w:r>
         <w:t xml:space="preserve">4.3.8 </w:t>
       </w:r>
+      <w:proofErr w:type="spellStart"/>
       <w:r>
         <w:t>State</w:t>
       </w:r>
       <w:r>
         <w:t>Manager</w:t>
       </w:r>
-      <w:bookmarkEnd w:id="76"/>
+      <w:bookmarkEnd w:id="77"/>
+      <w:proofErr w:type="spellEnd"/>
     </w:p>
     <w:p>
       <w:r>
@@ -26842,7 +27035,7 @@
       <w:pPr>
         <w:pStyle w:val="Titre4"/>
       </w:pPr>
-      <w:bookmarkStart w:id="77" w:name="_Toc8646555"/>
+      <w:bookmarkStart w:id="78" w:name="_Toc8646555"/>
       <w:r>
         <w:t>4.3.</w:t>
       </w:r>
@@ -26852,10 +27045,12 @@
       <w:r>
         <w:t xml:space="preserve">.1 </w:t>
       </w:r>
+      <w:proofErr w:type="spellStart"/>
       <w:r>
         <w:t>getStatesName</w:t>
       </w:r>
-      <w:bookmarkEnd w:id="77"/>
+      <w:bookmarkEnd w:id="78"/>
+      <w:proofErr w:type="spellEnd"/>
     </w:p>
     <w:p>
       <w:r>
@@ -27015,7 +27210,7 @@
       <w:pPr>
         <w:pStyle w:val="Titre4"/>
       </w:pPr>
-      <w:bookmarkStart w:id="78" w:name="_Toc8646556"/>
+      <w:bookmarkStart w:id="79" w:name="_Toc8646556"/>
       <w:r>
         <w:t>4.3.</w:t>
       </w:r>
@@ -27031,10 +27226,12 @@
       <w:r>
         <w:t xml:space="preserve"> </w:t>
       </w:r>
+      <w:proofErr w:type="spellStart"/>
       <w:r>
         <w:t>getAllStates</w:t>
       </w:r>
-      <w:bookmarkEnd w:id="78"/>
+      <w:bookmarkEnd w:id="79"/>
+      <w:proofErr w:type="spellEnd"/>
     </w:p>
     <w:p>
       <w:r>
@@ -27210,9 +27407,11 @@
       <w:r>
         <w:t xml:space="preserve"> </w:t>
       </w:r>
+      <w:proofErr w:type="spellStart"/>
       <w:r>
         <w:t>StatusManager</w:t>
       </w:r>
+      <w:proofErr w:type="spellEnd"/>
     </w:p>
     <w:p>
       <w:r>
@@ -27256,9 +27455,11 @@
       <w:r>
         <w:t xml:space="preserve">.1 </w:t>
       </w:r>
+      <w:proofErr w:type="spellStart"/>
       <w:r>
         <w:t>getStatusName</w:t>
       </w:r>
+      <w:proofErr w:type="spellEnd"/>
     </w:p>
     <w:p>
       <w:r>
@@ -27439,9 +27640,11 @@
       <w:r>
         <w:t xml:space="preserve"> </w:t>
       </w:r>
+      <w:proofErr w:type="spellStart"/>
       <w:r>
         <w:t>getAllStatus</w:t>
       </w:r>
+      <w:proofErr w:type="spellEnd"/>
     </w:p>
     <w:p>
       <w:r>
@@ -27606,7 +27809,7 @@
       <w:pPr>
         <w:pStyle w:val="Titre3"/>
       </w:pPr>
-      <w:bookmarkStart w:id="79" w:name="_Toc8646557"/>
+      <w:bookmarkStart w:id="80" w:name="_Toc8646557"/>
       <w:r>
         <w:lastRenderedPageBreak/>
         <w:t>4.3.</w:t>
@@ -27617,13 +27820,15 @@
       <w:r>
         <w:t xml:space="preserve"> </w:t>
       </w:r>
+      <w:proofErr w:type="spellStart"/>
       <w:r>
         <w:t>User</w:t>
       </w:r>
       <w:r>
         <w:t>Manager</w:t>
       </w:r>
-      <w:bookmarkEnd w:id="79"/>
+      <w:bookmarkEnd w:id="80"/>
+      <w:proofErr w:type="spellEnd"/>
     </w:p>
     <w:p>
       <w:r>
@@ -27640,7 +27845,7 @@
       <w:pPr>
         <w:pStyle w:val="Titre4"/>
       </w:pPr>
-      <w:bookmarkStart w:id="80" w:name="_Toc8646558"/>
+      <w:bookmarkStart w:id="81" w:name="_Toc8646558"/>
       <w:r>
         <w:t>4.3.</w:t>
       </w:r>
@@ -27650,10 +27855,12 @@
       <w:r>
         <w:t xml:space="preserve">.1 </w:t>
       </w:r>
+      <w:proofErr w:type="spellStart"/>
       <w:r>
         <w:t>getUsers</w:t>
       </w:r>
-      <w:bookmarkEnd w:id="80"/>
+      <w:bookmarkEnd w:id="81"/>
+      <w:proofErr w:type="spellEnd"/>
     </w:p>
     <w:p>
       <w:r>
@@ -27804,7 +28011,7 @@
       <w:pPr>
         <w:pStyle w:val="Titre4"/>
       </w:pPr>
-      <w:bookmarkStart w:id="81" w:name="_Toc8646559"/>
+      <w:bookmarkStart w:id="82" w:name="_Toc8646559"/>
       <w:r>
         <w:t>4.3.</w:t>
       </w:r>
@@ -27820,10 +28027,12 @@
       <w:r>
         <w:t xml:space="preserve"> </w:t>
       </w:r>
+      <w:proofErr w:type="spellStart"/>
       <w:r>
         <w:t>getUserByNickname</w:t>
       </w:r>
-      <w:bookmarkEnd w:id="81"/>
+      <w:bookmarkEnd w:id="82"/>
+      <w:proofErr w:type="spellEnd"/>
     </w:p>
     <w:p>
       <w:r>
@@ -27994,12 +28203,14 @@
       <w:r>
         <w:t xml:space="preserve"> </w:t>
       </w:r>
+      <w:proofErr w:type="spellStart"/>
       <w:r>
         <w:t>getUserBy</w:t>
       </w:r>
       <w:r>
         <w:t>Email</w:t>
       </w:r>
+      <w:proofErr w:type="spellEnd"/>
     </w:p>
     <w:p>
       <w:r>
@@ -28156,7 +28367,7 @@
       <w:pPr>
         <w:pStyle w:val="Titre4"/>
       </w:pPr>
-      <w:bookmarkStart w:id="82" w:name="_Toc8646560"/>
+      <w:bookmarkStart w:id="83" w:name="_Toc8646560"/>
       <w:r>
         <w:t>4.3.</w:t>
       </w:r>
@@ -28172,10 +28383,12 @@
       <w:r>
         <w:t xml:space="preserve"> </w:t>
       </w:r>
+      <w:proofErr w:type="spellStart"/>
       <w:r>
         <w:t>createUser</w:t>
       </w:r>
-      <w:bookmarkEnd w:id="82"/>
+      <w:bookmarkEnd w:id="83"/>
+      <w:proofErr w:type="spellEnd"/>
     </w:p>
     <w:p>
       <w:r>
@@ -28304,12 +28517,14 @@
             <w:pPr>
               <w:cnfStyle w:val="000000000000" w:firstRow="0" w:lastRow="0" w:firstColumn="0" w:lastColumn="0" w:oddVBand="0" w:evenVBand="0" w:oddHBand="0" w:evenHBand="0" w:firstRowFirstColumn="0" w:firstRowLastColumn="0" w:lastRowFirstColumn="0" w:lastRowLastColumn="0"/>
             </w:pPr>
+            <w:proofErr w:type="spellStart"/>
             <w:r>
               <w:t>B</w:t>
             </w:r>
             <w:r>
               <w:t>oolean</w:t>
             </w:r>
+            <w:proofErr w:type="spellEnd"/>
           </w:p>
         </w:tc>
         <w:tc>
@@ -28320,8 +28535,13 @@
             <w:pPr>
               <w:cnfStyle w:val="000000000000" w:firstRow="0" w:lastRow="0" w:firstColumn="0" w:lastColumn="0" w:oddVBand="0" w:evenVBand="0" w:oddHBand="0" w:evenHBand="0" w:firstRowFirstColumn="0" w:firstRowLastColumn="0" w:lastRowFirstColumn="0" w:lastRowLastColumn="0"/>
             </w:pPr>
-            <w:r>
-              <w:t>True si OK, False si problème d'insertion</w:t>
+            <w:proofErr w:type="spellStart"/>
+            <w:r>
+              <w:t>True</w:t>
+            </w:r>
+            <w:proofErr w:type="spellEnd"/>
+            <w:r>
+              <w:t xml:space="preserve"> si OK, False si problème d'insertion</w:t>
             </w:r>
           </w:p>
         </w:tc>
@@ -28332,7 +28552,7 @@
       <w:pPr>
         <w:pStyle w:val="Titre4"/>
       </w:pPr>
-      <w:bookmarkStart w:id="83" w:name="_Toc8646561"/>
+      <w:bookmarkStart w:id="84" w:name="_Toc8646561"/>
       <w:r>
         <w:t>4.3.</w:t>
       </w:r>
@@ -28348,10 +28568,12 @@
       <w:r>
         <w:t xml:space="preserve"> </w:t>
       </w:r>
+      <w:proofErr w:type="spellStart"/>
       <w:r>
         <w:t>UserExist</w:t>
       </w:r>
-      <w:bookmarkEnd w:id="83"/>
+      <w:bookmarkEnd w:id="84"/>
+      <w:proofErr w:type="spellEnd"/>
     </w:p>
     <w:p>
       <w:r>
@@ -28489,12 +28711,14 @@
             <w:pPr>
               <w:cnfStyle w:val="000000000000" w:firstRow="0" w:lastRow="0" w:firstColumn="0" w:lastColumn="0" w:oddVBand="0" w:evenVBand="0" w:oddHBand="0" w:evenHBand="0" w:firstRowFirstColumn="0" w:firstRowLastColumn="0" w:lastRowFirstColumn="0" w:lastRowLastColumn="0"/>
             </w:pPr>
+            <w:proofErr w:type="spellStart"/>
             <w:r>
               <w:t>B</w:t>
             </w:r>
             <w:r>
               <w:t>oolean</w:t>
             </w:r>
+            <w:proofErr w:type="spellEnd"/>
           </w:p>
         </w:tc>
         <w:tc>
@@ -28505,8 +28729,13 @@
             <w:pPr>
               <w:cnfStyle w:val="000000000000" w:firstRow="0" w:lastRow="0" w:firstColumn="0" w:lastColumn="0" w:oddVBand="0" w:evenVBand="0" w:oddHBand="0" w:evenHBand="0" w:firstRowFirstColumn="0" w:firstRowLastColumn="0" w:lastRowFirstColumn="0" w:lastRowLastColumn="0"/>
             </w:pPr>
-            <w:r>
-              <w:t>True si OK, False si inexistant</w:t>
+            <w:proofErr w:type="spellStart"/>
+            <w:r>
+              <w:t>True</w:t>
+            </w:r>
+            <w:proofErr w:type="spellEnd"/>
+            <w:r>
+              <w:t xml:space="preserve"> si OK, False si inexistant</w:t>
             </w:r>
           </w:p>
         </w:tc>
@@ -28517,7 +28746,7 @@
       <w:pPr>
         <w:pStyle w:val="Titre4"/>
       </w:pPr>
-      <w:bookmarkStart w:id="84" w:name="_Toc8646562"/>
+      <w:bookmarkStart w:id="85" w:name="_Toc8646562"/>
       <w:r>
         <w:t>4.3.</w:t>
       </w:r>
@@ -28536,7 +28765,7 @@
       <w:r>
         <w:t>Connection</w:t>
       </w:r>
-      <w:bookmarkEnd w:id="84"/>
+      <w:bookmarkEnd w:id="85"/>
     </w:p>
     <w:p>
       <w:r>
@@ -28712,12 +28941,14 @@
             <w:pPr>
               <w:cnfStyle w:val="000000100000" w:firstRow="0" w:lastRow="0" w:firstColumn="0" w:lastColumn="0" w:oddVBand="0" w:evenVBand="0" w:oddHBand="1" w:evenHBand="0" w:firstRowFirstColumn="0" w:firstRowLastColumn="0" w:lastRowFirstColumn="0" w:lastRowLastColumn="0"/>
             </w:pPr>
+            <w:proofErr w:type="spellStart"/>
             <w:r>
               <w:t>B</w:t>
             </w:r>
             <w:r>
               <w:t>oolean</w:t>
             </w:r>
+            <w:proofErr w:type="spellEnd"/>
           </w:p>
         </w:tc>
         <w:tc>
@@ -28728,8 +28959,13 @@
             <w:pPr>
               <w:cnfStyle w:val="000000100000" w:firstRow="0" w:lastRow="0" w:firstColumn="0" w:lastColumn="0" w:oddVBand="0" w:evenVBand="0" w:oddHBand="1" w:evenHBand="0" w:firstRowFirstColumn="0" w:firstRowLastColumn="0" w:lastRowFirstColumn="0" w:lastRowLastColumn="0"/>
             </w:pPr>
-            <w:r>
-              <w:t>True si OK, False si un champ est incorrect</w:t>
+            <w:proofErr w:type="spellStart"/>
+            <w:r>
+              <w:t>True</w:t>
+            </w:r>
+            <w:proofErr w:type="spellEnd"/>
+            <w:r>
+              <w:t xml:space="preserve"> si OK, False si un champ est incorrect</w:t>
             </w:r>
           </w:p>
         </w:tc>
@@ -28756,9 +28992,11 @@
       <w:r>
         <w:t xml:space="preserve"> </w:t>
       </w:r>
+      <w:proofErr w:type="spellStart"/>
       <w:r>
         <w:t>modifyUsersStatus</w:t>
       </w:r>
+      <w:proofErr w:type="spellEnd"/>
     </w:p>
     <w:p>
       <w:r>
@@ -28940,12 +29178,14 @@
             <w:pPr>
               <w:cnfStyle w:val="000000100000" w:firstRow="0" w:lastRow="0" w:firstColumn="0" w:lastColumn="0" w:oddVBand="0" w:evenVBand="0" w:oddHBand="1" w:evenHBand="0" w:firstRowFirstColumn="0" w:firstRowLastColumn="0" w:lastRowFirstColumn="0" w:lastRowLastColumn="0"/>
             </w:pPr>
+            <w:proofErr w:type="spellStart"/>
             <w:r>
               <w:t>B</w:t>
             </w:r>
             <w:r>
               <w:t>oolean</w:t>
             </w:r>
+            <w:proofErr w:type="spellEnd"/>
           </w:p>
         </w:tc>
         <w:tc>
@@ -28956,11 +29196,14 @@
             <w:pPr>
               <w:cnfStyle w:val="000000100000" w:firstRow="0" w:lastRow="0" w:firstColumn="0" w:lastColumn="0" w:oddVBand="0" w:evenVBand="0" w:oddHBand="1" w:evenHBand="0" w:firstRowFirstColumn="0" w:firstRowLastColumn="0" w:lastRowFirstColumn="0" w:lastRowLastColumn="0"/>
             </w:pPr>
-            <w:r>
-              <w:t>True si OK, False si problème de modification</w:t>
-            </w:r>
-            <w:bookmarkStart w:id="85" w:name="_GoBack"/>
-            <w:bookmarkEnd w:id="85"/>
+            <w:proofErr w:type="spellStart"/>
+            <w:r>
+              <w:t>True</w:t>
+            </w:r>
+            <w:proofErr w:type="spellEnd"/>
+            <w:r>
+              <w:t xml:space="preserve"> si OK, False si problème de modification</w:t>
+            </w:r>
           </w:p>
         </w:tc>
       </w:tr>
@@ -29111,8 +29354,13 @@
       <w:pStyle w:val="Pieddepage"/>
     </w:pPr>
     <w:r>
-      <w:t>M. Aigroz</w:t>
+      <w:t xml:space="preserve">M. </w:t>
     </w:r>
+    <w:proofErr w:type="spellStart"/>
+    <w:r>
+      <w:t>Aigroz</w:t>
+    </w:r>
+    <w:proofErr w:type="spellEnd"/>
     <w:r>
       <w:tab/>
     </w:r>
@@ -29156,7 +29404,7 @@
         <w:noProof/>
         <w:lang w:val="fr-FR"/>
       </w:rPr>
-      <w:t>5</w:t>
+      <w:t>25</w:t>
     </w:r>
     <w:r>
       <w:rPr>
@@ -29250,8 +29498,16 @@
       <w:rPr>
         <w:lang w:val="de-CH"/>
       </w:rPr>
-      <w:t>Ackermann Gawen</w:t>
+      <w:t xml:space="preserve">Ackermann </w:t>
     </w:r>
+    <w:proofErr w:type="spellStart"/>
+    <w:r>
+      <w:rPr>
+        <w:lang w:val="de-CH"/>
+      </w:rPr>
+      <w:t>Gawen</w:t>
+    </w:r>
+    <w:proofErr w:type="spellEnd"/>
     <w:r>
       <w:rPr>
         <w:lang w:val="de-CH"/>
@@ -29278,7 +29534,7 @@
       <w:rPr>
         <w:noProof/>
       </w:rPr>
-      <w:t>mardi, 14 mai 2019</w:t>
+      <w:t>mercredi, 15 mai 2019</w:t>
     </w:r>
     <w:r>
       <w:fldChar w:fldCharType="end"/>
@@ -32918,7 +33174,7 @@
 </file>
 
 <file path=customXml/itemProps1.xml><?xml version="1.0" encoding="utf-8"?>
-<ds:datastoreItem xmlns:ds="http://schemas.openxmlformats.org/officeDocument/2006/customXml" ds:itemID="{BDEA3440-AE97-4682-8EA6-E74CC88229FE}">
+<ds:datastoreItem xmlns:ds="http://schemas.openxmlformats.org/officeDocument/2006/customXml" ds:itemID="{BB891F48-5B56-4B1B-86E5-38012A76E2C6}">
   <ds:schemaRefs>
     <ds:schemaRef ds:uri="http://schemas.openxmlformats.org/officeDocument/2006/bibliography"/>
   </ds:schemaRefs>

</xml_diff>

<commit_message>
correction retour fonctions + systeme de mail + creation validation compte + refonte page gestion annonce en ajax
</commit_message>
<xml_diff>
--- a/docs/Analysis/AG_DocumentationTechnique.docx
+++ b/docs/Analysis/AG_DocumentationTechnique.docx
@@ -6955,7 +6955,7 @@
             <v:path o:extrusionok="f" gradientshapeok="t" o:connecttype="rect"/>
             <o:lock v:ext="edit" aspectratio="t"/>
           </v:shapetype>
-          <v:shape id="_x0000_i1025" type="#_x0000_t75" style="width:453.3pt;height:39.15pt">
+          <v:shape id="_x0000_i1025" type="#_x0000_t75" style="width:453.05pt;height:39.3pt">
             <v:imagedata r:id="rId8" o:title="navbar" cropbottom="55082f"/>
           </v:shape>
         </w:pict>
@@ -7818,7 +7818,7 @@
       </w:r>
       <w:r>
         <w:pict>
-          <v:shape id="_x0000_i1026" type="#_x0000_t75" style="width:453.3pt;height:31.7pt">
+          <v:shape id="_x0000_i1026" type="#_x0000_t75" style="width:453.05pt;height:31.7pt">
             <v:imagedata r:id="rId8" o:title="navbar" croptop="11258f" cropbottom="45835f"/>
           </v:shape>
         </w:pict>
@@ -8721,7 +8721,7 @@
       </w:r>
       <w:r>
         <w:pict>
-          <v:shape id="_x0000_i1027" type="#_x0000_t75" style="width:453.3pt;height:36.85pt">
+          <v:shape id="_x0000_i1027" type="#_x0000_t75" style="width:453.05pt;height:36.75pt">
             <v:imagedata r:id="rId9" o:title="navbar" croptop="20505f" cropbottom="35180f"/>
           </v:shape>
         </w:pict>
@@ -9018,7 +9018,7 @@
       </w:r>
       <w:r>
         <w:pict>
-          <v:shape id="_x0000_i1028" type="#_x0000_t75" style="width:453.3pt;height:244.8pt">
+          <v:shape id="_x0000_i1028" type="#_x0000_t75" style="width:453.05pt;height:244.65pt">
             <v:imagedata r:id="rId10" o:title="accueil"/>
           </v:shape>
         </w:pict>
@@ -10203,7 +10203,7 @@
       </w:r>
       <w:r>
         <w:pict>
-          <v:shape id="_x0000_i1029" type="#_x0000_t75" style="width:453.3pt;height:32.25pt">
+          <v:shape id="_x0000_i1029" type="#_x0000_t75" style="width:453.05pt;height:32.3pt">
             <v:imagedata r:id="rId11" o:title="accueil" croptop="10454f" cropbottom="46438f"/>
           </v:shape>
         </w:pict>
@@ -11181,7 +11181,7 @@
       </w:r>
       <w:r>
         <w:pict>
-          <v:shape id="_x0000_i1030" type="#_x0000_t75" style="width:165.3pt;height:214.25pt">
+          <v:shape id="_x0000_i1030" type="#_x0000_t75" style="width:165.5pt;height:214.2pt">
             <v:imagedata r:id="rId10" o:title="accueil" croptop="19469f" cropbottom="9101f" cropleft="2654f" cropright="47360f"/>
           </v:shape>
         </w:pict>
@@ -19911,7 +19911,7 @@
       </w:r>
       <w:r>
         <w:pict>
-          <v:shape id="_x0000_i1037" type="#_x0000_t75" style="width:453.3pt;height:244.8pt">
+          <v:shape id="_x0000_i1037" type="#_x0000_t75" style="width:453.05pt;height:244.65pt">
             <v:imagedata r:id="rId19" o:title="gestion_des_annonces"/>
           </v:shape>
         </w:pict>
@@ -20277,7 +20277,7 @@
       </w:r>
       <w:r>
         <w:pict>
-          <v:shape id="_x0000_i1038" type="#_x0000_t75" style="width:453.3pt;height:244.8pt">
+          <v:shape id="_x0000_i1038" type="#_x0000_t75" style="width:453.05pt;height:244.65pt">
             <v:imagedata r:id="rId20" o:title="gestion_des_annonces_changer_un_etat"/>
           </v:shape>
         </w:pict>
@@ -20816,7 +20816,7 @@
       </w:r>
       <w:r>
         <w:pict>
-          <v:shape id="_x0000_i1039" type="#_x0000_t75" style="width:453.3pt;height:244.8pt">
+          <v:shape id="_x0000_i1039" type="#_x0000_t75" style="width:453.05pt;height:244.65pt">
             <v:imagedata r:id="rId21" o:title="gestion_des_utilisateurs"/>
           </v:shape>
         </w:pict>
@@ -21051,7 +21051,7 @@
       </w:r>
       <w:r>
         <w:pict>
-          <v:shape id="_x0000_i1040" type="#_x0000_t75" style="width:452.75pt;height:438.9pt">
+          <v:shape id="_x0000_i1040" type="#_x0000_t75" style="width:452.75pt;height:439.05pt">
             <v:imagedata r:id="rId22" o:title="ModelPhysique"/>
           </v:shape>
         </w:pict>
@@ -30182,10 +30182,7 @@
         </w:tc>
       </w:tr>
     </w:tbl>
-    <w:p>
-      <w:bookmarkStart w:id="85" w:name="_GoBack"/>
-      <w:bookmarkEnd w:id="85"/>
-    </w:p>
+    <w:p/>
     <w:p>
       <w:pPr>
         <w:pStyle w:val="Titre3"/>
@@ -31133,16 +31130,7 @@
         <w:pStyle w:val="Titre3"/>
       </w:pPr>
       <w:r>
-        <w:t>4.3.1</w:t>
-      </w:r>
-      <w:r>
-        <w:t>2</w:t>
-      </w:r>
-      <w:r>
-        <w:t xml:space="preserve"> </w:t>
-      </w:r>
-      <w:r>
-        <w:t>Mail</w:t>
+        <w:t>4.3.12 Mail</w:t>
       </w:r>
       <w:r>
         <w:t>Manager</w:t>
@@ -31164,10 +31152,7 @@
         <w:t>4.3.</w:t>
       </w:r>
       <w:r>
-        <w:t>1</w:t>
-      </w:r>
-      <w:r>
-        <w:t>2</w:t>
+        <w:t>12</w:t>
       </w:r>
       <w:r>
         <w:t>.</w:t>
@@ -32001,7 +31986,7 @@
               <w:rPr>
                 <w:b w:val="0"/>
               </w:rPr>
-              <w:t>status</w:t>
+              <w:t>state</w:t>
             </w:r>
           </w:p>
         </w:tc>
@@ -32044,6 +32029,267 @@
                 <w:b w:val="0"/>
               </w:rPr>
             </w:pPr>
+            <w:r>
+              <w:rPr>
+                <w:b w:val="0"/>
+              </w:rPr>
+              <w:t>adTitle</w:t>
+            </w:r>
+          </w:p>
+        </w:tc>
+        <w:tc>
+          <w:tcPr>
+            <w:tcW w:w="3020" w:type="dxa"/>
+          </w:tcPr>
+          <w:p>
+            <w:pPr>
+              <w:cnfStyle w:val="000000100000" w:firstRow="0" w:lastRow="0" w:firstColumn="0" w:lastColumn="0" w:oddVBand="0" w:evenVBand="0" w:oddHBand="1" w:evenHBand="0" w:firstRowFirstColumn="0" w:firstRowLastColumn="0" w:lastRowFirstColumn="0" w:lastRowLastColumn="0"/>
+            </w:pPr>
+            <w:r>
+              <w:t>STRING</w:t>
+            </w:r>
+          </w:p>
+        </w:tc>
+        <w:tc>
+          <w:tcPr>
+            <w:tcW w:w="3020" w:type="dxa"/>
+          </w:tcPr>
+          <w:p>
+            <w:pPr>
+              <w:cnfStyle w:val="000000100000" w:firstRow="0" w:lastRow="0" w:firstColumn="0" w:lastColumn="0" w:oddVBand="0" w:evenVBand="0" w:oddHBand="1" w:evenHBand="0" w:firstRowFirstColumn="0" w:firstRowLastColumn="0" w:lastRowFirstColumn="0" w:lastRowLastColumn="0"/>
+            </w:pPr>
+          </w:p>
+        </w:tc>
+      </w:tr>
+      <w:tr>
+        <w:tc>
+          <w:tcPr>
+            <w:cnfStyle w:val="001000000000" w:firstRow="0" w:lastRow="0" w:firstColumn="1" w:lastColumn="0" w:oddVBand="0" w:evenVBand="0" w:oddHBand="0" w:evenHBand="0" w:firstRowFirstColumn="0" w:firstRowLastColumn="0" w:lastRowFirstColumn="0" w:lastRowLastColumn="0"/>
+            <w:tcW w:w="3020" w:type="dxa"/>
+          </w:tcPr>
+          <w:p>
+            <w:pPr>
+              <w:rPr>
+                <w:b w:val="0"/>
+              </w:rPr>
+            </w:pPr>
+          </w:p>
+        </w:tc>
+        <w:tc>
+          <w:tcPr>
+            <w:tcW w:w="3020" w:type="dxa"/>
+          </w:tcPr>
+          <w:p>
+            <w:pPr>
+              <w:cnfStyle w:val="000000000000" w:firstRow="0" w:lastRow="0" w:firstColumn="0" w:lastColumn="0" w:oddVBand="0" w:evenVBand="0" w:oddHBand="0" w:evenHBand="0" w:firstRowFirstColumn="0" w:firstRowLastColumn="0" w:lastRowFirstColumn="0" w:lastRowLastColumn="0"/>
+            </w:pPr>
+            <w:r>
+              <w:t>boolean</w:t>
+            </w:r>
+          </w:p>
+        </w:tc>
+        <w:tc>
+          <w:tcPr>
+            <w:tcW w:w="3020" w:type="dxa"/>
+          </w:tcPr>
+          <w:p>
+            <w:pPr>
+              <w:cnfStyle w:val="000000000000" w:firstRow="0" w:lastRow="0" w:firstColumn="0" w:lastColumn="0" w:oddVBand="0" w:evenVBand="0" w:oddHBand="0" w:evenHBand="0" w:firstRowFirstColumn="0" w:firstRowLastColumn="0" w:lastRowFirstColumn="0" w:lastRowLastColumn="0"/>
+            </w:pPr>
+            <w:r>
+              <w:t>True si ok, False si problème d'envois</w:t>
+            </w:r>
+          </w:p>
+        </w:tc>
+      </w:tr>
+    </w:tbl>
+    <w:p>
+      <w:pPr>
+        <w:pStyle w:val="Titre4"/>
+      </w:pPr>
+      <w:r>
+        <w:t>4.3.</w:t>
+      </w:r>
+      <w:r>
+        <w:t>12</w:t>
+      </w:r>
+      <w:r>
+        <w:t>.</w:t>
+      </w:r>
+      <w:r>
+        <w:t>4</w:t>
+      </w:r>
+      <w:r>
+        <w:t xml:space="preserve"> </w:t>
+      </w:r>
+      <w:r>
+        <w:t>sendMailWhenUsersAdsStateChange</w:t>
+      </w:r>
+    </w:p>
+    <w:p>
+      <w:r>
+        <w:t>Fonction envoyant un mail lors du changement de l'état d'une annonce</w:t>
+      </w:r>
+    </w:p>
+    <w:tbl>
+      <w:tblPr>
+        <w:tblStyle w:val="Tableausimple31"/>
+        <w:tblW w:w="9060" w:type="dxa"/>
+        <w:tblLook w:val="04A0" w:firstRow="1" w:lastRow="0" w:firstColumn="1" w:lastColumn="0" w:noHBand="0" w:noVBand="1"/>
+      </w:tblPr>
+      <w:tblGrid>
+        <w:gridCol w:w="3020"/>
+        <w:gridCol w:w="3020"/>
+        <w:gridCol w:w="3020"/>
+      </w:tblGrid>
+      <w:tr>
+        <w:trPr>
+          <w:cnfStyle w:val="100000000000" w:firstRow="1" w:lastRow="0" w:firstColumn="0" w:lastColumn="0" w:oddVBand="0" w:evenVBand="0" w:oddHBand="0" w:evenHBand="0" w:firstRowFirstColumn="0" w:firstRowLastColumn="0" w:lastRowFirstColumn="0" w:lastRowLastColumn="0"/>
+        </w:trPr>
+        <w:tc>
+          <w:tcPr>
+            <w:cnfStyle w:val="001000000100" w:firstRow="0" w:lastRow="0" w:firstColumn="1" w:lastColumn="0" w:oddVBand="0" w:evenVBand="0" w:oddHBand="0" w:evenHBand="0" w:firstRowFirstColumn="1" w:firstRowLastColumn="0" w:lastRowFirstColumn="0" w:lastRowLastColumn="0"/>
+            <w:tcW w:w="3020" w:type="dxa"/>
+          </w:tcPr>
+          <w:p>
+            <w:r>
+              <w:t>paramètre(s)</w:t>
+            </w:r>
+          </w:p>
+        </w:tc>
+        <w:tc>
+          <w:tcPr>
+            <w:tcW w:w="3020" w:type="dxa"/>
+          </w:tcPr>
+          <w:p>
+            <w:pPr>
+              <w:cnfStyle w:val="100000000000" w:firstRow="1" w:lastRow="0" w:firstColumn="0" w:lastColumn="0" w:oddVBand="0" w:evenVBand="0" w:oddHBand="0" w:evenHBand="0" w:firstRowFirstColumn="0" w:firstRowLastColumn="0" w:lastRowFirstColumn="0" w:lastRowLastColumn="0"/>
+            </w:pPr>
+            <w:r>
+              <w:t>TYPE</w:t>
+            </w:r>
+          </w:p>
+        </w:tc>
+        <w:tc>
+          <w:tcPr>
+            <w:tcW w:w="3020" w:type="dxa"/>
+          </w:tcPr>
+          <w:p>
+            <w:pPr>
+              <w:cnfStyle w:val="100000000000" w:firstRow="1" w:lastRow="0" w:firstColumn="0" w:lastColumn="0" w:oddVBand="0" w:evenVBand="0" w:oddHBand="0" w:evenHBand="0" w:firstRowFirstColumn="0" w:firstRowLastColumn="0" w:lastRowFirstColumn="0" w:lastRowLastColumn="0"/>
+            </w:pPr>
+            <w:r>
+              <w:t>valeur retournée</w:t>
+            </w:r>
+          </w:p>
+        </w:tc>
+      </w:tr>
+      <w:tr>
+        <w:trPr>
+          <w:cnfStyle w:val="000000100000" w:firstRow="0" w:lastRow="0" w:firstColumn="0" w:lastColumn="0" w:oddVBand="0" w:evenVBand="0" w:oddHBand="1" w:evenHBand="0" w:firstRowFirstColumn="0" w:firstRowLastColumn="0" w:lastRowFirstColumn="0" w:lastRowLastColumn="0"/>
+        </w:trPr>
+        <w:tc>
+          <w:tcPr>
+            <w:cnfStyle w:val="001000000000" w:firstRow="0" w:lastRow="0" w:firstColumn="1" w:lastColumn="0" w:oddVBand="0" w:evenVBand="0" w:oddHBand="0" w:evenHBand="0" w:firstRowFirstColumn="0" w:firstRowLastColumn="0" w:lastRowFirstColumn="0" w:lastRowLastColumn="0"/>
+            <w:tcW w:w="3020" w:type="dxa"/>
+          </w:tcPr>
+          <w:p>
+            <w:pPr>
+              <w:rPr>
+                <w:b w:val="0"/>
+              </w:rPr>
+            </w:pPr>
+            <w:r>
+              <w:rPr>
+                <w:b w:val="0"/>
+              </w:rPr>
+              <w:t>emailOwnersAd</w:t>
+            </w:r>
+          </w:p>
+        </w:tc>
+        <w:tc>
+          <w:tcPr>
+            <w:tcW w:w="3020" w:type="dxa"/>
+          </w:tcPr>
+          <w:p>
+            <w:pPr>
+              <w:cnfStyle w:val="000000100000" w:firstRow="0" w:lastRow="0" w:firstColumn="0" w:lastColumn="0" w:oddVBand="0" w:evenVBand="0" w:oddHBand="1" w:evenHBand="0" w:firstRowFirstColumn="0" w:firstRowLastColumn="0" w:lastRowFirstColumn="0" w:lastRowLastColumn="0"/>
+            </w:pPr>
+            <w:r>
+              <w:t>STRING</w:t>
+            </w:r>
+          </w:p>
+        </w:tc>
+        <w:tc>
+          <w:tcPr>
+            <w:tcW w:w="3020" w:type="dxa"/>
+          </w:tcPr>
+          <w:p>
+            <w:pPr>
+              <w:cnfStyle w:val="000000100000" w:firstRow="0" w:lastRow="0" w:firstColumn="0" w:lastColumn="0" w:oddVBand="0" w:evenVBand="0" w:oddHBand="1" w:evenHBand="0" w:firstRowFirstColumn="0" w:firstRowLastColumn="0" w:lastRowFirstColumn="0" w:lastRowLastColumn="0"/>
+            </w:pPr>
+          </w:p>
+        </w:tc>
+      </w:tr>
+      <w:tr>
+        <w:tc>
+          <w:tcPr>
+            <w:cnfStyle w:val="001000000000" w:firstRow="0" w:lastRow="0" w:firstColumn="1" w:lastColumn="0" w:oddVBand="0" w:evenVBand="0" w:oddHBand="0" w:evenHBand="0" w:firstRowFirstColumn="0" w:firstRowLastColumn="0" w:lastRowFirstColumn="0" w:lastRowLastColumn="0"/>
+            <w:tcW w:w="3020" w:type="dxa"/>
+          </w:tcPr>
+          <w:p>
+            <w:pPr>
+              <w:rPr>
+                <w:b w:val="0"/>
+              </w:rPr>
+            </w:pPr>
+            <w:r>
+              <w:rPr>
+                <w:b w:val="0"/>
+              </w:rPr>
+              <w:t>status</w:t>
+            </w:r>
+          </w:p>
+        </w:tc>
+        <w:tc>
+          <w:tcPr>
+            <w:tcW w:w="3020" w:type="dxa"/>
+          </w:tcPr>
+          <w:p>
+            <w:pPr>
+              <w:cnfStyle w:val="000000000000" w:firstRow="0" w:lastRow="0" w:firstColumn="0" w:lastColumn="0" w:oddVBand="0" w:evenVBand="0" w:oddHBand="0" w:evenHBand="0" w:firstRowFirstColumn="0" w:firstRowLastColumn="0" w:lastRowFirstColumn="0" w:lastRowLastColumn="0"/>
+            </w:pPr>
+            <w:r>
+              <w:t>INT</w:t>
+            </w:r>
+          </w:p>
+        </w:tc>
+        <w:tc>
+          <w:tcPr>
+            <w:tcW w:w="3020" w:type="dxa"/>
+          </w:tcPr>
+          <w:p>
+            <w:pPr>
+              <w:cnfStyle w:val="000000000000" w:firstRow="0" w:lastRow="0" w:firstColumn="0" w:lastColumn="0" w:oddVBand="0" w:evenVBand="0" w:oddHBand="0" w:evenHBand="0" w:firstRowFirstColumn="0" w:firstRowLastColumn="0" w:lastRowFirstColumn="0" w:lastRowLastColumn="0"/>
+            </w:pPr>
+          </w:p>
+        </w:tc>
+      </w:tr>
+      <w:tr>
+        <w:trPr>
+          <w:cnfStyle w:val="000000100000" w:firstRow="0" w:lastRow="0" w:firstColumn="0" w:lastColumn="0" w:oddVBand="0" w:evenVBand="0" w:oddHBand="1" w:evenHBand="0" w:firstRowFirstColumn="0" w:firstRowLastColumn="0" w:lastRowFirstColumn="0" w:lastRowLastColumn="0"/>
+        </w:trPr>
+        <w:tc>
+          <w:tcPr>
+            <w:cnfStyle w:val="001000000000" w:firstRow="0" w:lastRow="0" w:firstColumn="1" w:lastColumn="0" w:oddVBand="0" w:evenVBand="0" w:oddHBand="0" w:evenHBand="0" w:firstRowFirstColumn="0" w:firstRowLastColumn="0" w:lastRowFirstColumn="0" w:lastRowLastColumn="0"/>
+            <w:tcW w:w="3020" w:type="dxa"/>
+          </w:tcPr>
+          <w:p>
+            <w:pPr>
+              <w:rPr>
+                <w:b w:val="0"/>
+              </w:rPr>
+            </w:pPr>
           </w:p>
         </w:tc>
         <w:tc>
@@ -32075,16 +32321,14 @@
       </w:tr>
     </w:tbl>
     <w:p/>
-    <w:p/>
-    <w:p/>
-    <w:p/>
-    <w:p/>
     <w:p>
       <w:pPr>
         <w:pStyle w:val="Titre1"/>
       </w:pPr>
-      <w:bookmarkStart w:id="86" w:name="_Toc6234044"/>
-      <w:bookmarkStart w:id="87" w:name="_Toc8646563"/>
+      <w:bookmarkStart w:id="85" w:name="_Toc6234044"/>
+      <w:bookmarkStart w:id="86" w:name="_Toc8646563"/>
+      <w:bookmarkStart w:id="87" w:name="_GoBack"/>
+      <w:bookmarkEnd w:id="87"/>
       <w:r>
         <w:lastRenderedPageBreak/>
         <w:t>5</w:t>
@@ -32092,8 +32336,8 @@
       <w:r>
         <w:t>. Tests</w:t>
       </w:r>
+      <w:bookmarkEnd w:id="85"/>
       <w:bookmarkEnd w:id="86"/>
-      <w:bookmarkEnd w:id="87"/>
     </w:p>
     <w:p>
       <w:pPr>
@@ -32269,7 +32513,7 @@
         <w:noProof/>
         <w:lang w:val="fr-FR"/>
       </w:rPr>
-      <w:t>27</w:t>
+      <w:t>29</w:t>
     </w:r>
     <w:r>
       <w:rPr>
@@ -32391,7 +32635,7 @@
       <w:rPr>
         <w:noProof/>
       </w:rPr>
-      <w:t>lundi, 20 mai 2019</w:t>
+      <w:t>mardi, 21 mai 2019</w:t>
     </w:r>
     <w:r>
       <w:fldChar w:fldCharType="end"/>
@@ -36061,7 +36305,7 @@
 </file>
 
 <file path=customXml/itemProps1.xml><?xml version="1.0" encoding="utf-8"?>
-<ds:datastoreItem xmlns:ds="http://schemas.openxmlformats.org/officeDocument/2006/customXml" ds:itemID="{29AB3216-A9B1-4748-9654-713BB670EC18}">
+<ds:datastoreItem xmlns:ds="http://schemas.openxmlformats.org/officeDocument/2006/customXml" ds:itemID="{3ABA842F-9DB9-4E0C-84E7-725BBDD741C9}">
   <ds:schemaRefs>
     <ds:schemaRef ds:uri="http://schemas.openxmlformats.org/officeDocument/2006/bibliography"/>
   </ds:schemaRefs>

</xml_diff>